<commit_message>
Adding example and discussion
</commit_message>
<xml_diff>
--- a/paper-mapycusmaximus.docx
+++ b/paper-mapycusmaximus.docx
@@ -7,7 +7,37 @@
         <w:pStyle w:val="Title"/>
       </w:pPr>
       <w:r>
-        <w:t xml:space="preserve">Focus-Glue-Context Fisheye Transformations for Spatial Visualization</w:t>
+        <w:t xml:space="preserve">Focus-Glue-Context</w:t>
+      </w:r>
+      <w:r>
+        <w:t xml:space="preserve"> </w:t>
+      </w:r>
+      <w:r>
+        <w:t xml:space="preserve">Fisheye</w:t>
+      </w:r>
+      <w:r>
+        <w:t xml:space="preserve"> </w:t>
+      </w:r>
+      <w:r>
+        <w:t xml:space="preserve">Transformations</w:t>
+      </w:r>
+      <w:r>
+        <w:t xml:space="preserve"> </w:t>
+      </w:r>
+      <w:r>
+        <w:t xml:space="preserve">for</w:t>
+      </w:r>
+      <w:r>
+        <w:t xml:space="preserve"> </w:t>
+      </w:r>
+      <w:r>
+        <w:t xml:space="preserve">Spatial</w:t>
+      </w:r>
+      <w:r>
+        <w:t xml:space="preserve"> </w:t>
+      </w:r>
+      <w:r>
+        <w:t xml:space="preserve">Visualization</w:t>
       </w:r>
     </w:p>
     <w:p>
@@ -31,7 +61,871 @@
         <w:pStyle w:val="Abstract"/>
       </w:pPr>
       <w:r>
-        <w:t xml:space="preserve">Fisheye views magnify local detail while preserving context, yet projection-aware, scriptable tools for R spatial analysis remain limited. mapycusmaximus introduces a Focus–Glue–Context (FGC) fisheye transform for numeric coordinates and sf geometries. Acting radially around a chosen center, the transform defines a magnified focus (r_in), a smooth transitional glue zone (r_out), and a fixed exterior. Distances expand or compress via a zoom factor and a power-law squeeze, with an optional angular twist that enhances continuity. The method is projection-conscious: lon/lat inputs are reprojected to suitable CRSs (e.g., GDA2020/MGA55), normalized for stable parameter control, and restored afterward. A geometry-safe engine (st_transform_custom) supports all feature types, maintaining ring closure and metadata. The high-level sf_fisheye() integrates with tidyverse, ggplot2, and Shiny, with built-in datasets and tests ensuring reproducibility. By coupling coherent radial warps with tidy, CRS-aware workflows, mapycusmaximus enables spatial exploration that emphasizes local structure without losing global context.</w:t>
+        <w:t xml:space="preserve">Fisheye</w:t>
+      </w:r>
+      <w:r>
+        <w:t xml:space="preserve"> </w:t>
+      </w:r>
+      <w:r>
+        <w:t xml:space="preserve">views</w:t>
+      </w:r>
+      <w:r>
+        <w:t xml:space="preserve"> </w:t>
+      </w:r>
+      <w:r>
+        <w:t xml:space="preserve">magnify</w:t>
+      </w:r>
+      <w:r>
+        <w:t xml:space="preserve"> </w:t>
+      </w:r>
+      <w:r>
+        <w:t xml:space="preserve">local</w:t>
+      </w:r>
+      <w:r>
+        <w:t xml:space="preserve"> </w:t>
+      </w:r>
+      <w:r>
+        <w:t xml:space="preserve">detail</w:t>
+      </w:r>
+      <w:r>
+        <w:t xml:space="preserve"> </w:t>
+      </w:r>
+      <w:r>
+        <w:t xml:space="preserve">while</w:t>
+      </w:r>
+      <w:r>
+        <w:t xml:space="preserve"> </w:t>
+      </w:r>
+      <w:r>
+        <w:t xml:space="preserve">preserving</w:t>
+      </w:r>
+      <w:r>
+        <w:t xml:space="preserve"> </w:t>
+      </w:r>
+      <w:r>
+        <w:t xml:space="preserve">context,</w:t>
+      </w:r>
+      <w:r>
+        <w:t xml:space="preserve"> </w:t>
+      </w:r>
+      <w:r>
+        <w:t xml:space="preserve">yet</w:t>
+      </w:r>
+      <w:r>
+        <w:t xml:space="preserve"> </w:t>
+      </w:r>
+      <w:r>
+        <w:t xml:space="preserve">projection-aware,</w:t>
+      </w:r>
+      <w:r>
+        <w:t xml:space="preserve"> </w:t>
+      </w:r>
+      <w:r>
+        <w:t xml:space="preserve">scriptable</w:t>
+      </w:r>
+      <w:r>
+        <w:t xml:space="preserve"> </w:t>
+      </w:r>
+      <w:r>
+        <w:t xml:space="preserve">tools</w:t>
+      </w:r>
+      <w:r>
+        <w:t xml:space="preserve"> </w:t>
+      </w:r>
+      <w:r>
+        <w:t xml:space="preserve">for</w:t>
+      </w:r>
+      <w:r>
+        <w:t xml:space="preserve"> </w:t>
+      </w:r>
+      <w:r>
+        <w:t xml:space="preserve">R</w:t>
+      </w:r>
+      <w:r>
+        <w:t xml:space="preserve"> </w:t>
+      </w:r>
+      <w:r>
+        <w:t xml:space="preserve">spatial</w:t>
+      </w:r>
+      <w:r>
+        <w:t xml:space="preserve"> </w:t>
+      </w:r>
+      <w:r>
+        <w:t xml:space="preserve">analysis</w:t>
+      </w:r>
+      <w:r>
+        <w:t xml:space="preserve"> </w:t>
+      </w:r>
+      <w:r>
+        <w:t xml:space="preserve">remain</w:t>
+      </w:r>
+      <w:r>
+        <w:t xml:space="preserve"> </w:t>
+      </w:r>
+      <w:r>
+        <w:t xml:space="preserve">limited.</w:t>
+      </w:r>
+      <w:r>
+        <w:t xml:space="preserve"> </w:t>
+      </w:r>
+      <w:r>
+        <w:t xml:space="preserve">mapycusmaximus</w:t>
+      </w:r>
+      <w:r>
+        <w:t xml:space="preserve"> </w:t>
+      </w:r>
+      <w:r>
+        <w:t xml:space="preserve">introduces</w:t>
+      </w:r>
+      <w:r>
+        <w:t xml:space="preserve"> </w:t>
+      </w:r>
+      <w:r>
+        <w:t xml:space="preserve">a</w:t>
+      </w:r>
+      <w:r>
+        <w:t xml:space="preserve"> </w:t>
+      </w:r>
+      <w:r>
+        <w:t xml:space="preserve">Focus–Glue–Context</w:t>
+      </w:r>
+      <w:r>
+        <w:t xml:space="preserve"> </w:t>
+      </w:r>
+      <w:r>
+        <w:t xml:space="preserve">(FGC)</w:t>
+      </w:r>
+      <w:r>
+        <w:t xml:space="preserve"> </w:t>
+      </w:r>
+      <w:r>
+        <w:t xml:space="preserve">fisheye</w:t>
+      </w:r>
+      <w:r>
+        <w:t xml:space="preserve"> </w:t>
+      </w:r>
+      <w:r>
+        <w:t xml:space="preserve">transform</w:t>
+      </w:r>
+      <w:r>
+        <w:t xml:space="preserve"> </w:t>
+      </w:r>
+      <w:r>
+        <w:t xml:space="preserve">for</w:t>
+      </w:r>
+      <w:r>
+        <w:t xml:space="preserve"> </w:t>
+      </w:r>
+      <w:r>
+        <w:t xml:space="preserve">numeric</w:t>
+      </w:r>
+      <w:r>
+        <w:t xml:space="preserve"> </w:t>
+      </w:r>
+      <w:r>
+        <w:t xml:space="preserve">coordinates</w:t>
+      </w:r>
+      <w:r>
+        <w:t xml:space="preserve"> </w:t>
+      </w:r>
+      <w:r>
+        <w:t xml:space="preserve">and</w:t>
+      </w:r>
+      <w:r>
+        <w:t xml:space="preserve"> </w:t>
+      </w:r>
+      <w:r>
+        <w:t xml:space="preserve">sf</w:t>
+      </w:r>
+      <w:r>
+        <w:t xml:space="preserve"> </w:t>
+      </w:r>
+      <w:r>
+        <w:t xml:space="preserve">geometries.</w:t>
+      </w:r>
+      <w:r>
+        <w:t xml:space="preserve"> </w:t>
+      </w:r>
+      <w:r>
+        <w:t xml:space="preserve">Acting</w:t>
+      </w:r>
+      <w:r>
+        <w:t xml:space="preserve"> </w:t>
+      </w:r>
+      <w:r>
+        <w:t xml:space="preserve">radially</w:t>
+      </w:r>
+      <w:r>
+        <w:t xml:space="preserve"> </w:t>
+      </w:r>
+      <w:r>
+        <w:t xml:space="preserve">around</w:t>
+      </w:r>
+      <w:r>
+        <w:t xml:space="preserve"> </w:t>
+      </w:r>
+      <w:r>
+        <w:t xml:space="preserve">a</w:t>
+      </w:r>
+      <w:r>
+        <w:t xml:space="preserve"> </w:t>
+      </w:r>
+      <w:r>
+        <w:t xml:space="preserve">chosen</w:t>
+      </w:r>
+      <w:r>
+        <w:t xml:space="preserve"> </w:t>
+      </w:r>
+      <w:r>
+        <w:t xml:space="preserve">center,</w:t>
+      </w:r>
+      <w:r>
+        <w:t xml:space="preserve"> </w:t>
+      </w:r>
+      <w:r>
+        <w:t xml:space="preserve">the</w:t>
+      </w:r>
+      <w:r>
+        <w:t xml:space="preserve"> </w:t>
+      </w:r>
+      <w:r>
+        <w:t xml:space="preserve">transform</w:t>
+      </w:r>
+      <w:r>
+        <w:t xml:space="preserve"> </w:t>
+      </w:r>
+      <w:r>
+        <w:t xml:space="preserve">defines</w:t>
+      </w:r>
+      <w:r>
+        <w:t xml:space="preserve"> </w:t>
+      </w:r>
+      <w:r>
+        <w:t xml:space="preserve">a</w:t>
+      </w:r>
+      <w:r>
+        <w:t xml:space="preserve"> </w:t>
+      </w:r>
+      <w:r>
+        <w:t xml:space="preserve">magnified</w:t>
+      </w:r>
+      <w:r>
+        <w:t xml:space="preserve"> </w:t>
+      </w:r>
+      <w:r>
+        <w:t xml:space="preserve">focus</w:t>
+      </w:r>
+      <w:r>
+        <w:t xml:space="preserve"> </w:t>
+      </w:r>
+      <w:r>
+        <w:t xml:space="preserve">(r_in),</w:t>
+      </w:r>
+      <w:r>
+        <w:t xml:space="preserve"> </w:t>
+      </w:r>
+      <w:r>
+        <w:t xml:space="preserve">a</w:t>
+      </w:r>
+      <w:r>
+        <w:t xml:space="preserve"> </w:t>
+      </w:r>
+      <w:r>
+        <w:t xml:space="preserve">smooth</w:t>
+      </w:r>
+      <w:r>
+        <w:t xml:space="preserve"> </w:t>
+      </w:r>
+      <w:r>
+        <w:t xml:space="preserve">transitional</w:t>
+      </w:r>
+      <w:r>
+        <w:t xml:space="preserve"> </w:t>
+      </w:r>
+      <w:r>
+        <w:t xml:space="preserve">glue</w:t>
+      </w:r>
+      <w:r>
+        <w:t xml:space="preserve"> </w:t>
+      </w:r>
+      <w:r>
+        <w:t xml:space="preserve">zone</w:t>
+      </w:r>
+      <w:r>
+        <w:t xml:space="preserve"> </w:t>
+      </w:r>
+      <w:r>
+        <w:t xml:space="preserve">(r_out),</w:t>
+      </w:r>
+      <w:r>
+        <w:t xml:space="preserve"> </w:t>
+      </w:r>
+      <w:r>
+        <w:t xml:space="preserve">and</w:t>
+      </w:r>
+      <w:r>
+        <w:t xml:space="preserve"> </w:t>
+      </w:r>
+      <w:r>
+        <w:t xml:space="preserve">a</w:t>
+      </w:r>
+      <w:r>
+        <w:t xml:space="preserve"> </w:t>
+      </w:r>
+      <w:r>
+        <w:t xml:space="preserve">fixed</w:t>
+      </w:r>
+      <w:r>
+        <w:t xml:space="preserve"> </w:t>
+      </w:r>
+      <w:r>
+        <w:t xml:space="preserve">exterior.</w:t>
+      </w:r>
+      <w:r>
+        <w:t xml:space="preserve"> </w:t>
+      </w:r>
+      <w:r>
+        <w:t xml:space="preserve">Distances</w:t>
+      </w:r>
+      <w:r>
+        <w:t xml:space="preserve"> </w:t>
+      </w:r>
+      <w:r>
+        <w:t xml:space="preserve">expand</w:t>
+      </w:r>
+      <w:r>
+        <w:t xml:space="preserve"> </w:t>
+      </w:r>
+      <w:r>
+        <w:t xml:space="preserve">or</w:t>
+      </w:r>
+      <w:r>
+        <w:t xml:space="preserve"> </w:t>
+      </w:r>
+      <w:r>
+        <w:t xml:space="preserve">compress</w:t>
+      </w:r>
+      <w:r>
+        <w:t xml:space="preserve"> </w:t>
+      </w:r>
+      <w:r>
+        <w:t xml:space="preserve">via</w:t>
+      </w:r>
+      <w:r>
+        <w:t xml:space="preserve"> </w:t>
+      </w:r>
+      <w:r>
+        <w:t xml:space="preserve">a</w:t>
+      </w:r>
+      <w:r>
+        <w:t xml:space="preserve"> </w:t>
+      </w:r>
+      <w:r>
+        <w:t xml:space="preserve">zoom</w:t>
+      </w:r>
+      <w:r>
+        <w:t xml:space="preserve"> </w:t>
+      </w:r>
+      <w:r>
+        <w:t xml:space="preserve">factor</w:t>
+      </w:r>
+      <w:r>
+        <w:t xml:space="preserve"> </w:t>
+      </w:r>
+      <w:r>
+        <w:t xml:space="preserve">and</w:t>
+      </w:r>
+      <w:r>
+        <w:t xml:space="preserve"> </w:t>
+      </w:r>
+      <w:r>
+        <w:t xml:space="preserve">a</w:t>
+      </w:r>
+      <w:r>
+        <w:t xml:space="preserve"> </w:t>
+      </w:r>
+      <w:r>
+        <w:t xml:space="preserve">power-law</w:t>
+      </w:r>
+      <w:r>
+        <w:t xml:space="preserve"> </w:t>
+      </w:r>
+      <w:r>
+        <w:t xml:space="preserve">squeeze,</w:t>
+      </w:r>
+      <w:r>
+        <w:t xml:space="preserve"> </w:t>
+      </w:r>
+      <w:r>
+        <w:t xml:space="preserve">with</w:t>
+      </w:r>
+      <w:r>
+        <w:t xml:space="preserve"> </w:t>
+      </w:r>
+      <w:r>
+        <w:t xml:space="preserve">an</w:t>
+      </w:r>
+      <w:r>
+        <w:t xml:space="preserve"> </w:t>
+      </w:r>
+      <w:r>
+        <w:t xml:space="preserve">optional</w:t>
+      </w:r>
+      <w:r>
+        <w:t xml:space="preserve"> </w:t>
+      </w:r>
+      <w:r>
+        <w:t xml:space="preserve">angular</w:t>
+      </w:r>
+      <w:r>
+        <w:t xml:space="preserve"> </w:t>
+      </w:r>
+      <w:r>
+        <w:t xml:space="preserve">twist</w:t>
+      </w:r>
+      <w:r>
+        <w:t xml:space="preserve"> </w:t>
+      </w:r>
+      <w:r>
+        <w:t xml:space="preserve">that</w:t>
+      </w:r>
+      <w:r>
+        <w:t xml:space="preserve"> </w:t>
+      </w:r>
+      <w:r>
+        <w:t xml:space="preserve">enhances</w:t>
+      </w:r>
+      <w:r>
+        <w:t xml:space="preserve"> </w:t>
+      </w:r>
+      <w:r>
+        <w:t xml:space="preserve">continuity.</w:t>
+      </w:r>
+      <w:r>
+        <w:t xml:space="preserve"> </w:t>
+      </w:r>
+      <w:r>
+        <w:t xml:space="preserve">The</w:t>
+      </w:r>
+      <w:r>
+        <w:t xml:space="preserve"> </w:t>
+      </w:r>
+      <w:r>
+        <w:t xml:space="preserve">method</w:t>
+      </w:r>
+      <w:r>
+        <w:t xml:space="preserve"> </w:t>
+      </w:r>
+      <w:r>
+        <w:t xml:space="preserve">is</w:t>
+      </w:r>
+      <w:r>
+        <w:t xml:space="preserve"> </w:t>
+      </w:r>
+      <w:r>
+        <w:t xml:space="preserve">projection-conscious:</w:t>
+      </w:r>
+      <w:r>
+        <w:t xml:space="preserve"> </w:t>
+      </w:r>
+      <w:r>
+        <w:t xml:space="preserve">lon/lat</w:t>
+      </w:r>
+      <w:r>
+        <w:t xml:space="preserve"> </w:t>
+      </w:r>
+      <w:r>
+        <w:t xml:space="preserve">inputs</w:t>
+      </w:r>
+      <w:r>
+        <w:t xml:space="preserve"> </w:t>
+      </w:r>
+      <w:r>
+        <w:t xml:space="preserve">are</w:t>
+      </w:r>
+      <w:r>
+        <w:t xml:space="preserve"> </w:t>
+      </w:r>
+      <w:r>
+        <w:t xml:space="preserve">reprojected</w:t>
+      </w:r>
+      <w:r>
+        <w:t xml:space="preserve"> </w:t>
+      </w:r>
+      <w:r>
+        <w:t xml:space="preserve">to</w:t>
+      </w:r>
+      <w:r>
+        <w:t xml:space="preserve"> </w:t>
+      </w:r>
+      <w:r>
+        <w:t xml:space="preserve">suitable</w:t>
+      </w:r>
+      <w:r>
+        <w:t xml:space="preserve"> </w:t>
+      </w:r>
+      <w:r>
+        <w:t xml:space="preserve">CRSs</w:t>
+      </w:r>
+      <w:r>
+        <w:t xml:space="preserve"> </w:t>
+      </w:r>
+      <w:r>
+        <w:t xml:space="preserve">(e.g.,</w:t>
+      </w:r>
+      <w:r>
+        <w:t xml:space="preserve"> </w:t>
+      </w:r>
+      <w:r>
+        <w:t xml:space="preserve">GDA2020/MGA55),</w:t>
+      </w:r>
+      <w:r>
+        <w:t xml:space="preserve"> </w:t>
+      </w:r>
+      <w:r>
+        <w:t xml:space="preserve">normalized</w:t>
+      </w:r>
+      <w:r>
+        <w:t xml:space="preserve"> </w:t>
+      </w:r>
+      <w:r>
+        <w:t xml:space="preserve">for</w:t>
+      </w:r>
+      <w:r>
+        <w:t xml:space="preserve"> </w:t>
+      </w:r>
+      <w:r>
+        <w:t xml:space="preserve">stable</w:t>
+      </w:r>
+      <w:r>
+        <w:t xml:space="preserve"> </w:t>
+      </w:r>
+      <w:r>
+        <w:t xml:space="preserve">parameter</w:t>
+      </w:r>
+      <w:r>
+        <w:t xml:space="preserve"> </w:t>
+      </w:r>
+      <w:r>
+        <w:t xml:space="preserve">control,</w:t>
+      </w:r>
+      <w:r>
+        <w:t xml:space="preserve"> </w:t>
+      </w:r>
+      <w:r>
+        <w:t xml:space="preserve">and</w:t>
+      </w:r>
+      <w:r>
+        <w:t xml:space="preserve"> </w:t>
+      </w:r>
+      <w:r>
+        <w:t xml:space="preserve">restored</w:t>
+      </w:r>
+      <w:r>
+        <w:t xml:space="preserve"> </w:t>
+      </w:r>
+      <w:r>
+        <w:t xml:space="preserve">afterward.</w:t>
+      </w:r>
+      <w:r>
+        <w:t xml:space="preserve"> </w:t>
+      </w:r>
+      <w:r>
+        <w:t xml:space="preserve">A</w:t>
+      </w:r>
+      <w:r>
+        <w:t xml:space="preserve"> </w:t>
+      </w:r>
+      <w:r>
+        <w:t xml:space="preserve">geometry-safe</w:t>
+      </w:r>
+      <w:r>
+        <w:t xml:space="preserve"> </w:t>
+      </w:r>
+      <w:r>
+        <w:t xml:space="preserve">engine</w:t>
+      </w:r>
+      <w:r>
+        <w:t xml:space="preserve"> </w:t>
+      </w:r>
+      <w:r>
+        <w:t xml:space="preserve">(st_transform_custom)</w:t>
+      </w:r>
+      <w:r>
+        <w:t xml:space="preserve"> </w:t>
+      </w:r>
+      <w:r>
+        <w:t xml:space="preserve">supports</w:t>
+      </w:r>
+      <w:r>
+        <w:t xml:space="preserve"> </w:t>
+      </w:r>
+      <w:r>
+        <w:t xml:space="preserve">all</w:t>
+      </w:r>
+      <w:r>
+        <w:t xml:space="preserve"> </w:t>
+      </w:r>
+      <w:r>
+        <w:t xml:space="preserve">feature</w:t>
+      </w:r>
+      <w:r>
+        <w:t xml:space="preserve"> </w:t>
+      </w:r>
+      <w:r>
+        <w:t xml:space="preserve">types,</w:t>
+      </w:r>
+      <w:r>
+        <w:t xml:space="preserve"> </w:t>
+      </w:r>
+      <w:r>
+        <w:t xml:space="preserve">maintaining</w:t>
+      </w:r>
+      <w:r>
+        <w:t xml:space="preserve"> </w:t>
+      </w:r>
+      <w:r>
+        <w:t xml:space="preserve">ring</w:t>
+      </w:r>
+      <w:r>
+        <w:t xml:space="preserve"> </w:t>
+      </w:r>
+      <w:r>
+        <w:t xml:space="preserve">closure</w:t>
+      </w:r>
+      <w:r>
+        <w:t xml:space="preserve"> </w:t>
+      </w:r>
+      <w:r>
+        <w:t xml:space="preserve">and</w:t>
+      </w:r>
+      <w:r>
+        <w:t xml:space="preserve"> </w:t>
+      </w:r>
+      <w:r>
+        <w:t xml:space="preserve">metadata.</w:t>
+      </w:r>
+      <w:r>
+        <w:t xml:space="preserve"> </w:t>
+      </w:r>
+      <w:r>
+        <w:t xml:space="preserve">The</w:t>
+      </w:r>
+      <w:r>
+        <w:t xml:space="preserve"> </w:t>
+      </w:r>
+      <w:r>
+        <w:t xml:space="preserve">high-level</w:t>
+      </w:r>
+      <w:r>
+        <w:t xml:space="preserve"> </w:t>
+      </w:r>
+      <w:r>
+        <w:t xml:space="preserve">sf_fisheye()</w:t>
+      </w:r>
+      <w:r>
+        <w:t xml:space="preserve"> </w:t>
+      </w:r>
+      <w:r>
+        <w:t xml:space="preserve">integrates</w:t>
+      </w:r>
+      <w:r>
+        <w:t xml:space="preserve"> </w:t>
+      </w:r>
+      <w:r>
+        <w:t xml:space="preserve">with</w:t>
+      </w:r>
+      <w:r>
+        <w:t xml:space="preserve"> </w:t>
+      </w:r>
+      <w:r>
+        <w:t xml:space="preserve">tidyverse,</w:t>
+      </w:r>
+      <w:r>
+        <w:t xml:space="preserve"> </w:t>
+      </w:r>
+      <w:r>
+        <w:t xml:space="preserve">ggplot2,</w:t>
+      </w:r>
+      <w:r>
+        <w:t xml:space="preserve"> </w:t>
+      </w:r>
+      <w:r>
+        <w:t xml:space="preserve">and</w:t>
+      </w:r>
+      <w:r>
+        <w:t xml:space="preserve"> </w:t>
+      </w:r>
+      <w:r>
+        <w:t xml:space="preserve">Shiny,</w:t>
+      </w:r>
+      <w:r>
+        <w:t xml:space="preserve"> </w:t>
+      </w:r>
+      <w:r>
+        <w:t xml:space="preserve">with</w:t>
+      </w:r>
+      <w:r>
+        <w:t xml:space="preserve"> </w:t>
+      </w:r>
+      <w:r>
+        <w:t xml:space="preserve">built-in</w:t>
+      </w:r>
+      <w:r>
+        <w:t xml:space="preserve"> </w:t>
+      </w:r>
+      <w:r>
+        <w:t xml:space="preserve">datasets</w:t>
+      </w:r>
+      <w:r>
+        <w:t xml:space="preserve"> </w:t>
+      </w:r>
+      <w:r>
+        <w:t xml:space="preserve">and</w:t>
+      </w:r>
+      <w:r>
+        <w:t xml:space="preserve"> </w:t>
+      </w:r>
+      <w:r>
+        <w:t xml:space="preserve">tests</w:t>
+      </w:r>
+      <w:r>
+        <w:t xml:space="preserve"> </w:t>
+      </w:r>
+      <w:r>
+        <w:t xml:space="preserve">ensuring</w:t>
+      </w:r>
+      <w:r>
+        <w:t xml:space="preserve"> </w:t>
+      </w:r>
+      <w:r>
+        <w:t xml:space="preserve">reproducibility.</w:t>
+      </w:r>
+      <w:r>
+        <w:t xml:space="preserve"> </w:t>
+      </w:r>
+      <w:r>
+        <w:t xml:space="preserve">By</w:t>
+      </w:r>
+      <w:r>
+        <w:t xml:space="preserve"> </w:t>
+      </w:r>
+      <w:r>
+        <w:t xml:space="preserve">coupling</w:t>
+      </w:r>
+      <w:r>
+        <w:t xml:space="preserve"> </w:t>
+      </w:r>
+      <w:r>
+        <w:t xml:space="preserve">coherent</w:t>
+      </w:r>
+      <w:r>
+        <w:t xml:space="preserve"> </w:t>
+      </w:r>
+      <w:r>
+        <w:t xml:space="preserve">radial</w:t>
+      </w:r>
+      <w:r>
+        <w:t xml:space="preserve"> </w:t>
+      </w:r>
+      <w:r>
+        <w:t xml:space="preserve">warps</w:t>
+      </w:r>
+      <w:r>
+        <w:t xml:space="preserve"> </w:t>
+      </w:r>
+      <w:r>
+        <w:t xml:space="preserve">with</w:t>
+      </w:r>
+      <w:r>
+        <w:t xml:space="preserve"> </w:t>
+      </w:r>
+      <w:r>
+        <w:t xml:space="preserve">tidy,</w:t>
+      </w:r>
+      <w:r>
+        <w:t xml:space="preserve"> </w:t>
+      </w:r>
+      <w:r>
+        <w:t xml:space="preserve">CRS-aware</w:t>
+      </w:r>
+      <w:r>
+        <w:t xml:space="preserve"> </w:t>
+      </w:r>
+      <w:r>
+        <w:t xml:space="preserve">workflows,</w:t>
+      </w:r>
+      <w:r>
+        <w:t xml:space="preserve"> </w:t>
+      </w:r>
+      <w:r>
+        <w:t xml:space="preserve">mapycusmaximus</w:t>
+      </w:r>
+      <w:r>
+        <w:t xml:space="preserve"> </w:t>
+      </w:r>
+      <w:r>
+        <w:t xml:space="preserve">enables</w:t>
+      </w:r>
+      <w:r>
+        <w:t xml:space="preserve"> </w:t>
+      </w:r>
+      <w:r>
+        <w:t xml:space="preserve">spatial</w:t>
+      </w:r>
+      <w:r>
+        <w:t xml:space="preserve"> </w:t>
+      </w:r>
+      <w:r>
+        <w:t xml:space="preserve">exploration</w:t>
+      </w:r>
+      <w:r>
+        <w:t xml:space="preserve"> </w:t>
+      </w:r>
+      <w:r>
+        <w:t xml:space="preserve">that</w:t>
+      </w:r>
+      <w:r>
+        <w:t xml:space="preserve"> </w:t>
+      </w:r>
+      <w:r>
+        <w:t xml:space="preserve">emphasizes</w:t>
+      </w:r>
+      <w:r>
+        <w:t xml:space="preserve"> </w:t>
+      </w:r>
+      <w:r>
+        <w:t xml:space="preserve">local</w:t>
+      </w:r>
+      <w:r>
+        <w:t xml:space="preserve"> </w:t>
+      </w:r>
+      <w:r>
+        <w:t xml:space="preserve">structure</w:t>
+      </w:r>
+      <w:r>
+        <w:t xml:space="preserve"> </w:t>
+      </w:r>
+      <w:r>
+        <w:t xml:space="preserve">without</w:t>
+      </w:r>
+      <w:r>
+        <w:t xml:space="preserve"> </w:t>
+      </w:r>
+      <w:r>
+        <w:t xml:space="preserve">losing</w:t>
+      </w:r>
+      <w:r>
+        <w:t xml:space="preserve"> </w:t>
+      </w:r>
+      <w:r>
+        <w:t xml:space="preserve">global</w:t>
+      </w:r>
+      <w:r>
+        <w:t xml:space="preserve"> </w:t>
+      </w:r>
+      <w:r>
+        <w:t xml:space="preserve">context.</w:t>
       </w:r>
     </w:p>
     <w:bookmarkStart w:id="20" w:name="introduction"/>
@@ -55,16 +949,135 @@
       </w:r>
       <w:r>
         <w:rPr>
+          <w:iCs/>
           <w:i/>
+        </w:rPr>
+        <w:t xml:space="preserve">while keeping it embedded</w:t>
+      </w:r>
+      <w:r>
+        <w:t xml:space="preserve"> </w:t>
+      </w:r>
+      <w:r>
+        <w:t xml:space="preserve">in its state-level context?</w:t>
+      </w:r>
+    </w:p>
+    <w:p>
+      <w:pPr>
+        <w:pStyle w:val="BodyText"/>
+      </w:pPr>
+      <w:r>
+        <w:t xml:space="preserve">This package implements a Focus–Glue–Context (FGC) fisheye transformation that continuously warps geographic space. The transformation magnifies a chosen focus region, compresses surrounding areas into a transitional glue zone, and maintains stability in the outer context. In contrast to discrete zoom levels or disconnected insets, this approach operates directly on vector geometry coordinates, preserves topology, and supports reproducible, pipeline-oriented cartography within the R sf and ggplot2 ecosystem.</w:t>
+      </w:r>
+    </w:p>
+    <w:p>
+      <w:pPr>
+        <w:pStyle w:val="BodyText"/>
+      </w:pPr>
+      <w:r>
+        <w:t xml:space="preserve">The intellectual lineage of focus+context visualization traces back to</w:t>
+      </w:r>
+      <w:r>
+        <w:t xml:space="preserve"> </w:t>
+      </w:r>
+      <w:r>
+        <w:t xml:space="preserve">Furnas (1986)</w:t>
+      </w:r>
+      <w:r>
+        <w:t xml:space="preserve">’s</w:t>
+      </w:r>
+      <w:r>
+        <w:t xml:space="preserve"> </w:t>
+      </w:r>
+      <w:r>
+        <w:rPr>
           <w:iCs/>
-        </w:rPr>
-        <w:t xml:space="preserve">while keeping it embedded</w:t>
-      </w:r>
-      <w:r>
-        <w:t xml:space="preserve"> </w:t>
-      </w:r>
-      <w:r>
-        <w:t xml:space="preserve">in its state-level context?</w:t>
+          <w:i/>
+        </w:rPr>
+        <w:t xml:space="preserve">degree-of-interest</w:t>
+      </w:r>
+      <w:r>
+        <w:t xml:space="preserve"> </w:t>
+      </w:r>
+      <w:r>
+        <w:t xml:space="preserve">function, which formalized how to prioritize salient regions while retaining global structure.</w:t>
+      </w:r>
+      <w:r>
+        <w:t xml:space="preserve"> </w:t>
+      </w:r>
+      <w:r>
+        <w:t xml:space="preserve">Sarkar and Brown (1992)</w:t>
+      </w:r>
+      <w:r>
+        <w:t xml:space="preserve"> </w:t>
+      </w:r>
+      <w:r>
+        <w:t xml:space="preserve">and</w:t>
+      </w:r>
+      <w:r>
+        <w:t xml:space="preserve"> </w:t>
+      </w:r>
+      <w:r>
+        <w:t xml:space="preserve">Sarkar and Brown (1994)</w:t>
+      </w:r>
+      <w:r>
+        <w:t xml:space="preserve"> </w:t>
+      </w:r>
+      <w:r>
+        <w:t xml:space="preserve">extended this to geometric distortion, demonstrating smooth magnification transitions for graph visualization. Subsequent innovations explored diverse lenses: hyperbolic geometry for hierarchies</w:t>
+      </w:r>
+      <w:r>
+        <w:t xml:space="preserve"> </w:t>
+      </w:r>
+      <w:r>
+        <w:t xml:space="preserve">(Lamping, Rao, and Pirolli 1995)</w:t>
+      </w:r>
+      <w:r>
+        <w:t xml:space="preserve">, distortion-view frameworks</w:t>
+      </w:r>
+      <w:r>
+        <w:t xml:space="preserve"> </w:t>
+      </w:r>
+      <w:r>
+        <w:t xml:space="preserve">(Carpendale and Montagnese 2001)</w:t>
+      </w:r>
+      <w:r>
+        <w:t xml:space="preserve">, and</w:t>
+      </w:r>
+      <w:r>
+        <w:t xml:space="preserve"> </w:t>
+      </w:r>
+      <w:r>
+        <w:t xml:space="preserve">“</w:t>
+      </w:r>
+      <w:r>
+        <w:t xml:space="preserve">magic lens</w:t>
+      </w:r>
+      <w:r>
+        <w:t xml:space="preserve">”</w:t>
+      </w:r>
+      <w:r>
+        <w:t xml:space="preserve"> </w:t>
+      </w:r>
+      <w:r>
+        <w:t xml:space="preserve">overlays</w:t>
+      </w:r>
+      <w:r>
+        <w:t xml:space="preserve"> </w:t>
+      </w:r>
+      <w:r>
+        <w:t xml:space="preserve">(Bier et al. 1993)</w:t>
+      </w:r>
+      <w:r>
+        <w:t xml:space="preserve">. By 2008,</w:t>
+      </w:r>
+      <w:r>
+        <w:t xml:space="preserve"> </w:t>
+      </w:r>
+      <w:r>
+        <w:t xml:space="preserve">Cockburn, Karlson, and Bederson (2008)</w:t>
+      </w:r>
+      <w:r>
+        <w:t xml:space="preserve">’s comprehensive review synthesized two decades of research across overview+detail, zooming, and focus+context paradigms.</w:t>
       </w:r>
     </w:p>
     <w:p>
@@ -72,7 +1085,104 @@
         <w:pStyle w:val="BodyText"/>
       </w:pPr>
       <w:r>
-        <w:t xml:space="preserve">This package implements a Focus–Glue–Context (FGC) fisheye transformation that continuously warps geographic space. The transformation magnifies a chosen focus region, compresses surrounding areas into a transitional glue zone, and maintains stability in the outer context. In contrast to discrete zoom levels or disconnected insets, this approach operates directly on vector geometry coordinates, preserves topology, and supports reproducible, pipeline-oriented cartography within the R sf and ggplot2 ecosystem.</w:t>
+        <w:t xml:space="preserve">In cartography, the need for nonlinear magnification emerged independently.</w:t>
+      </w:r>
+      <w:r>
+        <w:t xml:space="preserve"> </w:t>
+      </w:r>
+      <w:r>
+        <w:t xml:space="preserve">Snyder (1987)</w:t>
+      </w:r>
+      <w:r>
+        <w:t xml:space="preserve"> </w:t>
+      </w:r>
+      <w:r>
+        <w:t xml:space="preserve">developed</w:t>
+      </w:r>
+      <w:r>
+        <w:t xml:space="preserve"> </w:t>
+      </w:r>
+      <w:r>
+        <w:t xml:space="preserve">“</w:t>
+      </w:r>
+      <w:r>
+        <w:t xml:space="preserve">magnifying-glass</w:t>
+      </w:r>
+      <w:r>
+        <w:t xml:space="preserve">”</w:t>
+      </w:r>
+      <w:r>
+        <w:t xml:space="preserve"> </w:t>
+      </w:r>
+      <w:r>
+        <w:t xml:space="preserve">azimuthal projections with variable radial scales—mathematical foundations still cited today.</w:t>
+      </w:r>
+      <w:r>
+        <w:t xml:space="preserve"> </w:t>
+      </w:r>
+      <w:r>
+        <w:t xml:space="preserve">Harrie, Sarjakoski, and Lehto (2002)</w:t>
+      </w:r>
+      <w:r>
+        <w:t xml:space="preserve"> </w:t>
+      </w:r>
+      <w:r>
+        <w:t xml:space="preserve">created variable-scale functions for mobile devices where user position appears large-scale against small-scale surroundings. The crucial breakthrough came from</w:t>
+      </w:r>
+      <w:r>
+        <w:t xml:space="preserve"> </w:t>
+      </w:r>
+      <w:r>
+        <w:t xml:space="preserve">Yamamoto, Ozeki, and Takahashi (2009)</w:t>
+      </w:r>
+      <w:r>
+        <w:t xml:space="preserve"> </w:t>
+      </w:r>
+      <w:r>
+        <w:t xml:space="preserve">and</w:t>
+      </w:r>
+      <w:r>
+        <w:t xml:space="preserve"> </w:t>
+      </w:r>
+      <w:r>
+        <w:t xml:space="preserve">Yamamoto et al. (2012)</w:t>
+      </w:r>
+      <w:r>
+        <w:t xml:space="preserve">: their</w:t>
+      </w:r>
+      <w:r>
+        <w:t xml:space="preserve"> </w:t>
+      </w:r>
+      <w:r>
+        <w:rPr>
+          <w:bCs/>
+          <w:b/>
+        </w:rPr>
+        <w:t xml:space="preserve">Focus+Glue+Context model</w:t>
+      </w:r>
+      <w:r>
+        <w:t xml:space="preserve"> </w:t>
+      </w:r>
+      <w:r>
+        <w:t xml:space="preserve">introduced an intermediate</w:t>
+      </w:r>
+      <w:r>
+        <w:t xml:space="preserve"> </w:t>
+      </w:r>
+      <w:r>
+        <w:t xml:space="preserve">“</w:t>
+      </w:r>
+      <w:r>
+        <w:t xml:space="preserve">glue</w:t>
+      </w:r>
+      <w:r>
+        <w:t xml:space="preserve">”</w:t>
+      </w:r>
+      <w:r>
+        <w:t xml:space="preserve"> </w:t>
+      </w:r>
+      <w:r>
+        <w:t xml:space="preserve">region that absorbs distortion, preventing the excessively warped roads and boundaries that plagued earlier fisheye maps. This three-zone architecture proved particularly effective for pedestrian navigation and mobile web services.</w:t>
       </w:r>
     </w:p>
     <w:p>
@@ -80,300 +1190,108 @@
         <w:pStyle w:val="BodyText"/>
       </w:pPr>
       <w:r>
-        <w:t xml:space="preserve">The intellectual lineage of focus+context visualization traces back to</w:t>
-      </w:r>
-      <w:r>
-        <w:t xml:space="preserve"> </w:t>
-      </w:r>
-      <w:r>
-        <w:t xml:space="preserve">Furnas (1986)</w:t>
-      </w:r>
-      <w:r>
-        <w:t xml:space="preserve">’s</w:t>
-      </w:r>
-      <w:r>
-        <w:t xml:space="preserve"> </w:t>
-      </w:r>
-      <w:r>
-        <w:rPr>
+        <w:t xml:space="preserve">Parallel developments in statistical graphics tackled the</w:t>
+      </w:r>
+      <w:r>
+        <w:t xml:space="preserve"> </w:t>
+      </w:r>
+      <w:r>
+        <w:t xml:space="preserve">“</w:t>
+      </w:r>
+      <w:r>
+        <w:t xml:space="preserve">crowding problem</w:t>
+      </w:r>
+      <w:r>
+        <w:t xml:space="preserve">”</w:t>
+      </w:r>
+      <w:r>
+        <w:t xml:space="preserve">—high-dimensional data collapsing into projection centers.</w:t>
+      </w:r>
+      <w:r>
+        <w:t xml:space="preserve"> </w:t>
+      </w:r>
+      <w:r>
+        <w:t xml:space="preserve">Maaten and Hinton (2008)</w:t>
+      </w:r>
+      <w:r>
+        <w:t xml:space="preserve">’s t-SNE uses heavy-tailed distributions to spread points, while</w:t>
+      </w:r>
+      <w:r>
+        <w:t xml:space="preserve"> </w:t>
+      </w:r>
+      <w:r>
+        <w:t xml:space="preserve">McInnes, Healy, and Melville (2020)</w:t>
+      </w:r>
+      <w:r>
+        <w:t xml:space="preserve">’s UMAP leverages topological methods. Most relevant to our geometric approach:</w:t>
+      </w:r>
+      <w:r>
+        <w:t xml:space="preserve"> </w:t>
+      </w:r>
+      <w:r>
+        <w:t xml:space="preserve">Laa, Cook, and Lee (2020)</w:t>
+      </w:r>
+      <w:r>
+        <w:t xml:space="preserve"> </w:t>
+      </w:r>
+      <w:r>
+        <w:t xml:space="preserve">applies</w:t>
+      </w:r>
+      <w:r>
+        <w:t xml:space="preserve"> </w:t>
+      </w:r>
+      <w:r>
+        <w:rPr>
+          <w:iCs/>
           <w:i/>
+        </w:rPr>
+        <w:t xml:space="preserve">radial transformations</w:t>
+      </w:r>
+      <w:r>
+        <w:t xml:space="preserve"> </w:t>
+      </w:r>
+      <w:r>
+        <w:t xml:space="preserve">to tour projections, maintaining the interpretability of linear methods while mitigating overplotting. Implemented in R’s tourr package, it demonstrates how well-designed radial warps can reveal structure without the distortions of fully nonlinear embeddings.</w:t>
+      </w:r>
+    </w:p>
+    <w:p>
+      <w:pPr>
+        <w:pStyle w:val="BodyText"/>
+      </w:pPr>
+      <w:r>
+        <w:t xml:space="preserve">Within R’s spatial ecosystem, sf</w:t>
+      </w:r>
+      <w:r>
+        <w:t xml:space="preserve"> </w:t>
+      </w:r>
+      <w:r>
+        <w:t xml:space="preserve">(Pebesma 2018)</w:t>
+      </w:r>
+      <w:r>
+        <w:t xml:space="preserve"> </w:t>
+      </w:r>
+      <w:r>
+        <w:t xml:space="preserve">provides robust vector handling and CRS transformations, while ggplot2</w:t>
+      </w:r>
+      <w:r>
+        <w:t xml:space="preserve"> </w:t>
+      </w:r>
+      <w:r>
+        <w:t xml:space="preserve">(Wickham 2016)</w:t>
+      </w:r>
+      <w:r>
+        <w:t xml:space="preserve"> </w:t>
+      </w:r>
+      <w:r>
+        <w:t xml:space="preserve">offers declarative visualization grammar. Yet a gap remained: existing tools addressed</w:t>
+      </w:r>
+      <w:r>
+        <w:t xml:space="preserve"> </w:t>
+      </w:r>
+      <w:r>
+        <w:rPr>
           <w:iCs/>
-        </w:rPr>
-        <w:t xml:space="preserve">degree-of-interest</w:t>
-      </w:r>
-      <w:r>
-        <w:t xml:space="preserve"> </w:t>
-      </w:r>
-      <w:r>
-        <w:t xml:space="preserve">function, which formalized how to prioritize salient regions while retaining global structure.</w:t>
-      </w:r>
-      <w:r>
-        <w:t xml:space="preserve"> </w:t>
-      </w:r>
-      <w:r>
-        <w:t xml:space="preserve">Sarkar and Brown (1992)</w:t>
-      </w:r>
-      <w:r>
-        <w:t xml:space="preserve"> </w:t>
-      </w:r>
-      <w:r>
-        <w:t xml:space="preserve">and</w:t>
-      </w:r>
-      <w:r>
-        <w:t xml:space="preserve"> </w:t>
-      </w:r>
-      <w:r>
-        <w:t xml:space="preserve">Sarkar and Brown (1994)</w:t>
-      </w:r>
-      <w:r>
-        <w:t xml:space="preserve"> </w:t>
-      </w:r>
-      <w:r>
-        <w:t xml:space="preserve">extended this to geometric distortion, demonstrating smooth magnification transitions for graph visualization. Subsequent innovations explored diverse lenses: hyperbolic geometry for hierarchies</w:t>
-      </w:r>
-      <w:r>
-        <w:t xml:space="preserve"> </w:t>
-      </w:r>
-      <w:r>
-        <w:t xml:space="preserve">(Lamping, Rao, and Pirolli 1995)</w:t>
-      </w:r>
-      <w:r>
-        <w:t xml:space="preserve">, distortion-view frameworks</w:t>
-      </w:r>
-      <w:r>
-        <w:t xml:space="preserve"> </w:t>
-      </w:r>
-      <w:r>
-        <w:t xml:space="preserve">(Carpendale and Montagnese 2001)</w:t>
-      </w:r>
-      <w:r>
-        <w:t xml:space="preserve">, and</w:t>
-      </w:r>
-      <w:r>
-        <w:t xml:space="preserve"> </w:t>
-      </w:r>
-      <w:r>
-        <w:t xml:space="preserve">“magic lens”</w:t>
-      </w:r>
-      <w:r>
-        <w:t xml:space="preserve"> </w:t>
-      </w:r>
-      <w:r>
-        <w:t xml:space="preserve">overlays</w:t>
-      </w:r>
-      <w:r>
-        <w:t xml:space="preserve"> </w:t>
-      </w:r>
-      <w:r>
-        <w:t xml:space="preserve">(Bier et al. 1993)</w:t>
-      </w:r>
-      <w:r>
-        <w:t xml:space="preserve">. By 2008,</w:t>
-      </w:r>
-      <w:r>
-        <w:t xml:space="preserve"> </w:t>
-      </w:r>
-      <w:r>
-        <w:t xml:space="preserve">Cockburn, Karlson, and Bederson (2008)</w:t>
-      </w:r>
-      <w:r>
-        <w:t xml:space="preserve">’s comprehensive review synthesized two decades of research across overview+detail, zooming, and focus+context paradigms.</w:t>
-      </w:r>
-    </w:p>
-    <w:p>
-      <w:pPr>
-        <w:pStyle w:val="BodyText"/>
-      </w:pPr>
-      <w:r>
-        <w:t xml:space="preserve">In cartography, the need for nonlinear magnification emerged independently.</w:t>
-      </w:r>
-      <w:r>
-        <w:t xml:space="preserve"> </w:t>
-      </w:r>
-      <w:r>
-        <w:t xml:space="preserve">Snyder (1987)</w:t>
-      </w:r>
-      <w:r>
-        <w:t xml:space="preserve"> </w:t>
-      </w:r>
-      <w:r>
-        <w:t xml:space="preserve">developed</w:t>
-      </w:r>
-      <w:r>
-        <w:t xml:space="preserve"> </w:t>
-      </w:r>
-      <w:r>
-        <w:t xml:space="preserve">“magnifying-glass”</w:t>
-      </w:r>
-      <w:r>
-        <w:t xml:space="preserve"> </w:t>
-      </w:r>
-      <w:r>
-        <w:t xml:space="preserve">azimuthal projections with variable radial scales—mathematical foundations still cited today.</w:t>
-      </w:r>
-      <w:r>
-        <w:t xml:space="preserve"> </w:t>
-      </w:r>
-      <w:r>
-        <w:t xml:space="preserve">Harrie, Sarjakoski, and Lehto (2002)</w:t>
-      </w:r>
-      <w:r>
-        <w:t xml:space="preserve"> </w:t>
-      </w:r>
-      <w:r>
-        <w:t xml:space="preserve">created variable-scale functions for mobile devices where user position appears large-scale against small-scale surroundings. The crucial breakthrough came from</w:t>
-      </w:r>
-      <w:r>
-        <w:t xml:space="preserve"> </w:t>
-      </w:r>
-      <w:r>
-        <w:t xml:space="preserve">Yamamoto, Ozeki, and Takahashi (2009)</w:t>
-      </w:r>
-      <w:r>
-        <w:t xml:space="preserve"> </w:t>
-      </w:r>
-      <w:r>
-        <w:t xml:space="preserve">and</w:t>
-      </w:r>
-      <w:r>
-        <w:t xml:space="preserve"> </w:t>
-      </w:r>
-      <w:r>
-        <w:t xml:space="preserve">Yamamoto et al. (2012)</w:t>
-      </w:r>
-      <w:r>
-        <w:t xml:space="preserve">: their</w:t>
-      </w:r>
-      <w:r>
-        <w:t xml:space="preserve"> </w:t>
-      </w:r>
-      <w:r>
-        <w:rPr>
-          <w:b/>
-          <w:bCs/>
-        </w:rPr>
-        <w:t xml:space="preserve">Focus+Glue+Context model</w:t>
-      </w:r>
-      <w:r>
-        <w:t xml:space="preserve"> </w:t>
-      </w:r>
-      <w:r>
-        <w:t xml:space="preserve">introduced an intermediate</w:t>
-      </w:r>
-      <w:r>
-        <w:t xml:space="preserve"> </w:t>
-      </w:r>
-      <w:r>
-        <w:t xml:space="preserve">“glue”</w:t>
-      </w:r>
-      <w:r>
-        <w:t xml:space="preserve"> </w:t>
-      </w:r>
-      <w:r>
-        <w:t xml:space="preserve">region that absorbs distortion, preventing the excessively warped roads and boundaries that plagued earlier fisheye maps. This three-zone architecture proved particularly effective for pedestrian navigation and mobile web services.</w:t>
-      </w:r>
-    </w:p>
-    <w:p>
-      <w:pPr>
-        <w:pStyle w:val="BodyText"/>
-      </w:pPr>
-      <w:r>
-        <w:t xml:space="preserve">Parallel developments in statistical graphics tackled the</w:t>
-      </w:r>
-      <w:r>
-        <w:t xml:space="preserve"> </w:t>
-      </w:r>
-      <w:r>
-        <w:t xml:space="preserve">“crowding problem”</w:t>
-      </w:r>
-      <w:r>
-        <w:t xml:space="preserve">—high-dimensional data collapsing into projection centers.</w:t>
-      </w:r>
-      <w:r>
-        <w:t xml:space="preserve"> </w:t>
-      </w:r>
-      <w:r>
-        <w:t xml:space="preserve">Maaten and Hinton (2008)</w:t>
-      </w:r>
-      <w:r>
-        <w:t xml:space="preserve">’s t-SNE uses heavy-tailed distributions to spread points, while</w:t>
-      </w:r>
-      <w:r>
-        <w:t xml:space="preserve"> </w:t>
-      </w:r>
-      <w:r>
-        <w:t xml:space="preserve">McInnes, Healy, and Melville (2020)</w:t>
-      </w:r>
-      <w:r>
-        <w:t xml:space="preserve">’s UMAP leverages topological methods. Most relevant to our geometric approach:</w:t>
-      </w:r>
-      <w:r>
-        <w:t xml:space="preserve"> </w:t>
-      </w:r>
-      <w:r>
-        <w:t xml:space="preserve">Laa, Cook, and Lee (2020)</w:t>
-      </w:r>
-      <w:r>
-        <w:t xml:space="preserve"> </w:t>
-      </w:r>
-      <w:r>
-        <w:t xml:space="preserve">applies</w:t>
-      </w:r>
-      <w:r>
-        <w:t xml:space="preserve"> </w:t>
-      </w:r>
-      <w:r>
-        <w:rPr>
           <w:i/>
-          <w:iCs/>
-        </w:rPr>
-        <w:t xml:space="preserve">radial transformations</w:t>
-      </w:r>
-      <w:r>
-        <w:t xml:space="preserve"> </w:t>
-      </w:r>
-      <w:r>
-        <w:t xml:space="preserve">to tour projections, maintaining the interpretability of linear methods while mitigating overplotting. Implemented in R’s tourr package, it demonstrates how well-designed radial warps can reveal structure without the distortions of fully nonlinear embeddings.</w:t>
-      </w:r>
-    </w:p>
-    <w:p>
-      <w:pPr>
-        <w:pStyle w:val="BodyText"/>
-      </w:pPr>
-      <w:r>
-        <w:t xml:space="preserve">Within R’s spatial ecosystem, sf</w:t>
-      </w:r>
-      <w:r>
-        <w:t xml:space="preserve"> </w:t>
-      </w:r>
-      <w:r>
-        <w:t xml:space="preserve">(Pebesma 2018)</w:t>
-      </w:r>
-      <w:r>
-        <w:t xml:space="preserve"> </w:t>
-      </w:r>
-      <w:r>
-        <w:t xml:space="preserve">provides robust vector handling and CRS transformations, while ggplot2</w:t>
-      </w:r>
-      <w:r>
-        <w:t xml:space="preserve"> </w:t>
-      </w:r>
-      <w:r>
-        <w:t xml:space="preserve">(Wickham 2016)</w:t>
-      </w:r>
-      <w:r>
-        <w:t xml:space="preserve"> </w:t>
-      </w:r>
-      <w:r>
-        <w:t xml:space="preserve">offers declarative visualization grammar. Yet a gap remained: existing tools addressed</w:t>
-      </w:r>
-      <w:r>
-        <w:t xml:space="preserve"> </w:t>
-      </w:r>
-      <w:r>
-        <w:rPr>
-          <w:i/>
-          <w:iCs/>
         </w:rPr>
         <w:t xml:space="preserve">related</w:t>
       </w:r>
@@ -408,8 +1326,8 @@
       </w:pPr>
       <w:r>
         <w:rPr>
+          <w:bCs/>
           <w:b/>
-          <w:bCs/>
         </w:rPr>
         <w:t xml:space="preserve">Cartograms: Thematic distortion.</w:t>
       </w:r>
@@ -493,8 +1411,8 @@
       </w:pPr>
       <w:r>
         <w:rPr>
+          <w:bCs/>
           <w:b/>
-          <w:bCs/>
         </w:rPr>
         <w:t xml:space="preserve">Hexagon tile maps: Discrete abstraction.</w:t>
       </w:r>
@@ -594,8 +1512,8 @@
       </w:r>
       <w:r>
         <w:rPr>
+          <w:iCs/>
           <w:i/>
-          <w:iCs/>
         </w:rPr>
         <w:t xml:space="preserve">abstracts away</w:t>
       </w:r>
@@ -609,7 +1527,13 @@
         <w:t xml:space="preserve"> </w:t>
       </w:r>
       <w:r>
-        <w:t xml:space="preserve">“neighbors touch”</w:t>
+        <w:t xml:space="preserve">“</w:t>
+      </w:r>
+      <w:r>
+        <w:t xml:space="preserve">neighbors touch</w:t>
+      </w:r>
+      <w:r>
+        <w:t xml:space="preserve">”</w:t>
       </w:r>
       <w:r>
         <w:t xml:space="preserve"> </w:t>
@@ -636,8 +1560,8 @@
       </w:pPr>
       <w:r>
         <w:rPr>
+          <w:bCs/>
           <w:b/>
-          <w:bCs/>
         </w:rPr>
         <w:t xml:space="preserve">Multi-panel approaches: Spatial separation.</w:t>
       </w:r>
@@ -725,87 +1649,87 @@
       </w:r>
       <w:r>
         <w:rPr>
+          <w:iCs/>
           <w:i/>
+        </w:rPr>
+        <w:t xml:space="preserve">embedded</w:t>
+      </w:r>
+      <w:r>
+        <w:t xml:space="preserve"> </w:t>
+      </w:r>
+      <w:r>
+        <w:t xml:space="preserve">relationship between focus and context within a single continuous geography. Futhermore, if you introduce one or more elements into the plot like filling value equal to a variable, the audience will have a hard time identify the zoomed detail.</w:t>
+      </w:r>
+    </w:p>
+    <w:p>
+      <w:pPr>
+        <w:pStyle w:val="BodyText"/>
+      </w:pPr>
+      <w:r>
+        <w:rPr>
+          <w:bCs/>
+          <w:b/>
+        </w:rPr>
+        <w:t xml:space="preserve">Why FGC fisheye offers something distinct.</w:t>
+      </w:r>
+      <w:r>
+        <w:t xml:space="preserve"> </w:t>
+      </w:r>
+      <w:r>
+        <w:t xml:space="preserve">None of these approaches provide</w:t>
+      </w:r>
+      <w:r>
+        <w:t xml:space="preserve"> </w:t>
+      </w:r>
+      <w:r>
+        <w:rPr>
           <w:iCs/>
-        </w:rPr>
-        <w:t xml:space="preserve">embedded</w:t>
-      </w:r>
-      <w:r>
-        <w:t xml:space="preserve"> </w:t>
-      </w:r>
-      <w:r>
-        <w:t xml:space="preserve">relationship between focus and context within a single continuous geography. Futhermore, if you introduce one or more elements into the plot like filling value equal to a variable, the audience will have a hard time identify the zoomed detail.</w:t>
-      </w:r>
-    </w:p>
-    <w:p>
-      <w:pPr>
-        <w:pStyle w:val="BodyText"/>
-      </w:pPr>
-      <w:r>
-        <w:rPr>
-          <w:b/>
-          <w:bCs/>
-        </w:rPr>
-        <w:t xml:space="preserve">Why FGC fisheye offers something distinct.</w:t>
-      </w:r>
-      <w:r>
-        <w:t xml:space="preserve"> </w:t>
-      </w:r>
-      <w:r>
-        <w:t xml:space="preserve">None of these approaches provide</w:t>
-      </w:r>
-      <w:r>
-        <w:t xml:space="preserve"> </w:t>
-      </w:r>
-      <w:r>
-        <w:rPr>
           <w:i/>
+        </w:rPr>
+        <w:t xml:space="preserve">continuous geometric magnification within a single, topology-preserving map</w:t>
+      </w:r>
+      <w:r>
+        <w:t xml:space="preserve">. Cartograms distort for data, not user-chosen focus. Tile maps abstract away geography. Multi-panel tools spatially separate context. The fisheye lens keeps everything in one frame—roads bend smoothly, metropolitan detail enlarges, but you still see how the city sits within its state. It’s a geometric</w:t>
+      </w:r>
+      <w:r>
+        <w:t xml:space="preserve"> </w:t>
+      </w:r>
+      <w:r>
+        <w:rPr>
           <w:iCs/>
-        </w:rPr>
-        <w:t xml:space="preserve">continuous geometric magnification within a single, topology-preserving map</w:t>
-      </w:r>
-      <w:r>
-        <w:t xml:space="preserve">. Cartograms distort for data, not user-chosen focus. Tile maps abstract away geography. Multi-panel tools spatially separate context. The fisheye lens keeps everything in one frame—roads bend smoothly, metropolitan detail enlarges, but you still see how the city sits within its state. It’s a geometric</w:t>
-      </w:r>
-      <w:r>
-        <w:t xml:space="preserve"> </w:t>
-      </w:r>
-      <w:r>
-        <w:rPr>
           <w:i/>
+        </w:rPr>
+        <w:t xml:space="preserve">warp</w:t>
+      </w:r>
+      <w:r>
+        <w:t xml:space="preserve"> </w:t>
+      </w:r>
+      <w:r>
+        <w:t xml:space="preserve">rather than a data-driven</w:t>
+      </w:r>
+      <w:r>
+        <w:t xml:space="preserve"> </w:t>
+      </w:r>
+      <w:r>
+        <w:rPr>
           <w:iCs/>
-        </w:rPr>
-        <w:t xml:space="preserve">warp</w:t>
-      </w:r>
-      <w:r>
-        <w:t xml:space="preserve"> </w:t>
-      </w:r>
-      <w:r>
-        <w:t xml:space="preserve">rather than a data-driven</w:t>
-      </w:r>
-      <w:r>
-        <w:t xml:space="preserve"> </w:t>
-      </w:r>
-      <w:r>
-        <w:rPr>
           <w:i/>
+        </w:rPr>
+        <w:t xml:space="preserve">substitution</w:t>
+      </w:r>
+      <w:r>
+        <w:t xml:space="preserve"> </w:t>
+      </w:r>
+      <w:r>
+        <w:t xml:space="preserve">or panel-based</w:t>
+      </w:r>
+      <w:r>
+        <w:t xml:space="preserve"> </w:t>
+      </w:r>
+      <w:r>
+        <w:rPr>
           <w:iCs/>
-        </w:rPr>
-        <w:t xml:space="preserve">substitution</w:t>
-      </w:r>
-      <w:r>
-        <w:t xml:space="preserve"> </w:t>
-      </w:r>
-      <w:r>
-        <w:t xml:space="preserve">or panel-based</w:t>
-      </w:r>
-      <w:r>
-        <w:t xml:space="preserve"> </w:t>
-      </w:r>
-      <w:r>
-        <w:rPr>
           <w:i/>
-          <w:iCs/>
         </w:rPr>
         <w:t xml:space="preserve">separation</w:t>
       </w:r>
@@ -909,8 +1833,8 @@
         <m:d>
           <m:dPr>
             <m:begChr m:val="("/>
+            <m:endChr m:val=")"/>
             <m:sepChr m:val=""/>
-            <m:endChr m:val=")"/>
             <m:grow/>
           </m:dPr>
           <m:e>
@@ -951,8 +1875,8 @@
         <m:d>
           <m:dPr>
             <m:begChr m:val="("/>
+            <m:endChr m:val=")"/>
             <m:sepChr m:val=""/>
-            <m:endChr m:val=")"/>
             <m:grow/>
           </m:dPr>
           <m:e>
@@ -1079,8 +2003,8 @@
         <m:d>
           <m:dPr>
             <m:begChr m:val="("/>
+            <m:endChr m:val=")"/>
             <m:sepChr m:val=""/>
-            <m:endChr m:val=")"/>
             <m:grow/>
           </m:dPr>
           <m:e>
@@ -1121,8 +2045,8 @@
         <m:d>
           <m:dPr>
             <m:begChr m:val="("/>
+            <m:endChr m:val=")"/>
             <m:sepChr m:val=""/>
-            <m:endChr m:val=")"/>
             <m:grow/>
           </m:dPr>
           <m:e>
@@ -1163,8 +2087,8 @@
         <m:d>
           <m:dPr>
             <m:begChr m:val="("/>
+            <m:endChr m:val=")"/>
             <m:sepChr m:val=""/>
-            <m:endChr m:val=")"/>
             <m:grow/>
           </m:dPr>
           <m:e>
@@ -1252,15 +2176,15 @@
           <m:d>
             <m:dPr>
               <m:begChr m:val="{"/>
+              <m:endChr m:val=""/>
               <m:sepChr m:val=""/>
-              <m:endChr m:val=""/>
               <m:grow/>
             </m:dPr>
             <m:e>
               <m:m>
                 <m:mPr>
                   <m:baseJc m:val="center"/>
-                  <m:plcHide m:val="on"/>
+                  <m:plcHide m:val="1"/>
                   <m:mcs>
                     <m:mc>
                       <m:mcPr>
@@ -1287,8 +2211,8 @@
                     <m:d>
                       <m:dPr>
                         <m:begChr m:val="("/>
+                        <m:endChr m:val=")"/>
                         <m:sepChr m:val=""/>
-                        <m:endChr m:val=")"/>
                         <m:grow/>
                       </m:dPr>
                       <m:e>
@@ -1397,8 +2321,8 @@
                     <m:d>
                       <m:dPr>
                         <m:begChr m:val="("/>
+                        <m:endChr m:val=")"/>
                         <m:sepChr m:val=""/>
-                        <m:endChr m:val=")"/>
                         <m:grow/>
                       </m:dPr>
                       <m:e>
@@ -1454,8 +2378,8 @@
                     <m:d>
                       <m:dPr>
                         <m:begChr m:val="("/>
+                        <m:endChr m:val=")"/>
                         <m:sepChr m:val=""/>
-                        <m:endChr m:val=")"/>
                         <m:grow/>
                       </m:dPr>
                       <m:e>
@@ -1680,8 +2604,8 @@
         <m:d>
           <m:dPr>
             <m:begChr m:val="("/>
+            <m:endChr m:val=")"/>
             <m:sepChr m:val=""/>
-            <m:endChr m:val=")"/>
             <m:grow/>
           </m:dPr>
           <m:e>
@@ -1721,8 +2645,8 @@
         <m:d>
           <m:dPr>
             <m:begChr m:val="("/>
+            <m:endChr m:val=")"/>
             <m:sepChr m:val=""/>
-            <m:endChr m:val=")"/>
             <m:grow/>
           </m:dPr>
           <m:e>
@@ -1780,8 +2704,8 @@
         <m:d>
           <m:dPr>
             <m:begChr m:val="["/>
+            <m:endChr m:val="]"/>
             <m:sepChr m:val=""/>
-            <m:endChr m:val="]"/>
             <m:grow/>
           </m:dPr>
           <m:e>
@@ -1813,8 +2737,8 @@
         <m:d>
           <m:dPr>
             <m:begChr m:val="("/>
+            <m:endChr m:val=")"/>
             <m:sepChr m:val=""/>
-            <m:endChr m:val=")"/>
             <m:grow/>
           </m:dPr>
           <m:e>
@@ -1849,8 +2773,8 @@
         <m:d>
           <m:dPr>
             <m:begChr m:val="("/>
+            <m:endChr m:val=")"/>
             <m:sepChr m:val=""/>
-            <m:endChr m:val=")"/>
             <m:grow/>
           </m:dPr>
           <m:e>
@@ -1891,8 +2815,8 @@
         <m:d>
           <m:dPr>
             <m:begChr m:val="("/>
+            <m:endChr m:val=")"/>
             <m:sepChr m:val=""/>
-            <m:endChr m:val=")"/>
             <m:grow/>
           </m:dPr>
           <m:e>
@@ -1945,8 +2869,8 @@
           <m:d>
             <m:dPr>
               <m:begChr m:val="("/>
+              <m:endChr m:val=")"/>
               <m:sepChr m:val=""/>
-              <m:endChr m:val=")"/>
               <m:grow/>
             </m:dPr>
             <m:e>
@@ -1973,15 +2897,15 @@
           <m:d>
             <m:dPr>
               <m:begChr m:val="{"/>
+              <m:endChr m:val=""/>
               <m:sepChr m:val=""/>
-              <m:endChr m:val=""/>
               <m:grow/>
             </m:dPr>
             <m:e>
               <m:m>
                 <m:mPr>
                   <m:baseJc m:val="center"/>
-                  <m:plcHide m:val="on"/>
+                  <m:plcHide m:val="1"/>
                   <m:mcs>
                     <m:mc>
                       <m:mcPr>
@@ -2116,8 +3040,8 @@
                         <m:d>
                           <m:dPr>
                             <m:begChr m:val="("/>
+                            <m:endChr m:val=")"/>
                             <m:sepChr m:val=""/>
-                            <m:endChr m:val=")"/>
                             <m:grow/>
                           </m:dPr>
                           <m:e>
@@ -2277,8 +3201,8 @@
         <m:d>
           <m:dPr>
             <m:begChr m:val="("/>
+            <m:endChr m:val=")"/>
             <m:sepChr m:val=""/>
-            <m:endChr m:val=")"/>
             <m:grow/>
           </m:dPr>
           <m:e>
@@ -2304,8 +3228,8 @@
         <m:d>
           <m:dPr>
             <m:begChr m:val="("/>
+            <m:endChr m:val=")"/>
             <m:sepChr m:val=""/>
-            <m:endChr m:val=")"/>
             <m:grow/>
           </m:dPr>
           <m:e>
@@ -2338,8 +3262,8 @@
         <m:d>
           <m:dPr>
             <m:begChr m:val="("/>
+            <m:endChr m:val=")"/>
             <m:sepChr m:val=""/>
-            <m:endChr m:val=")"/>
             <m:grow/>
           </m:dPr>
           <m:e>
@@ -2562,10 +3486,26 @@
       </w:r>
       <w:r>
         <w:rPr>
+          <w:bCs/>
           <w:b/>
+        </w:rPr>
+        <w:t xml:space="preserve">sanitize input</w:t>
+      </w:r>
+      <w:r>
+        <w:t xml:space="preserve"> </w:t>
+      </w:r>
+      <w:r>
+        <w:t xml:space="preserve">→</w:t>
+      </w:r>
+      <w:r>
+        <w:t xml:space="preserve"> </w:t>
+      </w:r>
+      <w:r>
+        <w:rPr>
           <w:bCs/>
-        </w:rPr>
-        <w:t xml:space="preserve">sanitize input</w:t>
+          <w:b/>
+        </w:rPr>
+        <w:t xml:space="preserve">select working CRS</w:t>
       </w:r>
       <w:r>
         <w:t xml:space="preserve"> </w:t>
@@ -2578,10 +3518,26 @@
       </w:r>
       <w:r>
         <w:rPr>
+          <w:bCs/>
           <w:b/>
+        </w:rPr>
+        <w:t xml:space="preserve">normalize</w:t>
+      </w:r>
+      <w:r>
+        <w:t xml:space="preserve"> </w:t>
+      </w:r>
+      <w:r>
+        <w:t xml:space="preserve">→</w:t>
+      </w:r>
+      <w:r>
+        <w:t xml:space="preserve"> </w:t>
+      </w:r>
+      <w:r>
+        <w:rPr>
           <w:bCs/>
-        </w:rPr>
-        <w:t xml:space="preserve">select working CRS</w:t>
+          <w:b/>
+        </w:rPr>
+        <w:t xml:space="preserve">warp</w:t>
       </w:r>
       <w:r>
         <w:t xml:space="preserve"> </w:t>
@@ -2594,56 +3550,24 @@
       </w:r>
       <w:r>
         <w:rPr>
+          <w:bCs/>
           <w:b/>
+        </w:rPr>
+        <w:t xml:space="preserve">denormalize</w:t>
+      </w:r>
+      <w:r>
+        <w:t xml:space="preserve"> </w:t>
+      </w:r>
+      <w:r>
+        <w:t xml:space="preserve">→</w:t>
+      </w:r>
+      <w:r>
+        <w:t xml:space="preserve"> </w:t>
+      </w:r>
+      <w:r>
+        <w:rPr>
           <w:bCs/>
-        </w:rPr>
-        <w:t xml:space="preserve">normalize</w:t>
-      </w:r>
-      <w:r>
-        <w:t xml:space="preserve"> </w:t>
-      </w:r>
-      <w:r>
-        <w:t xml:space="preserve">→</w:t>
-      </w:r>
-      <w:r>
-        <w:t xml:space="preserve"> </w:t>
-      </w:r>
-      <w:r>
-        <w:rPr>
           <w:b/>
-          <w:bCs/>
-        </w:rPr>
-        <w:t xml:space="preserve">warp</w:t>
-      </w:r>
-      <w:r>
-        <w:t xml:space="preserve"> </w:t>
-      </w:r>
-      <w:r>
-        <w:t xml:space="preserve">→</w:t>
-      </w:r>
-      <w:r>
-        <w:t xml:space="preserve"> </w:t>
-      </w:r>
-      <w:r>
-        <w:rPr>
-          <w:b/>
-          <w:bCs/>
-        </w:rPr>
-        <w:t xml:space="preserve">denormalize</w:t>
-      </w:r>
-      <w:r>
-        <w:t xml:space="preserve"> </w:t>
-      </w:r>
-      <w:r>
-        <w:t xml:space="preserve">→</w:t>
-      </w:r>
-      <w:r>
-        <w:t xml:space="preserve"> </w:t>
-      </w:r>
-      <w:r>
-        <w:rPr>
-          <w:b/>
-          <w:bCs/>
         </w:rPr>
         <w:t xml:space="preserve">restore original CRS</w:t>
       </w:r>
@@ -2715,8 +3639,8 @@
         <m:d>
           <m:dPr>
             <m:begChr m:val="("/>
+            <m:endChr m:val=")"/>
             <m:sepChr m:val=""/>
-            <m:endChr m:val=")"/>
             <m:grow/>
           </m:dPr>
           <m:e>
@@ -2808,8 +3732,8 @@
         <m:d>
           <m:dPr>
             <m:begChr m:val="["/>
+            <m:endChr m:val="]"/>
             <m:sepChr m:val=""/>
-            <m:endChr m:val="]"/>
             <m:grow/>
           </m:dPr>
           <m:e>
@@ -3049,8 +3973,8 @@
         <m:d>
           <m:dPr>
             <m:begChr m:val="("/>
+            <m:endChr m:val=")"/>
             <m:sepChr m:val=""/>
-            <m:endChr m:val=")"/>
             <m:grow/>
           </m:dPr>
           <m:e>
@@ -3114,16 +4038,16 @@
     </w:p>
     <w:p>
       <w:pPr>
-        <w:pStyle w:val="Compact"/>
         <w:numPr>
           <w:ilvl w:val="0"/>
           <w:numId w:val="1001"/>
         </w:numPr>
-      </w:pPr>
-      <w:r>
-        <w:rPr>
+        <w:pStyle w:val="Compact"/>
+      </w:pPr>
+      <w:r>
+        <w:rPr>
+          <w:bCs/>
           <w:b/>
-          <w:bCs/>
         </w:rPr>
         <w:t xml:space="preserve">POINT</w:t>
       </w:r>
@@ -3133,16 +4057,16 @@
     </w:p>
     <w:p>
       <w:pPr>
-        <w:pStyle w:val="Compact"/>
         <w:numPr>
           <w:ilvl w:val="0"/>
           <w:numId w:val="1001"/>
         </w:numPr>
-      </w:pPr>
-      <w:r>
-        <w:rPr>
+        <w:pStyle w:val="Compact"/>
+      </w:pPr>
+      <w:r>
+        <w:rPr>
+          <w:bCs/>
           <w:b/>
-          <w:bCs/>
         </w:rPr>
         <w:t xml:space="preserve">LINESTRING</w:t>
       </w:r>
@@ -3155,16 +4079,16 @@
     </w:p>
     <w:p>
       <w:pPr>
-        <w:pStyle w:val="Compact"/>
         <w:numPr>
           <w:ilvl w:val="0"/>
           <w:numId w:val="1001"/>
         </w:numPr>
-      </w:pPr>
-      <w:r>
-        <w:rPr>
+        <w:pStyle w:val="Compact"/>
+      </w:pPr>
+      <w:r>
+        <w:rPr>
+          <w:bCs/>
           <w:b/>
-          <w:bCs/>
         </w:rPr>
         <w:t xml:space="preserve">POLYGON</w:t>
       </w:r>
@@ -3174,16 +4098,16 @@
     </w:p>
     <w:p>
       <w:pPr>
-        <w:pStyle w:val="Compact"/>
         <w:numPr>
           <w:ilvl w:val="0"/>
           <w:numId w:val="1001"/>
         </w:numPr>
-      </w:pPr>
-      <w:r>
-        <w:rPr>
+        <w:pStyle w:val="Compact"/>
+      </w:pPr>
+      <w:r>
+        <w:rPr>
+          <w:bCs/>
           <w:b/>
-          <w:bCs/>
         </w:rPr>
         <w:t xml:space="preserve">MULTIPOLYGON</w:t>
       </w:r>
@@ -3205,8 +4129,8 @@
         <m:d>
           <m:dPr>
             <m:begChr m:val="("/>
+            <m:endChr m:val=")"/>
             <m:sepChr m:val=""/>
-            <m:endChr m:val=")"/>
             <m:grow/>
           </m:dPr>
           <m:e>
@@ -3263,8 +4187,8 @@
         <m:d>
           <m:dPr>
             <m:begChr m:val="("/>
+            <m:endChr m:val=")"/>
             <m:sepChr m:val=""/>
-            <m:endChr m:val=")"/>
             <m:grow/>
           </m:dPr>
           <m:e>
@@ -3391,6 +4315,7 @@
         <w:tblStyle w:val="Table"/>
         <w:tblW w:type="auto" w:w="0"/>
         <w:tblLook w:firstRow="1" w:lastRow="0" w:firstColumn="0" w:lastColumn="0" w:noHBand="0" w:noVBand="0" w:val="0020"/>
+        <w:jc w:val="start"/>
         <w:tblCaption w:val="Coordinate transformation across fisheye zones for selected points on a regular grid"/>
       </w:tblPr>
       <w:tblGrid>
@@ -3404,7 +4329,7 @@
       </w:tblGrid>
       <w:tr>
         <w:trPr>
-          <w:tblHeader w:val="on"/>
+          <w:tblHeader w:val="true"/>
         </w:trPr>
         <w:tc>
           <w:tcPr/>
@@ -3782,7 +4707,7 @@
               <w:jc w:val="right"/>
             </w:pPr>
             <w:r>
-              <w:t xml:space="preserve">-0.111</w:t>
+              <w:t xml:space="preserve">-0.108</w:t>
             </w:r>
           </w:p>
         </w:tc>
@@ -3794,7 +4719,7 @@
               <w:jc w:val="right"/>
             </w:pPr>
             <w:r>
-              <w:t xml:space="preserve">-0.332</w:t>
+              <w:t xml:space="preserve">-0.323</w:t>
             </w:r>
           </w:p>
         </w:tc>
@@ -3830,7 +4755,7 @@
               <w:jc w:val="right"/>
             </w:pPr>
             <w:r>
-              <w:t xml:space="preserve">0.350</w:t>
+              <w:t xml:space="preserve">0.340</w:t>
             </w:r>
           </w:p>
         </w:tc>
@@ -3880,7 +4805,7 @@
               <w:jc w:val="right"/>
             </w:pPr>
             <w:r>
-              <w:t xml:space="preserve">-0.350</w:t>
+              <w:t xml:space="preserve">-0.340</w:t>
             </w:r>
           </w:p>
         </w:tc>
@@ -3916,7 +4841,7 @@
               <w:jc w:val="right"/>
             </w:pPr>
             <w:r>
-              <w:t xml:space="preserve">0.350</w:t>
+              <w:t xml:space="preserve">0.340</w:t>
             </w:r>
           </w:p>
         </w:tc>
@@ -3954,7 +4879,7 @@
               <w:jc w:val="right"/>
             </w:pPr>
             <w:r>
-              <w:t xml:space="preserve">0.111</w:t>
+              <w:t xml:space="preserve">0.108</w:t>
             </w:r>
           </w:p>
         </w:tc>
@@ -3966,7 +4891,7 @@
               <w:jc w:val="right"/>
             </w:pPr>
             <w:r>
-              <w:t xml:space="preserve">-0.332</w:t>
+              <w:t xml:space="preserve">-0.323</w:t>
             </w:r>
           </w:p>
         </w:tc>
@@ -4002,7 +4927,7 @@
               <w:jc w:val="right"/>
             </w:pPr>
             <w:r>
-              <w:t xml:space="preserve">0.350</w:t>
+              <w:t xml:space="preserve">0.340</w:t>
             </w:r>
           </w:p>
         </w:tc>
@@ -4212,7 +5137,7 @@
               <w:jc w:val="right"/>
             </w:pPr>
             <w:r>
-              <w:t xml:space="preserve">-0.208</w:t>
+              <w:t xml:space="preserve">-0.200</w:t>
             </w:r>
           </w:p>
         </w:tc>
@@ -4224,7 +5149,7 @@
               <w:jc w:val="right"/>
             </w:pPr>
             <w:r>
-              <w:t xml:space="preserve">-0.416</w:t>
+              <w:t xml:space="preserve">-0.400</w:t>
             </w:r>
           </w:p>
         </w:tc>
@@ -4260,7 +5185,7 @@
               <w:jc w:val="right"/>
             </w:pPr>
             <w:r>
-              <w:t xml:space="preserve">0.466</w:t>
+              <w:t xml:space="preserve">0.448</w:t>
             </w:r>
           </w:p>
         </w:tc>
@@ -4567,8 +5492,8 @@
       </w:pPr>
       <w:r>
         <w:rPr>
+          <w:bCs/>
           <w:b/>
-          <w:bCs/>
         </w:rPr>
         <w:t xml:space="preserve">Data and CRS.</w:t>
       </w:r>
@@ -4761,8 +5686,8 @@
         <m:d>
           <m:dPr>
             <m:begChr m:val="("/>
+            <m:endChr m:val=")"/>
             <m:sepChr m:val=""/>
-            <m:endChr m:val=")"/>
             <m:grow/>
           </m:dPr>
           <m:e>
@@ -4941,8 +5866,8 @@
       </w:pPr>
       <w:r>
         <w:rPr>
+          <w:bCs/>
           <w:b/>
-          <w:bCs/>
         </w:rPr>
         <w:t xml:space="preserve">Centre selection.</w:t>
       </w:r>
@@ -5070,8 +5995,8 @@
         <m:d>
           <m:dPr>
             <m:begChr m:val="|"/>
+            <m:endChr m:val="|"/>
             <m:sepChr m:val=""/>
-            <m:endChr m:val="|"/>
             <m:grow/>
           </m:dPr>
           <m:e>
@@ -5104,8 +6029,8 @@
         <m:d>
           <m:dPr>
             <m:begChr m:val="|"/>
+            <m:endChr m:val="|"/>
             <m:sepChr m:val=""/>
-            <m:endChr m:val="|"/>
             <m:grow/>
           </m:dPr>
           <m:e>
@@ -5228,8 +6153,8 @@
         <m:d>
           <m:dPr>
             <m:begChr m:val="["/>
+            <m:endChr m:val="]"/>
             <m:sepChr m:val=""/>
-            <m:endChr m:val="]"/>
             <m:grow/>
           </m:dPr>
           <m:e>
@@ -5285,8 +6210,8 @@
       </w:pPr>
       <w:r>
         <w:rPr>
+          <w:bCs/>
           <w:b/>
-          <w:bCs/>
         </w:rPr>
         <w:t xml:space="preserve">Radial warping.</w:t>
       </w:r>
@@ -5599,7 +6524,13 @@
         <w:t xml:space="preserve"> </w:t>
       </w:r>
       <w:r>
-        <w:t xml:space="preserve">“shoulder”</w:t>
+        <w:t xml:space="preserve">“</w:t>
+      </w:r>
+      <w:r>
+        <w:t xml:space="preserve">shoulder</w:t>
+      </w:r>
+      <w:r>
+        <w:t xml:space="preserve">”</w:t>
       </w:r>
       <w:r>
         <w:t xml:space="preserve"> </w:t>
@@ -5728,8 +6659,8 @@
         <m:d>
           <m:dPr>
             <m:begChr m:val="("/>
+            <m:endChr m:val=")"/>
             <m:sepChr m:val=""/>
-            <m:endChr m:val=")"/>
             <m:grow/>
           </m:dPr>
           <m:e>
@@ -5784,8 +6715,8 @@
       </w:pPr>
       <w:r>
         <w:rPr>
+          <w:bCs/>
           <w:b/>
-          <w:bCs/>
         </w:rPr>
         <w:t xml:space="preserve">Inter-parameter interactions and invariants.</w:t>
       </w:r>
@@ -6025,8 +6956,8 @@
       </w:pPr>
       <w:r>
         <w:rPr>
+          <w:bCs/>
           <w:b/>
-          <w:bCs/>
         </w:rPr>
         <w:t xml:space="preserve">Return value and side effects.</w:t>
       </w:r>
@@ -6229,8 +7160,8 @@
       </w:pPr>
       <w:r>
         <w:rPr>
+          <w:bCs/>
           <w:b/>
-          <w:bCs/>
         </w:rPr>
         <w:t xml:space="preserve">Balanced metropolitan focus within a state.</w:t>
       </w:r>
@@ -6463,8 +7394,8 @@
       </w:pPr>
       <w:r>
         <w:rPr>
+          <w:bCs/>
           <w:b/>
-          <w:bCs/>
         </w:rPr>
         <w:t xml:space="preserve">Dense line networks and flows.</w:t>
       </w:r>
@@ -6637,125 +7568,125 @@
       </w:pPr>
       <w:r>
         <w:rPr>
+          <w:bCs/>
           <w:b/>
+        </w:rPr>
+        <w:t xml:space="preserve">Polygon-dominated maps and choropleths.</w:t>
+      </w:r>
+      <w:r>
+        <w:t xml:space="preserve"> </w:t>
+      </w:r>
+      <w:r>
+        <w:t xml:space="preserve">For administrative regions, land-use parcels, or other</w:t>
+      </w:r>
+      <w:r>
+        <w:t xml:space="preserve"> </w:t>
+      </w:r>
+      <w:r>
+        <w:t xml:space="preserve">polygon-dense layers, slightly stronger compression in the glue is tolerable because viewers rely on</w:t>
+      </w:r>
+      <w:r>
+        <w:t xml:space="preserve"> </w:t>
+      </w:r>
+      <w:r>
+        <w:t xml:space="preserve">silhouette and adjacency rather than precise edge angles. Settings such as</w:t>
+      </w:r>
+      <w:r>
+        <w:t xml:space="preserve"> </w:t>
+      </w:r>
+      <w:r>
+        <w:rPr>
+          <w:rStyle w:val="VerbatimChar"/>
+        </w:rPr>
+        <w:t xml:space="preserve">{squeeze_factor = 0.25\text{ - }0.40}</w:t>
+      </w:r>
+      <w:r>
+        <w:t xml:space="preserve"> </w:t>
+      </w:r>
+      <w:r>
+        <w:t xml:space="preserve">with</w:t>
+      </w:r>
+      <w:r>
+        <w:t xml:space="preserve"> </w:t>
+      </w:r>
+      <w:r>
+        <w:rPr>
+          <w:rStyle w:val="VerbatimChar"/>
+        </w:rPr>
+        <w:t xml:space="preserve">zoom_factor = 1.6\text{ - }2.2}</w:t>
+      </w:r>
+      <w:r>
+        <w:t xml:space="preserve"> </w:t>
+      </w:r>
+      <w:r>
+        <w:t xml:space="preserve">and either</w:t>
+      </w:r>
+      <w:r>
+        <w:t xml:space="preserve"> </w:t>
+      </w:r>
+      <w:r>
+        <w:rPr>
+          <w:rStyle w:val="VerbatimChar"/>
+        </w:rPr>
+        <w:t xml:space="preserve">"expand"</w:t>
+      </w:r>
+      <w:r>
+        <w:t xml:space="preserve"> </w:t>
+      </w:r>
+      <w:r>
+        <w:t xml:space="preserve">or</w:t>
+      </w:r>
+      <w:r>
+        <w:t xml:space="preserve"> </w:t>
+      </w:r>
+      <w:r>
+        <w:rPr>
+          <w:rStyle w:val="VerbatimChar"/>
+        </w:rPr>
+        <w:t xml:space="preserve">"outward"</w:t>
+      </w:r>
+      <w:r>
+        <w:t xml:space="preserve"> </w:t>
+      </w:r>
+      <w:r>
+        <w:t xml:space="preserve">often work well. We recommend</w:t>
+      </w:r>
+      <w:r>
+        <w:t xml:space="preserve"> </w:t>
+      </w:r>
+      <w:r>
+        <w:rPr>
+          <w:rStyle w:val="VerbatimChar"/>
+        </w:rPr>
+        <w:t xml:space="preserve">revolution = 0</w:t>
+      </w:r>
+      <w:r>
+        <w:t xml:space="preserve"> </w:t>
+      </w:r>
+      <w:r>
+        <w:t xml:space="preserve">for publication unless the swirl</w:t>
+      </w:r>
+      <w:r>
+        <w:t xml:space="preserve"> </w:t>
+      </w:r>
+      <w:r>
+        <w:t xml:space="preserve">is part of the intended rhetoric; twists, while visually engaging, can distract from choropleth</w:t>
+      </w:r>
+      <w:r>
+        <w:t xml:space="preserve"> </w:t>
+      </w:r>
+      <w:r>
+        <w:t xml:space="preserve">encoding and complicate legend interpretation.</w:t>
+      </w:r>
+    </w:p>
+    <w:p>
+      <w:pPr>
+        <w:pStyle w:val="BodyText"/>
+      </w:pPr>
+      <w:r>
+        <w:rPr>
           <w:bCs/>
-        </w:rPr>
-        <w:t xml:space="preserve">Polygon-dominated maps and choropleths.</w:t>
-      </w:r>
-      <w:r>
-        <w:t xml:space="preserve"> </w:t>
-      </w:r>
-      <w:r>
-        <w:t xml:space="preserve">For administrative regions, land-use parcels, or other</w:t>
-      </w:r>
-      <w:r>
-        <w:t xml:space="preserve"> </w:t>
-      </w:r>
-      <w:r>
-        <w:t xml:space="preserve">polygon-dense layers, slightly stronger compression in the glue is tolerable because viewers rely on</w:t>
-      </w:r>
-      <w:r>
-        <w:t xml:space="preserve"> </w:t>
-      </w:r>
-      <w:r>
-        <w:t xml:space="preserve">silhouette and adjacency rather than precise edge angles. Settings such as</w:t>
-      </w:r>
-      <w:r>
-        <w:t xml:space="preserve"> </w:t>
-      </w:r>
-      <w:r>
-        <w:rPr>
-          <w:rStyle w:val="VerbatimChar"/>
-        </w:rPr>
-        <w:t xml:space="preserve">{squeeze_factor = 0.25\text{ - }0.40}</w:t>
-      </w:r>
-      <w:r>
-        <w:t xml:space="preserve"> </w:t>
-      </w:r>
-      <w:r>
-        <w:t xml:space="preserve">with</w:t>
-      </w:r>
-      <w:r>
-        <w:t xml:space="preserve"> </w:t>
-      </w:r>
-      <w:r>
-        <w:rPr>
-          <w:rStyle w:val="VerbatimChar"/>
-        </w:rPr>
-        <w:t xml:space="preserve">zoom_factor = 1.6\text{ - }2.2}</w:t>
-      </w:r>
-      <w:r>
-        <w:t xml:space="preserve"> </w:t>
-      </w:r>
-      <w:r>
-        <w:t xml:space="preserve">and either</w:t>
-      </w:r>
-      <w:r>
-        <w:t xml:space="preserve"> </w:t>
-      </w:r>
-      <w:r>
-        <w:rPr>
-          <w:rStyle w:val="VerbatimChar"/>
-        </w:rPr>
-        <w:t xml:space="preserve">"expand"</w:t>
-      </w:r>
-      <w:r>
-        <w:t xml:space="preserve"> </w:t>
-      </w:r>
-      <w:r>
-        <w:t xml:space="preserve">or</w:t>
-      </w:r>
-      <w:r>
-        <w:t xml:space="preserve"> </w:t>
-      </w:r>
-      <w:r>
-        <w:rPr>
-          <w:rStyle w:val="VerbatimChar"/>
-        </w:rPr>
-        <w:t xml:space="preserve">"outward"</w:t>
-      </w:r>
-      <w:r>
-        <w:t xml:space="preserve"> </w:t>
-      </w:r>
-      <w:r>
-        <w:t xml:space="preserve">often work well. We recommend</w:t>
-      </w:r>
-      <w:r>
-        <w:t xml:space="preserve"> </w:t>
-      </w:r>
-      <w:r>
-        <w:rPr>
-          <w:rStyle w:val="VerbatimChar"/>
-        </w:rPr>
-        <w:t xml:space="preserve">revolution = 0</w:t>
-      </w:r>
-      <w:r>
-        <w:t xml:space="preserve"> </w:t>
-      </w:r>
-      <w:r>
-        <w:t xml:space="preserve">for publication unless the swirl</w:t>
-      </w:r>
-      <w:r>
-        <w:t xml:space="preserve"> </w:t>
-      </w:r>
-      <w:r>
-        <w:t xml:space="preserve">is part of the intended rhetoric; twists, while visually engaging, can distract from choropleth</w:t>
-      </w:r>
-      <w:r>
-        <w:t xml:space="preserve"> </w:t>
-      </w:r>
-      <w:r>
-        <w:t xml:space="preserve">encoding and complicate legend interpretation.</w:t>
-      </w:r>
-    </w:p>
-    <w:p>
-      <w:pPr>
-        <w:pStyle w:val="BodyText"/>
-      </w:pPr>
-      <w:r>
-        <w:rPr>
           <w:b/>
-          <w:bCs/>
         </w:rPr>
         <w:t xml:space="preserve">Small multiples and parameter sweeps.</w:t>
       </w:r>
@@ -6928,8 +7859,8 @@
       </w:pPr>
       <w:r>
         <w:rPr>
+          <w:bCs/>
           <w:b/>
-          <w:bCs/>
         </w:rPr>
         <w:t xml:space="preserve">Choosing radii from map scale.</w:t>
       </w:r>
@@ -7253,85 +8184,157 @@
       </w:pPr>
       <w:r>
         <w:rPr>
+          <w:bCs/>
           <w:b/>
+        </w:rPr>
+        <w:t xml:space="preserve">Centres for reproducibility.</w:t>
+      </w:r>
+      <w:r>
+        <w:t xml:space="preserve"> </w:t>
+      </w:r>
+      <w:r>
+        <w:t xml:space="preserve">To avoid ambiguity in collaborative settings, prefer specifying</w:t>
+      </w:r>
+      <w:r>
+        <w:t xml:space="preserve"> </w:t>
+      </w:r>
+      <w:r>
+        <w:rPr>
+          <w:rStyle w:val="VerbatimChar"/>
+        </w:rPr>
+        <w:t xml:space="preserve">center</w:t>
+      </w:r>
+      <w:r>
+        <w:t xml:space="preserve"> </w:t>
+      </w:r>
+      <w:r>
+        <w:t xml:space="preserve">either as an</w:t>
+      </w:r>
+      <w:r>
+        <w:t xml:space="preserve"> </w:t>
+      </w:r>
+      <w:r>
+        <w:rPr>
+          <w:rStyle w:val="VerbatimChar"/>
+        </w:rPr>
+        <w:t xml:space="preserve">sf</w:t>
+      </w:r>
+      <w:r>
+        <w:t xml:space="preserve"> </w:t>
+      </w:r>
+      <w:r>
+        <w:t xml:space="preserve">geometry (whose CRS is explicit) or as a lon/lat pair with</w:t>
+      </w:r>
+      <w:r>
+        <w:t xml:space="preserve"> </w:t>
+      </w:r>
+      <w:r>
+        <w:rPr>
+          <w:rStyle w:val="VerbatimChar"/>
+        </w:rPr>
+        <w:t xml:space="preserve">center_crs = "EPSG:4326"</w:t>
+      </w:r>
+      <w:r>
+        <w:t xml:space="preserve">. Numeric pairs without CRS are accepted but rely on heuristics. When</w:t>
+      </w:r>
+      <w:r>
+        <w:t xml:space="preserve"> </w:t>
+      </w:r>
+      <w:r>
+        <w:t xml:space="preserve">the focal area is itself a polygon or multi-polygon, passing that object as</w:t>
+      </w:r>
+      <w:r>
+        <w:t xml:space="preserve"> </w:t>
+      </w:r>
+      <w:r>
+        <w:rPr>
+          <w:rStyle w:val="VerbatimChar"/>
+        </w:rPr>
+        <w:t xml:space="preserve">center</w:t>
+      </w:r>
+      <w:r>
+        <w:t xml:space="preserve"> </w:t>
+      </w:r>
+      <w:r>
+        <w:t xml:space="preserve">ensures the</w:t>
+      </w:r>
+      <w:r>
+        <w:t xml:space="preserve"> </w:t>
+      </w:r>
+      <w:r>
+        <w:t xml:space="preserve">centroid is derived from the same dataset used for the map, improving reproducibility and intent.</w:t>
+      </w:r>
+    </w:p>
+    <w:p>
+      <w:pPr>
+        <w:pStyle w:val="BodyText"/>
+      </w:pPr>
+      <w:r>
+        <w:rPr>
           <w:bCs/>
-        </w:rPr>
-        <w:t xml:space="preserve">Centres for reproducibility.</w:t>
-      </w:r>
-      <w:r>
-        <w:t xml:space="preserve"> </w:t>
-      </w:r>
-      <w:r>
-        <w:t xml:space="preserve">To avoid ambiguity in collaborative settings, prefer specifying</w:t>
-      </w:r>
-      <w:r>
-        <w:t xml:space="preserve"> </w:t>
-      </w:r>
-      <w:r>
-        <w:rPr>
-          <w:rStyle w:val="VerbatimChar"/>
-        </w:rPr>
-        <w:t xml:space="preserve">center</w:t>
-      </w:r>
-      <w:r>
-        <w:t xml:space="preserve"> </w:t>
-      </w:r>
-      <w:r>
-        <w:t xml:space="preserve">either as an</w:t>
-      </w:r>
-      <w:r>
-        <w:t xml:space="preserve"> </w:t>
-      </w:r>
-      <w:r>
-        <w:rPr>
-          <w:rStyle w:val="VerbatimChar"/>
-        </w:rPr>
-        <w:t xml:space="preserve">sf</w:t>
-      </w:r>
-      <w:r>
-        <w:t xml:space="preserve"> </w:t>
-      </w:r>
-      <w:r>
-        <w:t xml:space="preserve">geometry (whose CRS is explicit) or as a lon/lat pair with</w:t>
-      </w:r>
-      <w:r>
-        <w:t xml:space="preserve"> </w:t>
-      </w:r>
-      <w:r>
-        <w:rPr>
-          <w:rStyle w:val="VerbatimChar"/>
-        </w:rPr>
-        <w:t xml:space="preserve">center_crs = "EPSG:4326"</w:t>
-      </w:r>
-      <w:r>
-        <w:t xml:space="preserve">. Numeric pairs without CRS are accepted but rely on heuristics. When</w:t>
-      </w:r>
-      <w:r>
-        <w:t xml:space="preserve"> </w:t>
-      </w:r>
-      <w:r>
-        <w:t xml:space="preserve">the focal area is itself a polygon or multi-polygon, passing that object as</w:t>
-      </w:r>
-      <w:r>
-        <w:t xml:space="preserve"> </w:t>
-      </w:r>
-      <w:r>
-        <w:rPr>
-          <w:rStyle w:val="VerbatimChar"/>
-        </w:rPr>
-        <w:t xml:space="preserve">center</w:t>
-      </w:r>
-      <w:r>
-        <w:t xml:space="preserve"> </w:t>
-      </w:r>
-      <w:r>
-        <w:t xml:space="preserve">ensures the</w:t>
-      </w:r>
-      <w:r>
-        <w:t xml:space="preserve"> </w:t>
-      </w:r>
-      <w:r>
-        <w:t xml:space="preserve">centroid is derived from the same dataset used for the map, improving reproducibility and intent.</w:t>
+          <w:b/>
+        </w:rPr>
+        <w:t xml:space="preserve">CRS considerations.</w:t>
+      </w:r>
+      <w:r>
+        <w:t xml:space="preserve"> </w:t>
+      </w:r>
+      <w:r>
+        <w:t xml:space="preserve">Leaving</w:t>
+      </w:r>
+      <w:r>
+        <w:t xml:space="preserve"> </w:t>
+      </w:r>
+      <w:r>
+        <w:rPr>
+          <w:rStyle w:val="VerbatimChar"/>
+        </w:rPr>
+        <w:t xml:space="preserve">target_crs = NULL</w:t>
+      </w:r>
+      <w:r>
+        <w:t xml:space="preserve"> </w:t>
+      </w:r>
+      <w:r>
+        <w:t xml:space="preserve">suffices for most lon/lat inputs because</w:t>
+      </w:r>
+      <w:r>
+        <w:t xml:space="preserve"> </w:t>
+      </w:r>
+      <w:r>
+        <w:t xml:space="preserve">the working CRS is chosen deterministically. Projects that maintain a standard grid (e.g., local</w:t>
+      </w:r>
+      <w:r>
+        <w:t xml:space="preserve"> </w:t>
+      </w:r>
+      <w:r>
+        <w:t xml:space="preserve">government dashboards) should specify</w:t>
+      </w:r>
+      <w:r>
+        <w:t xml:space="preserve"> </w:t>
+      </w:r>
+      <w:r>
+        <w:rPr>
+          <w:rStyle w:val="VerbatimChar"/>
+        </w:rPr>
+        <w:t xml:space="preserve">target_crs</w:t>
+      </w:r>
+      <w:r>
+        <w:t xml:space="preserve"> </w:t>
+      </w:r>
+      <w:r>
+        <w:t xml:space="preserve">to improve cross-report comparability. Avoid</w:t>
+      </w:r>
+      <w:r>
+        <w:t xml:space="preserve"> </w:t>
+      </w:r>
+      <w:r>
+        <w:t xml:space="preserve">switching working CRS between layers that will be overlaid; doing so changes the meaning of</w:t>
+      </w:r>
+      <w:r>
+        <w:t xml:space="preserve"> </w:t>
+      </w:r>
+      <w:r>
+        <w:t xml:space="preserve">normalised radii and will misalign warps.</w:t>
       </w:r>
     </w:p>
     <w:p>
@@ -7340,80 +8343,8 @@
       </w:pPr>
       <w:r>
         <w:rPr>
+          <w:bCs/>
           <w:b/>
-          <w:bCs/>
-        </w:rPr>
-        <w:t xml:space="preserve">CRS considerations.</w:t>
-      </w:r>
-      <w:r>
-        <w:t xml:space="preserve"> </w:t>
-      </w:r>
-      <w:r>
-        <w:t xml:space="preserve">Leaving</w:t>
-      </w:r>
-      <w:r>
-        <w:t xml:space="preserve"> </w:t>
-      </w:r>
-      <w:r>
-        <w:rPr>
-          <w:rStyle w:val="VerbatimChar"/>
-        </w:rPr>
-        <w:t xml:space="preserve">target_crs = NULL</w:t>
-      </w:r>
-      <w:r>
-        <w:t xml:space="preserve"> </w:t>
-      </w:r>
-      <w:r>
-        <w:t xml:space="preserve">suffices for most lon/lat inputs because</w:t>
-      </w:r>
-      <w:r>
-        <w:t xml:space="preserve"> </w:t>
-      </w:r>
-      <w:r>
-        <w:t xml:space="preserve">the working CRS is chosen deterministically. Projects that maintain a standard grid (e.g., local</w:t>
-      </w:r>
-      <w:r>
-        <w:t xml:space="preserve"> </w:t>
-      </w:r>
-      <w:r>
-        <w:t xml:space="preserve">government dashboards) should specify</w:t>
-      </w:r>
-      <w:r>
-        <w:t xml:space="preserve"> </w:t>
-      </w:r>
-      <w:r>
-        <w:rPr>
-          <w:rStyle w:val="VerbatimChar"/>
-        </w:rPr>
-        <w:t xml:space="preserve">target_crs</w:t>
-      </w:r>
-      <w:r>
-        <w:t xml:space="preserve"> </w:t>
-      </w:r>
-      <w:r>
-        <w:t xml:space="preserve">to improve cross-report comparability. Avoid</w:t>
-      </w:r>
-      <w:r>
-        <w:t xml:space="preserve"> </w:t>
-      </w:r>
-      <w:r>
-        <w:t xml:space="preserve">switching working CRS between layers that will be overlaid; doing so changes the meaning of</w:t>
-      </w:r>
-      <w:r>
-        <w:t xml:space="preserve"> </w:t>
-      </w:r>
-      <w:r>
-        <w:t xml:space="preserve">normalised radii and will misalign warps.</w:t>
-      </w:r>
-    </w:p>
-    <w:p>
-      <w:pPr>
-        <w:pStyle w:val="BodyText"/>
-      </w:pPr>
-      <w:r>
-        <w:rPr>
-          <w:b/>
-          <w:bCs/>
         </w:rPr>
         <w:t xml:space="preserve">Publication vs. exploration.</w:t>
       </w:r>
@@ -7538,7 +8469,7 @@
         <w:pStyle w:val="FirstParagraph"/>
       </w:pPr>
       <w:r>
-        <w:t xml:space="preserve">We demonstrate mapycusmaximus on Victorian ambulance dispatch data, progressively building complexity to show how the fisheye transformation reveals patterns invisible in standard plots.</w:t>
+        <w:t xml:space="preserve">We present two applied scenarios to illustrate how the FGC fisheye clarifies local structure while retaining geographic context. The first uses Victorian hospital-RACF connections to demonstrate overplotting relief and alignment across multiple layers. The second reproduces a gridded choropleth over France to show how the transform improves legibility around dense urban cores while preserving national context.</w:t>
       </w:r>
     </w:p>
     <w:bookmarkStart w:id="52" w:name="hospital-locations-within-state-context"/>
@@ -7602,7 +8533,7 @@
         <w:pStyle w:val="BodyText"/>
       </w:pPr>
       <w:r>
-        <w:t xml:space="preserve">First, we can see that in normal approach, we can plot the location of each hospital and each Residential Aged Care Facilities (RACFs) in Melbourne. The map is a bit cluttered, and it is hard to see the relationship between hospitals and RACFs. However, we can still make some sense that the number of RACFs is quite overwhelming comparing to the number of hospitals. The clustering in the metropolitan area of Melbourne is overwhelming and if we put the two plot overlapping each other, then most of the hospitals and RACFs are not visible anymore.</w:t>
+        <w:t xml:space="preserve">Standard maps of hospital and RACF locations quickly become cluttered in metropolitan Melbourne. Points occlude one another, and the relationship between facilities is difficult to assess. The simple pair of small-scale views indicates relative counts (many RACFs, fewer hospitals) but masks local proximity patterns and neighbourhood coverage.</w:t>
       </w:r>
     </w:p>
     <w:p>
@@ -7657,7 +8588,7 @@
         <w:pStyle w:val="BodyText"/>
       </w:pPr>
       <w:r>
-        <w:t xml:space="preserve">We can go one step futher and displaying the connection or transportation between hospital and RACFs as linestring on the map, with the weight of the line representing the number of ambulance dispatches. The transparency of the line is also proportional to the weight. As we can see know, the central area of Melbourne now complete lost and we can no longer see the spacial structure underneath anymore.</w:t>
+        <w:t xml:space="preserve">Adding connections between RACFs and hospitals as weighted lines exacerbates overplotting: central corridors saturate, and the underlying administrative boundaries and urban fabric are no longer discernible. This is a typical failure mode for network overlays on dense urban cores at statewide scale.</w:t>
       </w:r>
     </w:p>
     <w:p>
@@ -7712,22 +8643,43 @@
         <w:pStyle w:val="BodyText"/>
       </w:pPr>
       <w:r>
-        <w:t xml:space="preserve">At zoom level at 20, we can directly zoom in and display the Melbourne region to show the number of hospital and RACFs in that LGA, but still reserving the map and the area around with the VIC map to show the spacial structure. Futhermore, since this is just still one</w:t>
-      </w:r>
-      <w:r>
-        <w:t xml:space="preserve"> </w:t>
-      </w:r>
-      <w:r>
-        <w:rPr>
-          <w:rStyle w:val="VerbatimChar"/>
-        </w:rPr>
-        <w:t xml:space="preserve">sf</w:t>
-      </w:r>
-      <w:r>
-        <w:t xml:space="preserve"> </w:t>
-      </w:r>
-      <w:r>
-        <w:t xml:space="preserve">object, multiple calculation that apply to a global context still can be procedd and will not be effected by the fisheye zoom effect.</w:t>
+        <w:t xml:space="preserve">Applying the fisheye to both features (points) and boundaries with a common centre (the MELBOURNE polygon) and shared parameters (</w:t>
+      </w:r>
+      <w:r>
+        <w:rPr>
+          <w:rStyle w:val="VerbatimChar"/>
+        </w:rPr>
+        <w:t xml:space="preserve">zoom = 20</w:t>
+      </w:r>
+      <w:r>
+        <w:t xml:space="preserve">,</w:t>
+      </w:r>
+      <w:r>
+        <w:t xml:space="preserve"> </w:t>
+      </w:r>
+      <w:r>
+        <w:rPr>
+          <w:rStyle w:val="VerbatimChar"/>
+        </w:rPr>
+        <w:t xml:space="preserve">squeeze = 0.3</w:t>
+      </w:r>
+      <w:r>
+        <w:t xml:space="preserve">, method =</w:t>
+      </w:r>
+      <w:r>
+        <w:t xml:space="preserve"> </w:t>
+      </w:r>
+      <w:r>
+        <w:t xml:space="preserve">“</w:t>
+      </w:r>
+      <w:r>
+        <w:t xml:space="preserve">expand</w:t>
+      </w:r>
+      <w:r>
+        <w:t xml:space="preserve">”</w:t>
+      </w:r>
+      <w:r>
+        <w:t xml:space="preserve">) yields a single, continuous map in which the Melbourne LGA is magnified while the rest of Victoria remains readable. Because all layers undergo the same warp, overlays remain aligned. The result improves visual separation of facilities and reveals local hub structures without resorting to insets. All computations on attributes remain valid—the geometry is warped for display, but feature identity, CRS metadata, and table structure are preserved. As with any lens, distances and areas inside the focus and glue are not metric and should not be used for quantitative spatial inference.</w:t>
       </w:r>
     </w:p>
     <w:bookmarkEnd w:id="52"/>
@@ -7754,7 +8706,7 @@
               <a:graphicData uri="http://schemas.openxmlformats.org/drawingml/2006/picture">
                 <pic:pic>
                   <pic:nvPicPr>
-                    <pic:cNvPr descr="paper-mapycusmaximus_files/figure-docx/unnamed-chunk-3-1.png" id="55" name="Picture"/>
+                    <pic:cNvPr descr="paper-mapycusmaximus_files/figure-docx/france-comparison-1.png" id="55" name="Picture"/>
                     <pic:cNvPicPr>
                       <a:picLocks noChangeArrowheads="1" noChangeAspect="1"/>
                     </pic:cNvPicPr>
@@ -7787,6 +8739,14 @@
         </w:drawing>
       </w:r>
     </w:p>
+    <w:p>
+      <w:pPr>
+        <w:pStyle w:val="BodyText"/>
+      </w:pPr>
+      <w:r>
+        <w:t xml:space="preserve">In the France example, the gridded choropleth is transformed with the same fisheye, yielding enhanced detail in the selected metropolitan region while preserving national context and class boundaries. Classification and legend semantics are unchanged because attributes are not altered; only the geometry is warped. The paired before/after view illustrates how the lens aids interpretation near dense urban centres without fragmenting the map or sacrificing continuity.</w:t>
+      </w:r>
+    </w:p>
     <w:bookmarkEnd w:id="56"/>
     <w:bookmarkEnd w:id="57"/>
     <w:bookmarkStart w:id="93" w:name="discussion"/>
@@ -7803,7 +8763,266 @@
         <w:pStyle w:val="FirstParagraph"/>
       </w:pPr>
       <w:r>
-        <w:t xml:space="preserve">HERE YOU SUMMARISE WHAT THE PAPER CONTRIBUTED IN ONE PARAGRAPH AND SUGGEST NEW WORK THAT MIGHT BE DONE THAT YOU DIDN’T HAVE TIME TO DO</w:t>
+        <w:rPr>
+          <w:bCs/>
+          <w:b/>
+        </w:rPr>
+        <w:t xml:space="preserve">Contribution</w:t>
+      </w:r>
+      <w:r>
+        <w:t xml:space="preserve"> </w:t>
+      </w:r>
+      <w:r>
+        <w:t xml:space="preserve">mapycusmaximus provides an sf‑native implementation of the Focus–Glue–Context fisheye that is projection‑aware, parameterised in normalised units, and safe across points, lines, and polygons. The package separates radial mapping from geometry orchestration, exposes explicit controls over focus, glue, and context, and preserves attributes and CRS invariants for reproducible pipelines with ggplot2.</w:t>
+      </w:r>
+    </w:p>
+    <w:p>
+      <w:pPr>
+        <w:pStyle w:val="BodyText"/>
+      </w:pPr>
+      <w:r>
+        <w:rPr>
+          <w:bCs/>
+          <w:b/>
+        </w:rPr>
+        <w:t xml:space="preserve">Relation to alternatives</w:t>
+      </w:r>
+      <w:r>
+        <w:t xml:space="preserve">.** Unlike cartograms (thematic distortion), hex/regular tile maps (discrete abstraction), or inset/multi‑panel layouts (spatial separation), the FGC lens delivers continuous magnification within a single map while preserving topology and bearings. This reduces cognitive load for readers who must relate local phenomena to their broader geography.</w:t>
+      </w:r>
+    </w:p>
+    <w:p>
+      <w:pPr>
+        <w:pStyle w:val="BodyText"/>
+      </w:pPr>
+      <w:r>
+        <w:rPr>
+          <w:bCs/>
+          <w:b/>
+        </w:rPr>
+        <w:t xml:space="preserve">Limitations</w:t>
+      </w:r>
+      <w:r>
+        <w:t xml:space="preserve"> </w:t>
+      </w:r>
+      <w:r>
+        <w:t xml:space="preserve">The fisheye introduces non‑metric distortion in the focus and glue; therefore, use it for visual exploration and communication, not for metric analysis. Aggressive</w:t>
+      </w:r>
+      <w:r>
+        <w:t xml:space="preserve"> </w:t>
+      </w:r>
+      <w:r>
+        <w:rPr>
+          <w:rStyle w:val="VerbatimChar"/>
+        </w:rPr>
+        <w:t xml:space="preserve">zoom</w:t>
+      </w:r>
+      <w:r>
+        <w:t xml:space="preserve"> </w:t>
+      </w:r>
+      <w:r>
+        <w:t xml:space="preserve">or</w:t>
+      </w:r>
+      <w:r>
+        <w:t xml:space="preserve"> </w:t>
+      </w:r>
+      <w:r>
+        <w:rPr>
+          <w:rStyle w:val="VerbatimChar"/>
+        </w:rPr>
+        <w:t xml:space="preserve">squeeze</w:t>
+      </w:r>
+      <w:r>
+        <w:t xml:space="preserve"> </w:t>
+      </w:r>
+      <w:r>
+        <w:t xml:space="preserve">can impair legibility near the glue boundary; conservative defaults and</w:t>
+      </w:r>
+      <w:r>
+        <w:t xml:space="preserve"> </w:t>
+      </w:r>
+      <w:r>
+        <w:rPr>
+          <w:rStyle w:val="VerbatimChar"/>
+        </w:rPr>
+        <w:t xml:space="preserve">revolution = 0</w:t>
+      </w:r>
+      <w:r>
+        <w:t xml:space="preserve"> </w:t>
+      </w:r>
+      <w:r>
+        <w:t xml:space="preserve">are recommended for publication maps. Consistent parameter sets should be applied across layers to maintain alignment; when comparing multiple regions, prefer</w:t>
+      </w:r>
+      <w:r>
+        <w:t xml:space="preserve"> </w:t>
+      </w:r>
+      <w:r>
+        <w:rPr>
+          <w:rStyle w:val="VerbatimChar"/>
+        </w:rPr>
+        <w:t xml:space="preserve">normalized_center = TRUE</w:t>
+      </w:r>
+      <w:r>
+        <w:t xml:space="preserve"> </w:t>
+      </w:r>
+      <w:r>
+        <w:t xml:space="preserve">with fixed radii to ensure visual comparability. At present, exact matching of focus and glue radii across separately transformed layers may require a manual scaling step (as in the example’s</w:t>
+      </w:r>
+      <w:r>
+        <w:t xml:space="preserve"> </w:t>
+      </w:r>
+      <w:r>
+        <w:rPr>
+          <w:rStyle w:val="VerbatimChar"/>
+        </w:rPr>
+        <w:t xml:space="preserve">scale_radii</w:t>
+      </w:r>
+      <w:r>
+        <w:t xml:space="preserve"> </w:t>
+      </w:r>
+      <w:r>
+        <w:t xml:space="preserve">computed from the difference in</w:t>
+      </w:r>
+      <w:r>
+        <w:t xml:space="preserve"> </w:t>
+      </w:r>
+      <w:r>
+        <w:rPr>
+          <w:rStyle w:val="VerbatimChar"/>
+        </w:rPr>
+        <w:t xml:space="preserve">st_bbox</w:t>
+      </w:r>
+      <w:r>
+        <w:t xml:space="preserve"> </w:t>
+      </w:r>
+      <w:r>
+        <w:t xml:space="preserve">widths between the reference layer</w:t>
+      </w:r>
+      <w:r>
+        <w:t xml:space="preserve"> </w:t>
+      </w:r>
+      <w:r>
+        <w:rPr>
+          <w:rStyle w:val="VerbatimChar"/>
+        </w:rPr>
+        <w:t xml:space="preserve">vic</w:t>
+      </w:r>
+      <w:r>
+        <w:t xml:space="preserve"> </w:t>
+      </w:r>
+      <w:r>
+        <w:t xml:space="preserve">and the transformed</w:t>
+      </w:r>
+      <w:r>
+        <w:t xml:space="preserve"> </w:t>
+      </w:r>
+      <w:r>
+        <w:rPr>
+          <w:rStyle w:val="VerbatimChar"/>
+        </w:rPr>
+        <w:t xml:space="preserve">all_points</w:t>
+      </w:r>
+      <w:r>
+        <w:t xml:space="preserve">), followed by multiplying</w:t>
+      </w:r>
+      <w:r>
+        <w:t xml:space="preserve"> </w:t>
+      </w:r>
+      <w:r>
+        <w:rPr>
+          <w:rStyle w:val="VerbatimChar"/>
+        </w:rPr>
+        <w:t xml:space="preserve">r_in</w:t>
+      </w:r>
+      <w:r>
+        <w:t xml:space="preserve"> </w:t>
+      </w:r>
+      <w:r>
+        <w:t xml:space="preserve">and</w:t>
+      </w:r>
+      <w:r>
+        <w:t xml:space="preserve"> </w:t>
+      </w:r>
+      <w:r>
+        <w:rPr>
+          <w:rStyle w:val="VerbatimChar"/>
+        </w:rPr>
+        <w:t xml:space="preserve">r_out</w:t>
+      </w:r>
+      <w:r>
+        <w:t xml:space="preserve"> </w:t>
+      </w:r>
+      <w:r>
+        <w:t xml:space="preserve">by this factor; this workflow is correct but brittle and easy to misapply.</w:t>
+      </w:r>
+    </w:p>
+    <w:p>
+      <w:pPr>
+        <w:pStyle w:val="BodyText"/>
+      </w:pPr>
+      <w:r>
+        <w:rPr>
+          <w:bCs/>
+          <w:b/>
+        </w:rPr>
+        <w:t xml:space="preserve">Future work</w:t>
+      </w:r>
+      <w:r>
+        <w:t xml:space="preserve"> </w:t>
+      </w:r>
+      <w:r>
+        <w:t xml:space="preserve">Planned extensions include anisotropic or elliptical profiles, multi‑focus blending, first‑class raster support via warped grids and resampling, and interactive focus selection for exploratory analysis. We also plan an API for shared normalisation and radius locking across layers (e.g., a</w:t>
+      </w:r>
+      <w:r>
+        <w:t xml:space="preserve"> </w:t>
+      </w:r>
+      <w:r>
+        <w:rPr>
+          <w:rStyle w:val="VerbatimChar"/>
+        </w:rPr>
+        <w:t xml:space="preserve">reference_bbox</w:t>
+      </w:r>
+      <w:r>
+        <w:t xml:space="preserve">/</w:t>
+      </w:r>
+      <w:r>
+        <w:rPr>
+          <w:rStyle w:val="VerbatimChar"/>
+        </w:rPr>
+        <w:t xml:space="preserve">match_to</w:t>
+      </w:r>
+      <w:r>
+        <w:t xml:space="preserve"> </w:t>
+      </w:r>
+      <w:r>
+        <w:t xml:space="preserve">argument or a parameter object returned by a</w:t>
+      </w:r>
+      <w:r>
+        <w:t xml:space="preserve"> </w:t>
+      </w:r>
+      <w:r>
+        <w:rPr>
+          <w:rStyle w:val="VerbatimChar"/>
+        </w:rPr>
+        <w:t xml:space="preserve">sf_fisheye_params()</w:t>
+      </w:r>
+      <w:r>
+        <w:t xml:space="preserve"> </w:t>
+      </w:r>
+      <w:r>
+        <w:t xml:space="preserve">helper) so that multiple layers can be warped with identical scale without computing ad‑hoc</w:t>
+      </w:r>
+      <w:r>
+        <w:t xml:space="preserve"> </w:t>
+      </w:r>
+      <w:r>
+        <w:rPr>
+          <w:rStyle w:val="VerbatimChar"/>
+        </w:rPr>
+        <w:t xml:space="preserve">scale_radii</w:t>
+      </w:r>
+      <w:r>
+        <w:t xml:space="preserve">. Performance improvements via vectorised geometry walkers or GPU acceleration would benefit dense polygonal datasets. Clear figure captions and scale disclaimers remain essential to communicate the presence and intent of distortion.</w:t>
       </w:r>
     </w:p>
     <w:bookmarkStart w:id="92" w:name="refs"/>
@@ -7832,8 +9051,8 @@
       </w:r>
       <w:r>
         <w:rPr>
+          <w:iCs/>
           <w:i/>
-          <w:iCs/>
         </w:rPr>
         <w:t xml:space="preserve">Proceedings of SIGGRAPH ’93</w:t>
       </w:r>
@@ -7881,8 +9100,8 @@
       </w:r>
       <w:r>
         <w:rPr>
+          <w:iCs/>
           <w:i/>
-          <w:iCs/>
         </w:rPr>
         <w:t xml:space="preserve">Proceedings of the 14th Annual ACM Symposium on User Interface Software and Technology</w:t>
       </w:r>
@@ -7924,8 +9143,8 @@
       </w:r>
       <w:r>
         <w:rPr>
+          <w:iCs/>
           <w:i/>
-          <w:iCs/>
         </w:rPr>
         <w:t xml:space="preserve">ACM Computing Surveys</w:t>
       </w:r>
@@ -7976,8 +9195,8 @@
       </w:r>
       <w:r>
         <w:rPr>
+          <w:iCs/>
           <w:i/>
-          <w:iCs/>
         </w:rPr>
         <w:t xml:space="preserve">Proceedings of CHI ’86</w:t>
       </w:r>
@@ -8019,8 +9238,8 @@
       </w:r>
       <w:r>
         <w:rPr>
+          <w:iCs/>
           <w:i/>
-          <w:iCs/>
         </w:rPr>
         <w:t xml:space="preserve">Proceedings of the National Academy of Sciences</w:t>
       </w:r>
@@ -8071,8 +9290,8 @@
       </w:r>
       <w:r>
         <w:rPr>
+          <w:iCs/>
           <w:i/>
-          <w:iCs/>
         </w:rPr>
         <w:t xml:space="preserve">Joint International Symposium on Geospatial Theory, Processing and Applications</w:t>
       </w:r>
@@ -8136,8 +9355,8 @@
       </w:r>
       <w:r>
         <w:rPr>
+          <w:iCs/>
           <w:i/>
-          <w:iCs/>
         </w:rPr>
         <w:t xml:space="preserve">Proceedings of CHI ’95</w:t>
       </w:r>
@@ -8179,8 +9398,8 @@
       </w:r>
       <w:r>
         <w:rPr>
+          <w:iCs/>
           <w:i/>
-          <w:iCs/>
         </w:rPr>
         <w:t xml:space="preserve">Journal of Machine Learning Research</w:t>
       </w:r>
@@ -8255,8 +9474,8 @@
       </w:r>
       <w:r>
         <w:rPr>
+          <w:iCs/>
           <w:i/>
-          <w:iCs/>
         </w:rPr>
         <w:t xml:space="preserve">The R Journal</w:t>
       </w:r>
@@ -8307,8 +9526,8 @@
       </w:r>
       <w:r>
         <w:rPr>
+          <w:iCs/>
           <w:i/>
-          <w:iCs/>
         </w:rPr>
         <w:t xml:space="preserve">Proceedings of CHI ’92</w:t>
       </w:r>
@@ -8350,8 +9569,8 @@
       </w:r>
       <w:r>
         <w:rPr>
+          <w:iCs/>
           <w:i/>
-          <w:iCs/>
         </w:rPr>
         <w:t xml:space="preserve">Communications of the ACM</w:t>
       </w:r>
@@ -8396,8 +9615,8 @@
       </w:r>
       <w:r>
         <w:rPr>
+          <w:iCs/>
           <w:i/>
-          <w:iCs/>
         </w:rPr>
         <w:t xml:space="preserve">The American Cartographer</w:t>
       </w:r>
@@ -8422,8 +9641,8 @@
       </w:r>
       <w:r>
         <w:rPr>
+          <w:iCs/>
           <w:i/>
-          <w:iCs/>
         </w:rPr>
         <w:t xml:space="preserve">Ggplot2: Elegant Graphics for Data Analysis</w:t>
       </w:r>
@@ -8459,8 +9678,8 @@
       </w:r>
       <w:r>
         <w:rPr>
+          <w:iCs/>
           <w:i/>
-          <w:iCs/>
         </w:rPr>
         <w:t xml:space="preserve">Cowplot: Streamlined Plot Theme and Plot Annotations for ’Ggplot2’</w:t>
       </w:r>
@@ -8508,8 +9727,8 @@
       </w:r>
       <w:r>
         <w:rPr>
+          <w:iCs/>
           <w:i/>
-          <w:iCs/>
         </w:rPr>
         <w:t xml:space="preserve">Web and Wireless Geographical Information Systems</w:t>
       </w:r>
@@ -8554,8 +9773,8 @@
       </w:r>
       <w:r>
         <w:rPr>
+          <w:iCs/>
           <w:i/>
-          <w:iCs/>
         </w:rPr>
         <w:t xml:space="preserve">Advances in Cartography and GIScience</w:t>
       </w:r>
@@ -8580,11 +9799,7 @@
     <w:bookmarkEnd w:id="91"/>
     <w:bookmarkEnd w:id="92"/>
     <w:bookmarkEnd w:id="93"/>
-    <w:sectPr>
-      <w:footnotePr>
-        <w:numRestart w:val="eachSect"/>
-      </w:footnotePr>
-    </w:sectPr>
+    <w:sectPr/>
   </w:body>
 </w:document>
 </file>
@@ -8615,14 +9830,14 @@
 <file path=word/numbering.xml><?xml version="1.0" encoding="utf-8"?>
 <w:numbering xmlns:w="http://schemas.openxmlformats.org/wordprocessingml/2006/main">
   <w:abstractNum w:abstractNumId="990">
-    <w:nsid w:val="0000A990"/>
+    <w:nsid w:val="A990"/>
     <w:multiLevelType w:val="multilevel"/>
     <w:lvl w:ilvl="0">
       <w:numFmt w:val="bullet"/>
       <w:lvlText w:val=" "/>
       <w:lvlJc w:val="left"/>
       <w:pPr>
-        <w:ind w:left="720" w:hanging="360"/>
+        <w:ind w:left="720" w:hanging="480"/>
       </w:pPr>
     </w:lvl>
     <w:lvl w:ilvl="1">
@@ -8630,7 +9845,7 @@
       <w:lvlText w:val=" "/>
       <w:lvlJc w:val="left"/>
       <w:pPr>
-        <w:ind w:left="1440" w:hanging="360"/>
+        <w:ind w:left="1440" w:hanging="480"/>
       </w:pPr>
     </w:lvl>
     <w:lvl w:ilvl="2">
@@ -8638,7 +9853,7 @@
       <w:lvlText w:val=" "/>
       <w:lvlJc w:val="left"/>
       <w:pPr>
-        <w:ind w:left="2160" w:hanging="360"/>
+        <w:ind w:left="2160" w:hanging="480"/>
       </w:pPr>
     </w:lvl>
     <w:lvl w:ilvl="3">
@@ -8646,7 +9861,7 @@
       <w:lvlText w:val=" "/>
       <w:lvlJc w:val="left"/>
       <w:pPr>
-        <w:ind w:left="2880" w:hanging="360"/>
+        <w:ind w:left="2880" w:hanging="480"/>
       </w:pPr>
     </w:lvl>
     <w:lvl w:ilvl="4">
@@ -8654,7 +9869,7 @@
       <w:lvlText w:val=" "/>
       <w:lvlJc w:val="left"/>
       <w:pPr>
-        <w:ind w:left="3600" w:hanging="360"/>
+        <w:ind w:left="3600" w:hanging="480"/>
       </w:pPr>
     </w:lvl>
     <w:lvl w:ilvl="5">
@@ -8662,7 +9877,7 @@
       <w:lvlText w:val=" "/>
       <w:lvlJc w:val="left"/>
       <w:pPr>
-        <w:ind w:left="4320" w:hanging="360"/>
+        <w:ind w:left="4320" w:hanging="480"/>
       </w:pPr>
     </w:lvl>
     <w:lvl w:ilvl="6">
@@ -8670,7 +9885,7 @@
       <w:lvlText w:val=" "/>
       <w:lvlJc w:val="left"/>
       <w:pPr>
-        <w:ind w:left="5040" w:hanging="360"/>
+        <w:ind w:left="5040" w:hanging="480"/>
       </w:pPr>
     </w:lvl>
     <w:lvl w:ilvl="7">
@@ -8678,7 +9893,7 @@
       <w:lvlText w:val=" "/>
       <w:lvlJc w:val="left"/>
       <w:pPr>
-        <w:ind w:left="5760" w:hanging="360"/>
+        <w:ind w:left="5760" w:hanging="480"/>
       </w:pPr>
     </w:lvl>
     <w:lvl w:ilvl="8">
@@ -8686,111 +9901,84 @@
       <w:lvlText w:val=" "/>
       <w:lvlJc w:val="left"/>
       <w:pPr>
-        <w:ind w:left="6480" w:hanging="360"/>
+        <w:ind w:left="6480" w:hanging="480"/>
       </w:pPr>
     </w:lvl>
   </w:abstractNum>
   <w:abstractNum w:abstractNumId="991">
-    <w:nsid w:val="0000A991"/>
+    <w:nsid w:val="A991"/>
     <w:multiLevelType w:val="multilevel"/>
     <w:lvl w:ilvl="0">
       <w:numFmt w:val="bullet"/>
-      <w:lvlText w:val=""/>
+      <w:lvlText w:val="•"/>
       <w:lvlJc w:val="left"/>
       <w:pPr>
-        <w:ind w:left="720" w:hanging="360"/>
-      </w:pPr>
-      <w:rPr>
-        <w:rFonts w:ascii="Symbol" w:hAnsi="Symbol" w:cs="Symbol" w:hint="default"/>
-      </w:rPr>
+        <w:ind w:left="720" w:hanging="480"/>
+      </w:pPr>
     </w:lvl>
     <w:lvl w:ilvl="1">
       <w:numFmt w:val="bullet"/>
-      <w:lvlText w:val="o"/>
+      <w:lvlText w:val="–"/>
       <w:lvlJc w:val="left"/>
       <w:pPr>
-        <w:ind w:left="1440" w:hanging="360"/>
-      </w:pPr>
-      <w:rPr>
-        <w:rFonts w:ascii="Courier New" w:hAnsi="Courier New" w:cs="Courier New" w:hint="default"/>
-      </w:rPr>
+        <w:ind w:left="1440" w:hanging="480"/>
+      </w:pPr>
     </w:lvl>
     <w:lvl w:ilvl="2">
       <w:numFmt w:val="bullet"/>
-      <w:lvlText w:val=""/>
+      <w:lvlText w:val="•"/>
       <w:lvlJc w:val="left"/>
       <w:pPr>
-        <w:ind w:left="2160" w:hanging="360"/>
-      </w:pPr>
-      <w:rPr>
-        <w:rFonts w:ascii="Wingdings" w:hAnsi="Wingdings" w:cs="Wingdings" w:hint="default"/>
-      </w:rPr>
+        <w:ind w:left="2160" w:hanging="480"/>
+      </w:pPr>
     </w:lvl>
     <w:lvl w:ilvl="3">
       <w:numFmt w:val="bullet"/>
-      <w:lvlText w:val=""/>
+      <w:lvlText w:val="–"/>
       <w:lvlJc w:val="left"/>
       <w:pPr>
-        <w:ind w:left="2880" w:hanging="360"/>
-      </w:pPr>
-      <w:rPr>
-        <w:rFonts w:ascii="Symbol" w:hAnsi="Symbol" w:cs="Symbol" w:hint="default"/>
-      </w:rPr>
+        <w:ind w:left="2880" w:hanging="480"/>
+      </w:pPr>
     </w:lvl>
     <w:lvl w:ilvl="4">
       <w:numFmt w:val="bullet"/>
-      <w:lvlText w:val="o"/>
+      <w:lvlText w:val="•"/>
       <w:lvlJc w:val="left"/>
       <w:pPr>
-        <w:ind w:left="3600" w:hanging="360"/>
-      </w:pPr>
-      <w:rPr>
-        <w:rFonts w:ascii="Courier New" w:hAnsi="Courier New" w:cs="Courier New" w:hint="default"/>
-      </w:rPr>
+        <w:ind w:left="3600" w:hanging="480"/>
+      </w:pPr>
     </w:lvl>
     <w:lvl w:ilvl="5">
       <w:numFmt w:val="bullet"/>
-      <w:lvlText w:val=""/>
+      <w:lvlText w:val="–"/>
       <w:lvlJc w:val="left"/>
       <w:pPr>
-        <w:ind w:left="4320" w:hanging="360"/>
-      </w:pPr>
-      <w:rPr>
-        <w:rFonts w:ascii="Wingdings" w:hAnsi="Wingdings" w:cs="Wingdings" w:hint="default"/>
-      </w:rPr>
+        <w:ind w:left="4320" w:hanging="480"/>
+      </w:pPr>
     </w:lvl>
     <w:lvl w:ilvl="6">
       <w:numFmt w:val="bullet"/>
-      <w:lvlText w:val=""/>
+      <w:lvlText w:val="•"/>
       <w:lvlJc w:val="left"/>
       <w:pPr>
-        <w:ind w:left="5040" w:hanging="360"/>
-      </w:pPr>
-      <w:rPr>
-        <w:rFonts w:ascii="Symbol" w:hAnsi="Symbol" w:cs="Symbol" w:hint="default"/>
-      </w:rPr>
+        <w:ind w:left="5040" w:hanging="480"/>
+      </w:pPr>
     </w:lvl>
     <w:lvl w:ilvl="7">
       <w:numFmt w:val="bullet"/>
-      <w:lvlText w:val="o"/>
+      <w:lvlText w:val="–"/>
       <w:lvlJc w:val="left"/>
       <w:pPr>
-        <w:ind w:left="5760" w:hanging="360"/>
-      </w:pPr>
-      <w:rPr>
-        <w:rFonts w:ascii="Courier New" w:hAnsi="Courier New" w:cs="Courier New" w:hint="default"/>
-      </w:rPr>
+        <w:ind w:left="5760" w:hanging="480"/>
+      </w:pPr>
     </w:lvl>
     <w:lvl w:ilvl="8">
       <w:numFmt w:val="bullet"/>
-      <w:lvlText w:val=""/>
+      <w:lvlText w:val="•"/>
       <w:lvlJc w:val="left"/>
       <w:pPr>
-        <w:ind w:left="6480" w:hanging="360"/>
-      </w:pPr>
-      <w:rPr>
-        <w:rFonts w:ascii="Wingdings" w:hAnsi="Wingdings" w:cs="Wingdings" w:hint="default"/>
-      </w:rPr>
+        <w:ind w:left="6480" w:hanging="480"/>
+      </w:pPr>
     </w:lvl>
   </w:abstractNum>
   <w:num w:numId="1000">
@@ -8828,10 +10016,10 @@
     <w:name w:val="Body Text"/>
     <w:basedOn w:val="Normal"/>
     <w:link w:val="BodyTextChar"/>
-    <w:qFormat/>
     <w:pPr>
       <w:spacing w:after="180" w:before="180"/>
     </w:pPr>
+    <w:qFormat/>
   </w:style>
   <w:style w:customStyle="1" w:styleId="FirstParagraph" w:type="paragraph">
     <w:name w:val="First Paragraph"/>
@@ -8851,94 +10039,57 @@
     <w:name w:val="Title"/>
     <w:basedOn w:val="Normal"/>
     <w:next w:val="BodyText"/>
-    <w:link w:val="TitleChar"/>
-    <w:uiPriority w:val="10"/>
     <w:qFormat/>
-    <w:rsid w:val="00A10FD9"/>
     <w:pPr>
-      <w:spacing w:after="80" w:line="240" w:lineRule="auto"/>
-      <w:contextualSpacing/>
+      <w:keepNext/>
+      <w:keepLines/>
+      <w:spacing w:after="240" w:before="480"/>
       <w:jc w:val="center"/>
     </w:pPr>
     <w:rPr>
       <w:rFonts w:asciiTheme="majorHAnsi" w:cstheme="majorBidi" w:eastAsiaTheme="majorEastAsia" w:hAnsiTheme="majorHAnsi"/>
-      <w:sz w:val="56"/>
-      <w:szCs w:val="56"/>
-    </w:rPr>
-  </w:style>
-  <w:style w:customStyle="1" w:styleId="TitleChar" w:type="character">
-    <w:name w:val="Title Char"/>
-    <w:basedOn w:val="DefaultParagraphFont"/>
-    <w:link w:val="Title"/>
-    <w:uiPriority w:val="10"/>
-    <w:rsid w:val="00A10FD9"/>
-    <w:rPr>
-      <w:rFonts w:asciiTheme="majorHAnsi" w:cstheme="majorBidi" w:eastAsiaTheme="majorEastAsia" w:hAnsiTheme="majorHAnsi"/>
-      <w:sz w:val="56"/>
-      <w:szCs w:val="56"/>
+      <w:b/>
+      <w:bCs/>
+      <w:color w:themeColor="accent1" w:themeShade="B5" w:val="345A8A"/>
+      <w:sz w:val="36"/>
+      <w:szCs w:val="36"/>
     </w:rPr>
   </w:style>
   <w:style w:styleId="Subtitle" w:type="paragraph">
     <w:name w:val="Subtitle"/>
     <w:basedOn w:val="Title"/>
     <w:next w:val="BodyText"/>
-    <w:link w:val="SubtitleChar"/>
-    <w:uiPriority w:val="11"/>
     <w:qFormat/>
-    <w:rsid w:val="00A10FD9"/>
     <w:pPr>
-      <w:numPr>
-        <w:ilvl w:val="1"/>
-      </w:numPr>
+      <w:keepNext/>
+      <w:keepLines/>
+      <w:spacing w:after="240" w:before="240"/>
+      <w:jc w:val="center"/>
     </w:pPr>
     <w:rPr>
-      <w:rFonts w:cstheme="majorBidi" w:eastAsiaTheme="majorEastAsia"/>
-      <w:spacing w:val="15"/>
-      <w:sz w:val="28"/>
-      <w:szCs w:val="28"/>
-    </w:rPr>
-  </w:style>
-  <w:style w:customStyle="1" w:styleId="SubtitleChar" w:type="character">
-    <w:name w:val="Subtitle Char"/>
-    <w:basedOn w:val="DefaultParagraphFont"/>
-    <w:link w:val="Subtitle"/>
-    <w:uiPriority w:val="11"/>
-    <w:rsid w:val="00A10FD9"/>
-    <w:rPr>
-      <w:rFonts w:cstheme="majorBidi" w:eastAsiaTheme="majorEastAsia"/>
-      <w:color w:themeColor="text1" w:themeTint="A6" w:val="595959"/>
-      <w:spacing w:val="15"/>
-      <w:sz w:val="28"/>
-      <w:szCs w:val="28"/>
+      <w:sz w:val="30"/>
+      <w:szCs w:val="30"/>
     </w:rPr>
   </w:style>
   <w:style w:customStyle="1" w:styleId="Author" w:type="paragraph">
     <w:name w:val="Author"/>
-    <w:basedOn w:val="Title"/>
     <w:next w:val="BodyText"/>
     <w:qFormat/>
     <w:pPr>
       <w:keepNext/>
       <w:keepLines/>
+      <w:jc w:val="center"/>
     </w:pPr>
-    <w:rPr>
-      <w:sz w:val="24"/>
-      <w:szCs w:val="24"/>
-    </w:rPr>
   </w:style>
   <w:style w:styleId="Date" w:type="paragraph">
     <w:name w:val="Date"/>
-    <w:basedOn w:val="Title"/>
     <w:next w:val="BodyText"/>
     <w:qFormat/>
     <w:pPr>
       <w:keepNext/>
       <w:keepLines/>
+      <w:jc w:val="center"/>
     </w:pPr>
-    <w:rPr>
-      <w:sz w:val="24"/>
-      <w:szCs w:val="24"/>
-    </w:rPr>
   </w:style>
   <w:style w:customStyle="1" w:styleId="AbstractTitle" w:type="paragraph">
     <w:name w:val="Abstract Title"/>
@@ -8948,13 +10099,15 @@
     <w:pPr>
       <w:keepNext/>
       <w:keepLines/>
+      <w:jc w:val="center"/>
       <w:spacing w:after="0" w:before="300"/>
-      <w:jc w:val="center"/>
     </w:pPr>
     <w:rPr>
-      <w:b/>
       <w:sz w:val="20"/>
       <w:szCs w:val="20"/>
+      <w:b/>
+      <w:color w:val="345A8A"/>
+      &gt;
     </w:rPr>
   </w:style>
   <w:style w:customStyle="1" w:styleId="Abstract" w:type="paragraph">
@@ -8981,321 +10134,191 @@
     <w:rPr/>
   </w:style>
   <w:style w:styleId="Heading1" w:type="paragraph">
-    <w:name w:val="heading 1"/>
+    <w:name w:val="Heading 1"/>
     <w:basedOn w:val="Normal"/>
     <w:next w:val="BodyText"/>
-    <w:link w:val="Heading1Char"/>
     <w:uiPriority w:val="9"/>
     <w:qFormat/>
-    <w:rsid w:val="00A10FD9"/>
     <w:pPr>
       <w:keepNext/>
       <w:keepLines/>
-      <w:spacing w:after="80" w:before="360"/>
+      <w:spacing w:after="0" w:before="480"/>
       <w:outlineLvl w:val="0"/>
     </w:pPr>
     <w:rPr>
       <w:rFonts w:asciiTheme="majorHAnsi" w:cstheme="majorBidi" w:eastAsiaTheme="majorEastAsia" w:hAnsiTheme="majorHAnsi"/>
-      <w:color w:themeColor="accent1" w:themeShade="BF" w:val="0F4761"/>
-      <w:sz w:val="40"/>
-      <w:szCs w:val="40"/>
+      <w:b/>
+      <w:bCs/>
+      <w:color w:themeColor="accent1" w:val="4F81BD"/>
+      <w:sz w:val="32"/>
+      <w:szCs w:val="32"/>
     </w:rPr>
   </w:style>
   <w:style w:styleId="Heading2" w:type="paragraph">
-    <w:name w:val="heading 2"/>
+    <w:name w:val="Heading 2"/>
     <w:basedOn w:val="Normal"/>
     <w:next w:val="BodyText"/>
-    <w:link w:val="Heading2Char"/>
     <w:uiPriority w:val="9"/>
-    <w:semiHidden/>
     <w:unhideWhenUsed/>
     <w:qFormat/>
-    <w:rsid w:val="00A10FD9"/>
     <w:pPr>
       <w:keepNext/>
       <w:keepLines/>
-      <w:spacing w:after="80" w:before="160"/>
+      <w:spacing w:after="0" w:before="200"/>
       <w:outlineLvl w:val="1"/>
     </w:pPr>
     <w:rPr>
       <w:rFonts w:asciiTheme="majorHAnsi" w:cstheme="majorBidi" w:eastAsiaTheme="majorEastAsia" w:hAnsiTheme="majorHAnsi"/>
-      <w:color w:themeColor="accent1" w:themeShade="BF" w:val="0F4761"/>
-      <w:sz w:val="32"/>
-      <w:szCs w:val="32"/>
-    </w:rPr>
-  </w:style>
-  <w:style w:styleId="Heading3" w:type="paragraph">
-    <w:name w:val="heading 3"/>
-    <w:basedOn w:val="Normal"/>
-    <w:next w:val="BodyText"/>
-    <w:link w:val="Heading3Char"/>
-    <w:uiPriority w:val="9"/>
-    <w:semiHidden/>
-    <w:unhideWhenUsed/>
-    <w:qFormat/>
-    <w:rsid w:val="00A10FD9"/>
-    <w:pPr>
-      <w:keepNext/>
-      <w:keepLines/>
-      <w:spacing w:after="80" w:before="160"/>
-      <w:outlineLvl w:val="2"/>
-    </w:pPr>
-    <w:rPr>
-      <w:rFonts w:cstheme="majorBidi" w:eastAsiaTheme="majorEastAsia"/>
-      <w:color w:themeColor="accent1" w:themeShade="BF" w:val="0F4761"/>
+      <w:b/>
+      <w:bCs/>
+      <w:color w:themeColor="accent1" w:val="4F81BD"/>
       <w:sz w:val="28"/>
       <w:szCs w:val="28"/>
     </w:rPr>
   </w:style>
-  <w:style w:styleId="Heading4" w:type="paragraph">
-    <w:name w:val="heading 4"/>
+  <w:style w:styleId="Heading3" w:type="paragraph">
+    <w:name w:val="Heading 3"/>
     <w:basedOn w:val="Normal"/>
     <w:next w:val="BodyText"/>
-    <w:link w:val="Heading4Char"/>
     <w:uiPriority w:val="9"/>
-    <w:semiHidden/>
     <w:unhideWhenUsed/>
     <w:qFormat/>
-    <w:rsid w:val="00A10FD9"/>
     <w:pPr>
       <w:keepNext/>
       <w:keepLines/>
-      <w:spacing w:after="40" w:before="80"/>
+      <w:spacing w:after="0" w:before="200"/>
+      <w:outlineLvl w:val="2"/>
+    </w:pPr>
+    <w:rPr>
+      <w:rFonts w:asciiTheme="majorHAnsi" w:cstheme="majorBidi" w:eastAsiaTheme="majorEastAsia" w:hAnsiTheme="majorHAnsi"/>
+      <w:b/>
+      <w:bCs/>
+      <w:color w:themeColor="accent1" w:val="4F81BD"/>
+      <w:sz w:val="24"/>
+      <w:szCs w:val="24"/>
+    </w:rPr>
+  </w:style>
+  <w:style w:styleId="Heading4" w:type="paragraph">
+    <w:name w:val="Heading 4"/>
+    <w:basedOn w:val="Normal"/>
+    <w:next w:val="BodyText"/>
+    <w:uiPriority w:val="9"/>
+    <w:unhideWhenUsed/>
+    <w:qFormat/>
+    <w:pPr>
+      <w:keepNext/>
+      <w:keepLines/>
+      <w:spacing w:after="0" w:before="200"/>
       <w:outlineLvl w:val="3"/>
     </w:pPr>
     <w:rPr>
-      <w:rFonts w:cstheme="majorBidi" w:eastAsiaTheme="majorEastAsia"/>
+      <w:rFonts w:asciiTheme="majorHAnsi" w:cstheme="majorBidi" w:eastAsiaTheme="majorEastAsia" w:hAnsiTheme="majorHAnsi"/>
       <w:i/>
-      <w:iCs/>
-      <w:color w:themeColor="accent1" w:themeShade="BF" w:val="0F4761"/>
+      <w:bCs/>
+      <w:color w:themeColor="accent1" w:val="4F81BD"/>
+      <w:sz w:val="24"/>
+      <w:szCs w:val="24"/>
     </w:rPr>
   </w:style>
   <w:style w:styleId="Heading5" w:type="paragraph">
-    <w:name w:val="heading 5"/>
+    <w:name w:val="Heading 5"/>
     <w:basedOn w:val="Normal"/>
     <w:next w:val="BodyText"/>
-    <w:link w:val="Heading5Char"/>
     <w:uiPriority w:val="9"/>
-    <w:semiHidden/>
     <w:unhideWhenUsed/>
     <w:qFormat/>
-    <w:rsid w:val="00A10FD9"/>
     <w:pPr>
       <w:keepNext/>
       <w:keepLines/>
-      <w:spacing w:after="40" w:before="80"/>
+      <w:spacing w:after="0" w:before="200"/>
       <w:outlineLvl w:val="4"/>
     </w:pPr>
     <w:rPr>
-      <w:rFonts w:cstheme="majorBidi" w:eastAsiaTheme="majorEastAsia"/>
-      <w:color w:themeColor="accent1" w:themeShade="BF" w:val="0F4761"/>
+      <w:rFonts w:asciiTheme="majorHAnsi" w:cstheme="majorBidi" w:eastAsiaTheme="majorEastAsia" w:hAnsiTheme="majorHAnsi"/>
+      <w:iCs/>
+      <w:color w:themeColor="accent1" w:val="4F81BD"/>
+      <w:sz w:val="24"/>
+      <w:szCs w:val="24"/>
     </w:rPr>
   </w:style>
   <w:style w:styleId="Heading6" w:type="paragraph">
-    <w:name w:val="heading 6"/>
+    <w:name w:val="Heading 6"/>
     <w:basedOn w:val="Normal"/>
     <w:next w:val="BodyText"/>
-    <w:link w:val="Heading6Char"/>
     <w:uiPriority w:val="9"/>
-    <w:semiHidden/>
     <w:unhideWhenUsed/>
     <w:qFormat/>
-    <w:rsid w:val="00A10FD9"/>
     <w:pPr>
       <w:keepNext/>
       <w:keepLines/>
-      <w:spacing w:after="0" w:before="40"/>
+      <w:spacing w:after="0" w:before="200"/>
       <w:outlineLvl w:val="5"/>
     </w:pPr>
     <w:rPr>
-      <w:rFonts w:cstheme="majorBidi" w:eastAsiaTheme="majorEastAsia"/>
-      <w:i/>
-      <w:iCs/>
-      <w:color w:themeColor="text1" w:themeTint="A6" w:val="595959"/>
+      <w:rFonts w:asciiTheme="majorHAnsi" w:cstheme="majorBidi" w:eastAsiaTheme="majorEastAsia" w:hAnsiTheme="majorHAnsi"/>
+      <w:color w:themeColor="accent1" w:val="4F81BD"/>
+      <w:sz w:val="24"/>
+      <w:szCs w:val="24"/>
     </w:rPr>
   </w:style>
   <w:style w:styleId="Heading7" w:type="paragraph">
-    <w:name w:val="heading 7"/>
+    <w:name w:val="Heading 7"/>
     <w:basedOn w:val="Normal"/>
     <w:next w:val="BodyText"/>
-    <w:link w:val="Heading7Char"/>
     <w:uiPriority w:val="9"/>
-    <w:semiHidden/>
     <w:unhideWhenUsed/>
     <w:qFormat/>
-    <w:rsid w:val="00A10FD9"/>
     <w:pPr>
       <w:keepNext/>
       <w:keepLines/>
-      <w:spacing w:after="0" w:before="40"/>
+      <w:spacing w:after="0" w:before="200"/>
       <w:outlineLvl w:val="6"/>
     </w:pPr>
     <w:rPr>
-      <w:rFonts w:cstheme="majorBidi" w:eastAsiaTheme="majorEastAsia"/>
-      <w:color w:themeColor="text1" w:themeTint="A6" w:val="595959"/>
+      <w:rFonts w:asciiTheme="majorHAnsi" w:cstheme="majorBidi" w:eastAsiaTheme="majorEastAsia" w:hAnsiTheme="majorHAnsi"/>
+      <w:color w:themeColor="accent1" w:val="4F81BD"/>
+      <w:sz w:val="24"/>
+      <w:szCs w:val="24"/>
     </w:rPr>
   </w:style>
   <w:style w:styleId="Heading8" w:type="paragraph">
-    <w:name w:val="heading 8"/>
+    <w:name w:val="Heading 8"/>
     <w:basedOn w:val="Normal"/>
     <w:next w:val="BodyText"/>
-    <w:link w:val="Heading8Char"/>
     <w:uiPriority w:val="9"/>
-    <w:semiHidden/>
     <w:unhideWhenUsed/>
     <w:qFormat/>
-    <w:rsid w:val="00A10FD9"/>
     <w:pPr>
       <w:keepNext/>
       <w:keepLines/>
-      <w:spacing w:after="0"/>
+      <w:spacing w:after="0" w:before="200"/>
       <w:outlineLvl w:val="7"/>
     </w:pPr>
     <w:rPr>
-      <w:rFonts w:cstheme="majorBidi" w:eastAsiaTheme="majorEastAsia"/>
-      <w:i/>
-      <w:iCs/>
-      <w:color w:themeColor="text1" w:themeTint="D8" w:val="272727"/>
+      <w:rFonts w:asciiTheme="majorHAnsi" w:cstheme="majorBidi" w:eastAsiaTheme="majorEastAsia" w:hAnsiTheme="majorHAnsi"/>
+      <w:color w:themeColor="accent1" w:val="4F81BD"/>
+      <w:sz w:val="24"/>
+      <w:szCs w:val="24"/>
     </w:rPr>
   </w:style>
   <w:style w:styleId="Heading9" w:type="paragraph">
-    <w:name w:val="heading 9"/>
+    <w:name w:val="Heading 9"/>
     <w:basedOn w:val="Normal"/>
     <w:next w:val="BodyText"/>
-    <w:link w:val="Heading9Char"/>
     <w:uiPriority w:val="9"/>
-    <w:semiHidden/>
     <w:unhideWhenUsed/>
     <w:qFormat/>
-    <w:rsid w:val="00A10FD9"/>
     <w:pPr>
       <w:keepNext/>
       <w:keepLines/>
-      <w:spacing w:after="0"/>
+      <w:spacing w:after="0" w:before="200"/>
       <w:outlineLvl w:val="8"/>
     </w:pPr>
     <w:rPr>
-      <w:rFonts w:cstheme="majorBidi" w:eastAsiaTheme="majorEastAsia"/>
-      <w:color w:themeColor="text1" w:themeTint="D8" w:val="272727"/>
-    </w:rPr>
-  </w:style>
-  <w:style w:customStyle="1" w:styleId="Heading1Char" w:type="character">
-    <w:name w:val="Heading 1 Char"/>
-    <w:basedOn w:val="DefaultParagraphFont"/>
-    <w:link w:val="Heading1"/>
-    <w:uiPriority w:val="9"/>
-    <w:rsid w:val="00A10FD9"/>
-    <w:rPr>
       <w:rFonts w:asciiTheme="majorHAnsi" w:cstheme="majorBidi" w:eastAsiaTheme="majorEastAsia" w:hAnsiTheme="majorHAnsi"/>
-      <w:color w:themeColor="accent1" w:themeShade="BF" w:val="0F4761"/>
-      <w:sz w:val="40"/>
-      <w:szCs w:val="40"/>
-    </w:rPr>
-  </w:style>
-  <w:style w:customStyle="1" w:styleId="Heading2Char" w:type="character">
-    <w:name w:val="Heading 2 Char"/>
-    <w:basedOn w:val="DefaultParagraphFont"/>
-    <w:link w:val="Heading2"/>
-    <w:uiPriority w:val="9"/>
-    <w:semiHidden/>
-    <w:rsid w:val="00A10FD9"/>
-    <w:rPr>
-      <w:rFonts w:asciiTheme="majorHAnsi" w:cstheme="majorBidi" w:eastAsiaTheme="majorEastAsia" w:hAnsiTheme="majorHAnsi"/>
-      <w:color w:themeColor="accent1" w:themeShade="BF" w:val="0F4761"/>
-      <w:sz w:val="32"/>
-      <w:szCs w:val="32"/>
-    </w:rPr>
-  </w:style>
-  <w:style w:customStyle="1" w:styleId="Heading3Char" w:type="character">
-    <w:name w:val="Heading 3 Char"/>
-    <w:basedOn w:val="DefaultParagraphFont"/>
-    <w:link w:val="Heading3"/>
-    <w:uiPriority w:val="9"/>
-    <w:semiHidden/>
-    <w:rsid w:val="00A10FD9"/>
-    <w:rPr>
-      <w:rFonts w:cstheme="majorBidi" w:eastAsiaTheme="majorEastAsia"/>
-      <w:color w:themeColor="accent1" w:themeShade="BF" w:val="0F4761"/>
-      <w:sz w:val="28"/>
-      <w:szCs w:val="28"/>
-    </w:rPr>
-  </w:style>
-  <w:style w:customStyle="1" w:styleId="Heading4Char" w:type="character">
-    <w:name w:val="Heading 4 Char"/>
-    <w:basedOn w:val="DefaultParagraphFont"/>
-    <w:link w:val="Heading4"/>
-    <w:uiPriority w:val="9"/>
-    <w:semiHidden/>
-    <w:rsid w:val="00A10FD9"/>
-    <w:rPr>
-      <w:rFonts w:cstheme="majorBidi" w:eastAsiaTheme="majorEastAsia"/>
-      <w:i/>
-      <w:iCs/>
-      <w:color w:themeColor="accent1" w:themeShade="BF" w:val="0F4761"/>
-    </w:rPr>
-  </w:style>
-  <w:style w:customStyle="1" w:styleId="Heading5Char" w:type="character">
-    <w:name w:val="Heading 5 Char"/>
-    <w:basedOn w:val="DefaultParagraphFont"/>
-    <w:link w:val="Heading5"/>
-    <w:uiPriority w:val="9"/>
-    <w:semiHidden/>
-    <w:rsid w:val="00A10FD9"/>
-    <w:rPr>
-      <w:rFonts w:cstheme="majorBidi" w:eastAsiaTheme="majorEastAsia"/>
-      <w:color w:themeColor="accent1" w:themeShade="BF" w:val="0F4761"/>
-    </w:rPr>
-  </w:style>
-  <w:style w:customStyle="1" w:styleId="Heading6Char" w:type="character">
-    <w:name w:val="Heading 6 Char"/>
-    <w:basedOn w:val="DefaultParagraphFont"/>
-    <w:link w:val="Heading6"/>
-    <w:uiPriority w:val="9"/>
-    <w:semiHidden/>
-    <w:rsid w:val="00A10FD9"/>
-    <w:rPr>
-      <w:rFonts w:cstheme="majorBidi" w:eastAsiaTheme="majorEastAsia"/>
-      <w:i/>
-      <w:iCs/>
-      <w:color w:themeColor="text1" w:themeTint="A6" w:val="595959"/>
-    </w:rPr>
-  </w:style>
-  <w:style w:customStyle="1" w:styleId="Heading7Char" w:type="character">
-    <w:name w:val="Heading 7 Char"/>
-    <w:basedOn w:val="DefaultParagraphFont"/>
-    <w:link w:val="Heading7"/>
-    <w:uiPriority w:val="9"/>
-    <w:semiHidden/>
-    <w:rsid w:val="00A10FD9"/>
-    <w:rPr>
-      <w:rFonts w:cstheme="majorBidi" w:eastAsiaTheme="majorEastAsia"/>
-      <w:color w:themeColor="text1" w:themeTint="A6" w:val="595959"/>
-    </w:rPr>
-  </w:style>
-  <w:style w:customStyle="1" w:styleId="Heading8Char" w:type="character">
-    <w:name w:val="Heading 8 Char"/>
-    <w:basedOn w:val="DefaultParagraphFont"/>
-    <w:link w:val="Heading8"/>
-    <w:uiPriority w:val="9"/>
-    <w:semiHidden/>
-    <w:rsid w:val="00A10FD9"/>
-    <w:rPr>
-      <w:rFonts w:cstheme="majorBidi" w:eastAsiaTheme="majorEastAsia"/>
-      <w:i/>
-      <w:iCs/>
-      <w:color w:themeColor="text1" w:themeTint="D8" w:val="272727"/>
-    </w:rPr>
-  </w:style>
-  <w:style w:customStyle="1" w:styleId="Heading9Char" w:type="character">
-    <w:name w:val="Heading 9 Char"/>
-    <w:basedOn w:val="DefaultParagraphFont"/>
-    <w:link w:val="Heading9"/>
-    <w:uiPriority w:val="9"/>
-    <w:semiHidden/>
-    <w:rsid w:val="00A10FD9"/>
-    <w:rPr>
-      <w:rFonts w:cstheme="majorBidi" w:eastAsiaTheme="majorEastAsia"/>
-      <w:color w:themeColor="text1" w:themeTint="D8" w:val="272727"/>
+      <w:color w:themeColor="accent1" w:val="4F81BD"/>
+      <w:sz w:val="24"/>
+      <w:szCs w:val="24"/>
     </w:rPr>
   </w:style>
   <w:style w:styleId="BlockText" w:type="paragraph">
@@ -9317,18 +10340,6 @@
     <w:uiPriority w:val="9"/>
     <w:unhideWhenUsed/>
     <w:qFormat/>
-  </w:style>
-  <w:style w:styleId="FootnoteBlockText" w:type="paragraph">
-    <w:name w:val="Footnote Block Text"/>
-    <w:basedOn w:val="FootnoteText"/>
-    <w:next w:val="FootnoteText"/>
-    <w:uiPriority w:val="9"/>
-    <w:unhideWhenUsed/>
-    <w:qFormat/>
-    <w:pPr>
-      <w:spacing w:after="100" w:before="100"/>
-      <w:ind w:firstLine="0" w:left="480" w:right="480"/>
-    </w:pPr>
   </w:style>
   <w:style w:default="1" w:styleId="DefaultParagraphFont" w:type="character">
     <w:name w:val="Default Paragraph Font"/>
@@ -9359,10 +10370,10 @@
         <w:jc w:val="left"/>
       </w:trPr>
       <w:tcPr>
+        <w:vAlign w:val="bottom"/>
         <w:tcBorders>
           <w:bottom w:val="single"/>
         </w:tcBorders>
-        <w:vAlign w:val="bottom"/>
       </w:tcPr>
     </w:tblStylePr>
   </w:style>
@@ -9478,9 +10489,9 @@
     <w:name w:val="KeywordTok"/>
     <w:basedOn w:val="VerbatimChar"/>
     <w:rPr>
-      <w:b/>
       <w:color w:val="204a87"/>
       <w:shd w:val="clear" w:fill="f8f8f8"/>
+      <w:b/>
     </w:rPr>
   </w:style>
   <w:style w:type="character" w:customStyle="1" w:styleId="DataTypeTok">
@@ -9535,9 +10546,9 @@
     <w:name w:val="SpecialCharTok"/>
     <w:basedOn w:val="VerbatimChar"/>
     <w:rPr>
-      <w:b/>
       <w:color w:val="ce5c00"/>
       <w:shd w:val="clear" w:fill="f8f8f8"/>
+      <w:b/>
     </w:rPr>
   </w:style>
   <w:style w:type="character" w:customStyle="1" w:styleId="StringTok">
@@ -9575,39 +10586,39 @@
     <w:name w:val="CommentTok"/>
     <w:basedOn w:val="VerbatimChar"/>
     <w:rPr>
-      <w:i/>
       <w:color w:val="8f5902"/>
       <w:shd w:val="clear" w:fill="f8f8f8"/>
+      <w:i/>
     </w:rPr>
   </w:style>
   <w:style w:type="character" w:customStyle="1" w:styleId="DocumentationTok">
     <w:name w:val="DocumentationTok"/>
     <w:basedOn w:val="VerbatimChar"/>
     <w:rPr>
+      <w:color w:val="8f5902"/>
+      <w:shd w:val="clear" w:fill="f8f8f8"/>
       <w:b/>
       <w:i/>
-      <w:color w:val="8f5902"/>
-      <w:shd w:val="clear" w:fill="f8f8f8"/>
     </w:rPr>
   </w:style>
   <w:style w:type="character" w:customStyle="1" w:styleId="AnnotationTok">
     <w:name w:val="AnnotationTok"/>
     <w:basedOn w:val="VerbatimChar"/>
     <w:rPr>
+      <w:color w:val="8f5902"/>
+      <w:shd w:val="clear" w:fill="f8f8f8"/>
       <w:b/>
       <w:i/>
-      <w:color w:val="8f5902"/>
-      <w:shd w:val="clear" w:fill="f8f8f8"/>
     </w:rPr>
   </w:style>
   <w:style w:type="character" w:customStyle="1" w:styleId="CommentVarTok">
     <w:name w:val="CommentVarTok"/>
     <w:basedOn w:val="VerbatimChar"/>
     <w:rPr>
+      <w:color w:val="8f5902"/>
+      <w:shd w:val="clear" w:fill="f8f8f8"/>
       <w:b/>
       <w:i/>
-      <w:color w:val="8f5902"/>
-      <w:shd w:val="clear" w:fill="f8f8f8"/>
     </w:rPr>
   </w:style>
   <w:style w:type="character" w:customStyle="1" w:styleId="OtherTok">
@@ -9622,9 +10633,9 @@
     <w:name w:val="FunctionTok"/>
     <w:basedOn w:val="VerbatimChar"/>
     <w:rPr>
-      <w:b/>
       <w:color w:val="204a87"/>
       <w:shd w:val="clear" w:fill="f8f8f8"/>
+      <w:b/>
     </w:rPr>
   </w:style>
   <w:style w:type="character" w:customStyle="1" w:styleId="VariableTok">
@@ -9639,18 +10650,18 @@
     <w:name w:val="ControlFlowTok"/>
     <w:basedOn w:val="VerbatimChar"/>
     <w:rPr>
-      <w:b/>
       <w:color w:val="204a87"/>
       <w:shd w:val="clear" w:fill="f8f8f8"/>
+      <w:b/>
     </w:rPr>
   </w:style>
   <w:style w:type="character" w:customStyle="1" w:styleId="OperatorTok">
     <w:name w:val="OperatorTok"/>
     <w:basedOn w:val="VerbatimChar"/>
     <w:rPr>
-      <w:b/>
       <w:color w:val="ce5c00"/>
       <w:shd w:val="clear" w:fill="f8f8f8"/>
+      <w:b/>
     </w:rPr>
   </w:style>
   <w:style w:type="character" w:customStyle="1" w:styleId="BuiltInTok">
@@ -9671,9 +10682,9 @@
     <w:name w:val="PreprocessorTok"/>
     <w:basedOn w:val="VerbatimChar"/>
     <w:rPr>
-      <w:i/>
       <w:color w:val="8f5902"/>
       <w:shd w:val="clear" w:fill="f8f8f8"/>
+      <w:i/>
     </w:rPr>
   </w:style>
   <w:style w:type="character" w:customStyle="1" w:styleId="AttributeTok">
@@ -9695,20 +10706,20 @@
     <w:name w:val="InformationTok"/>
     <w:basedOn w:val="VerbatimChar"/>
     <w:rPr>
+      <w:color w:val="8f5902"/>
+      <w:shd w:val="clear" w:fill="f8f8f8"/>
       <w:b/>
       <w:i/>
-      <w:color w:val="8f5902"/>
-      <w:shd w:val="clear" w:fill="f8f8f8"/>
     </w:rPr>
   </w:style>
   <w:style w:type="character" w:customStyle="1" w:styleId="WarningTok">
     <w:name w:val="WarningTok"/>
     <w:basedOn w:val="VerbatimChar"/>
     <w:rPr>
+      <w:color w:val="8f5902"/>
+      <w:shd w:val="clear" w:fill="f8f8f8"/>
       <w:b/>
       <w:i/>
-      <w:color w:val="8f5902"/>
-      <w:shd w:val="clear" w:fill="f8f8f8"/>
     </w:rPr>
   </w:style>
   <w:style w:type="character" w:customStyle="1" w:styleId="AlertTok">
@@ -9723,9 +10734,9 @@
     <w:name w:val="ErrorTok"/>
     <w:basedOn w:val="VerbatimChar"/>
     <w:rPr>
-      <w:b/>
       <w:color w:val="a40000"/>
       <w:shd w:val="clear" w:fill="f8f8f8"/>
+      <w:b/>
     </w:rPr>
   </w:style>
   <w:style w:type="character" w:customStyle="1" w:styleId="NormalTok">
@@ -9749,44 +10760,44 @@
         <a:sysClr val="window" lastClr="FFFFFF"/>
       </a:lt1>
       <a:dk2>
-        <a:srgbClr val="0E2841"/>
+        <a:srgbClr val="1F497D"/>
       </a:dk2>
       <a:lt2>
-        <a:srgbClr val="E8E8E8"/>
+        <a:srgbClr val="EEECE1"/>
       </a:lt2>
       <a:accent1>
-        <a:srgbClr val="156082"/>
+        <a:srgbClr val="4F81BD"/>
       </a:accent1>
       <a:accent2>
-        <a:srgbClr val="E97132"/>
+        <a:srgbClr val="C0504D"/>
       </a:accent2>
       <a:accent3>
-        <a:srgbClr val="196B24"/>
+        <a:srgbClr val="9BBB59"/>
       </a:accent3>
       <a:accent4>
-        <a:srgbClr val="0F9ED5"/>
+        <a:srgbClr val="8064A2"/>
       </a:accent4>
       <a:accent5>
-        <a:srgbClr val="A02B93"/>
+        <a:srgbClr val="4BACC6"/>
       </a:accent5>
       <a:accent6>
-        <a:srgbClr val="4EA72E"/>
+        <a:srgbClr val="F79646"/>
       </a:accent6>
       <a:hlink>
-        <a:srgbClr val="467886"/>
+        <a:srgbClr val="0000FF"/>
       </a:hlink>
       <a:folHlink>
-        <a:srgbClr val="96607D"/>
+        <a:srgbClr val="800080"/>
       </a:folHlink>
     </a:clrScheme>
     <a:fontScheme name="Office">
       <a:majorFont>
-        <a:latin typeface="Aptos Display" panose="02110004020202020204"/>
+        <a:latin typeface="Calibri"/>
         <a:ea typeface=""/>
         <a:cs typeface=""/>
-        <a:font script="Jpan" typeface="游ゴシック Light"/>
+        <a:font script="Jpan" typeface="ＭＳ ゴシック"/>
         <a:font script="Hang" typeface="맑은 고딕"/>
-        <a:font script="Hans" typeface="等线 Light"/>
+        <a:font script="Hans" typeface="宋体"/>
         <a:font script="Hant" typeface="新細明體"/>
         <a:font script="Arab" typeface="Times New Roman"/>
         <a:font script="Hebr" typeface="Times New Roman"/>
@@ -9813,32 +10824,14 @@
         <a:font script="Mong" typeface="Mongolian Baiti"/>
         <a:font script="Viet" typeface="Times New Roman"/>
         <a:font script="Uigh" typeface="Microsoft Uighur"/>
-        <a:font script="Geor" typeface="Sylfaen"/>
-        <a:font script="Armn" typeface="Arial"/>
-        <a:font script="Bugi" typeface="Leelawadee UI"/>
-        <a:font script="Bopo" typeface="Microsoft JhengHei"/>
-        <a:font script="Java" typeface="Javanese Text"/>
-        <a:font script="Lisu" typeface="Segoe UI"/>
-        <a:font script="Mymr" typeface="Myanmar Text"/>
-        <a:font script="Nkoo" typeface="Ebrima"/>
-        <a:font script="Olck" typeface="Nirmala UI"/>
-        <a:font script="Osma" typeface="Ebrima"/>
-        <a:font script="Phag" typeface="Phagspa"/>
-        <a:font script="Syrn" typeface="Estrangelo Edessa"/>
-        <a:font script="Syrj" typeface="Estrangelo Edessa"/>
-        <a:font script="Syre" typeface="Estrangelo Edessa"/>
-        <a:font script="Sora" typeface="Nirmala UI"/>
-        <a:font script="Tale" typeface="Microsoft Tai Le"/>
-        <a:font script="Talu" typeface="Microsoft New Tai Lue"/>
-        <a:font script="Tfng" typeface="Ebrima"/>
       </a:majorFont>
       <a:minorFont>
-        <a:latin typeface="Aptos" panose="02110004020202020204"/>
+        <a:latin typeface="Cambria"/>
         <a:ea typeface=""/>
         <a:cs typeface=""/>
-        <a:font script="Jpan" typeface="游明朝"/>
+        <a:font script="Jpan" typeface="ＭＳ 明朝"/>
         <a:font script="Hang" typeface="맑은 고딕"/>
-        <a:font script="Hans" typeface="等线"/>
+        <a:font script="Hans" typeface="宋体"/>
         <a:font script="Hant" typeface="新細明體"/>
         <a:font script="Arab" typeface="Arial"/>
         <a:font script="Hebr" typeface="Arial"/>
@@ -9865,24 +10858,6 @@
         <a:font script="Mong" typeface="Mongolian Baiti"/>
         <a:font script="Viet" typeface="Arial"/>
         <a:font script="Uigh" typeface="Microsoft Uighur"/>
-        <a:font script="Geor" typeface="Sylfaen"/>
-        <a:font script="Armn" typeface="Arial"/>
-        <a:font script="Bugi" typeface="Leelawadee UI"/>
-        <a:font script="Bopo" typeface="Microsoft JhengHei"/>
-        <a:font script="Java" typeface="Javanese Text"/>
-        <a:font script="Lisu" typeface="Segoe UI"/>
-        <a:font script="Mymr" typeface="Myanmar Text"/>
-        <a:font script="Nkoo" typeface="Ebrima"/>
-        <a:font script="Olck" typeface="Nirmala UI"/>
-        <a:font script="Osma" typeface="Ebrima"/>
-        <a:font script="Phag" typeface="Phagspa"/>
-        <a:font script="Syrn" typeface="Estrangelo Edessa"/>
-        <a:font script="Syrj" typeface="Estrangelo Edessa"/>
-        <a:font script="Syre" typeface="Estrangelo Edessa"/>
-        <a:font script="Sora" typeface="Nirmala UI"/>
-        <a:font script="Tale" typeface="Microsoft Tai Le"/>
-        <a:font script="Talu" typeface="Microsoft New Tai Lue"/>
-        <a:font script="Tfng" typeface="Ebrima"/>
       </a:minorFont>
     </a:fontScheme>
     <a:fmtScheme name="Office">
@@ -9894,141 +10869,200 @@
           <a:gsLst>
             <a:gs pos="0">
               <a:schemeClr val="phClr">
-                <a:lumMod val="110000"/>
-                <a:satMod val="105000"/>
-                <a:tint val="67000"/>
+                <a:tint val="50000"/>
+                <a:satMod val="300000"/>
               </a:schemeClr>
             </a:gs>
-            <a:gs pos="50000">
+            <a:gs pos="35000">
               <a:schemeClr val="phClr">
-                <a:lumMod val="105000"/>
-                <a:satMod val="103000"/>
-                <a:tint val="73000"/>
+                <a:tint val="37000"/>
+                <a:satMod val="300000"/>
               </a:schemeClr>
             </a:gs>
             <a:gs pos="100000">
               <a:schemeClr val="phClr">
-                <a:lumMod val="105000"/>
-                <a:satMod val="109000"/>
-                <a:tint val="81000"/>
+                <a:tint val="15000"/>
+                <a:satMod val="350000"/>
               </a:schemeClr>
             </a:gs>
           </a:gsLst>
-          <a:lin ang="5400000" scaled="0"/>
+          <a:lin ang="16200000" scaled="1"/>
         </a:gradFill>
         <a:gradFill rotWithShape="1">
           <a:gsLst>
             <a:gs pos="0">
               <a:schemeClr val="phClr">
-                <a:satMod val="103000"/>
-                <a:lumMod val="102000"/>
-                <a:tint val="94000"/>
-              </a:schemeClr>
-            </a:gs>
-            <a:gs pos="50000">
-              <a:schemeClr val="phClr">
-                <a:satMod val="110000"/>
-                <a:lumMod val="100000"/>
+                <a:tint val="100000"/>
                 <a:shade val="100000"/>
+                <a:satMod val="130000"/>
               </a:schemeClr>
             </a:gs>
             <a:gs pos="100000">
               <a:schemeClr val="phClr">
-                <a:lumMod val="99000"/>
-                <a:satMod val="120000"/>
-                <a:shade val="78000"/>
+                <a:tint val="50000"/>
+                <a:shade val="100000"/>
+                <a:satMod val="350000"/>
               </a:schemeClr>
             </a:gs>
           </a:gsLst>
-          <a:lin ang="5400000" scaled="0"/>
+          <a:lin ang="16200000" scaled="0"/>
         </a:gradFill>
       </a:fillStyleLst>
       <a:lnStyleLst>
-        <a:ln w="6350" cap="flat" cmpd="sng" algn="ctr">
+        <a:ln w="9525" cap="flat" cmpd="sng" algn="ctr">
+          <a:solidFill>
+            <a:schemeClr val="phClr">
+              <a:shade val="95000"/>
+              <a:satMod val="105000"/>
+            </a:schemeClr>
+          </a:solidFill>
+          <a:prstDash val="solid"/>
+        </a:ln>
+        <a:ln w="25400" cap="flat" cmpd="sng" algn="ctr">
           <a:solidFill>
             <a:schemeClr val="phClr"/>
           </a:solidFill>
           <a:prstDash val="solid"/>
-          <a:miter lim="800000"/>
         </a:ln>
-        <a:ln w="12700" cap="flat" cmpd="sng" algn="ctr">
+        <a:ln w="38100" cap="flat" cmpd="sng" algn="ctr">
           <a:solidFill>
             <a:schemeClr val="phClr"/>
           </a:solidFill>
           <a:prstDash val="solid"/>
-          <a:miter lim="800000"/>
-        </a:ln>
-        <a:ln w="19050" cap="flat" cmpd="sng" algn="ctr">
-          <a:solidFill>
-            <a:schemeClr val="phClr"/>
-          </a:solidFill>
-          <a:prstDash val="solid"/>
-          <a:miter lim="800000"/>
         </a:ln>
       </a:lnStyleLst>
       <a:effectStyleLst>
         <a:effectStyle>
-          <a:effectLst/>
-        </a:effectStyle>
-        <a:effectStyle>
-          <a:effectLst/>
+          <a:effectLst>
+            <a:outerShdw blurRad="40000" dist="20000" dir="5400000" rotWithShape="0">
+              <a:srgbClr val="000000">
+                <a:alpha val="38000"/>
+              </a:srgbClr>
+            </a:outerShdw>
+          </a:effectLst>
         </a:effectStyle>
         <a:effectStyle>
           <a:effectLst>
-            <a:outerShdw blurRad="57150" dist="19050" dir="5400000" algn="ctr" rotWithShape="0">
+            <a:outerShdw blurRad="40000" dist="23000" dir="5400000" rotWithShape="0">
               <a:srgbClr val="000000">
-                <a:alpha val="63000"/>
+                <a:alpha val="35000"/>
               </a:srgbClr>
             </a:outerShdw>
           </a:effectLst>
+        </a:effectStyle>
+        <a:effectStyle>
+          <a:effectLst>
+            <a:outerShdw blurRad="40000" dist="23000" dir="5400000" rotWithShape="0">
+              <a:srgbClr val="000000">
+                <a:alpha val="35000"/>
+              </a:srgbClr>
+            </a:outerShdw>
+          </a:effectLst>
+          <a:scene3d>
+            <a:camera prst="orthographicFront">
+              <a:rot lat="0" lon="0" rev="0"/>
+            </a:camera>
+            <a:lightRig rig="threePt" dir="t">
+              <a:rot lat="0" lon="0" rev="1200000"/>
+            </a:lightRig>
+          </a:scene3d>
+          <a:sp3d>
+            <a:bevelT w="63500" h="25400"/>
+          </a:sp3d>
         </a:effectStyle>
       </a:effectStyleLst>
       <a:bgFillStyleLst>
         <a:solidFill>
           <a:schemeClr val="phClr"/>
         </a:solidFill>
-        <a:solidFill>
-          <a:schemeClr val="phClr">
-            <a:tint val="95000"/>
-            <a:satMod val="170000"/>
-          </a:schemeClr>
-        </a:solidFill>
         <a:gradFill rotWithShape="1">
           <a:gsLst>
             <a:gs pos="0">
               <a:schemeClr val="phClr">
-                <a:tint val="93000"/>
-                <a:satMod val="150000"/>
-                <a:shade val="98000"/>
-                <a:lumMod val="102000"/>
+                <a:tint val="40000"/>
+                <a:satMod val="350000"/>
               </a:schemeClr>
             </a:gs>
-            <a:gs pos="50000">
+            <a:gs pos="40000">
               <a:schemeClr val="phClr">
-                <a:tint val="98000"/>
-                <a:satMod val="130000"/>
-                <a:shade val="90000"/>
-                <a:lumMod val="103000"/>
+                <a:tint val="45000"/>
+                <a:shade val="99000"/>
+                <a:satMod val="350000"/>
               </a:schemeClr>
             </a:gs>
             <a:gs pos="100000">
               <a:schemeClr val="phClr">
-                <a:shade val="63000"/>
-                <a:satMod val="120000"/>
+                <a:shade val="20000"/>
+                <a:satMod val="255000"/>
               </a:schemeClr>
             </a:gs>
           </a:gsLst>
-          <a:lin ang="5400000" scaled="0"/>
+          <a:path path="circle">
+            <a:fillToRect l="50000" t="-80000" r="50000" b="180000"/>
+          </a:path>
+        </a:gradFill>
+        <a:gradFill rotWithShape="1">
+          <a:gsLst>
+            <a:gs pos="0">
+              <a:schemeClr val="phClr">
+                <a:tint val="80000"/>
+                <a:satMod val="300000"/>
+              </a:schemeClr>
+            </a:gs>
+            <a:gs pos="100000">
+              <a:schemeClr val="phClr">
+                <a:shade val="30000"/>
+                <a:satMod val="200000"/>
+              </a:schemeClr>
+            </a:gs>
+          </a:gsLst>
+          <a:path path="circle">
+            <a:fillToRect l="50000" t="50000" r="50000" b="50000"/>
+          </a:path>
         </a:gradFill>
       </a:bgFillStyleLst>
     </a:fmtScheme>
   </a:themeElements>
-  <a:objectDefaults/>
+  <a:objectDefaults>
+    <a:spDef>
+      <a:spPr/>
+      <a:bodyPr/>
+      <a:lstStyle/>
+      <a:style>
+        <a:lnRef idx="1">
+          <a:schemeClr val="accent1"/>
+        </a:lnRef>
+        <a:fillRef idx="3">
+          <a:schemeClr val="accent1"/>
+        </a:fillRef>
+        <a:effectRef idx="2">
+          <a:schemeClr val="accent1"/>
+        </a:effectRef>
+        <a:fontRef idx="minor">
+          <a:schemeClr val="lt1"/>
+        </a:fontRef>
+      </a:style>
+    </a:spDef>
+    <a:lnDef>
+      <a:spPr/>
+      <a:bodyPr/>
+      <a:lstStyle/>
+      <a:style>
+        <a:lnRef idx="2">
+          <a:schemeClr val="accent1"/>
+        </a:lnRef>
+        <a:fillRef idx="0">
+          <a:schemeClr val="accent1"/>
+        </a:fillRef>
+        <a:effectRef idx="1">
+          <a:schemeClr val="accent1"/>
+        </a:effectRef>
+        <a:fontRef idx="minor">
+          <a:schemeClr val="tx1"/>
+        </a:fontRef>
+      </a:style>
+    </a:lnDef>
+  </a:objectDefaults>
   <a:extraClrSchemeLst/>
-  <a:extLst>
-    <a:ext uri="{05A4C25C-085E-4340-85A3-A5531E510DB2}">
-      <thm15:themeFamily xmlns:thm15="http://schemas.microsoft.com/office/thememl/2012/main" name="Office Theme" id="{2E142A2C-CD16-42D6-873A-C26D2A0506FA}" vid="{1BDDFF52-6CD6-40A5-AB3C-68EB2F1E4D0A}"/>
-    </a:ext>
-  </a:extLst>
 </a:theme>
 </file>
</xml_diff>

<commit_message>
Adding caption for some plot
</commit_message>
<xml_diff>
--- a/paper-mapycusmaximus.docx
+++ b/paper-mapycusmaximus.docx
@@ -3222,7 +3222,7 @@
         <w:rPr>
           <w:rStyle w:val="VerbatimChar"/>
         </w:rPr>
-        <w:t xml:space="preserve">## [1] "dim"             "dimnames"        "zones"           "original_radius"</w:t>
+        <w:t xml:space="preserve">## [1] "dim"             "dimnames"        "zones"          </w:t>
       </w:r>
       <w:r>
         <w:br/>
@@ -3231,7 +3231,7 @@
         <w:rPr>
           <w:rStyle w:val="VerbatimChar"/>
         </w:rPr>
-        <w:t xml:space="preserve">## [5] "new_radius"</w:t>
+        <w:t xml:space="preserve">## [4] "original_radius" "new_radius"</w:t>
       </w:r>
     </w:p>
     <w:p>
@@ -6458,8 +6458,43 @@
         <w:rPr>
           <w:rStyle w:val="VerbatimChar"/>
         </w:rPr>
-        <w:t xml:space="preserve">squeeze_factor \in (0,1]</w:t>
-      </w:r>
+        <w:t xml:space="preserve">squeeze_factor</w:t>
+      </w:r>
+      <w:r>
+        <w:t xml:space="preserve"> </w:t>
+      </w:r>
+      <w:r>
+        <w:t xml:space="preserve">in</w:t>
+      </w:r>
+      <w:r>
+        <w:t xml:space="preserve"> </w:t>
+      </w:r>
+      <m:oMath>
+        <m:r>
+          <m:rPr>
+            <m:sty m:val="p"/>
+          </m:rPr>
+          <m:t>(</m:t>
+        </m:r>
+        <m:r>
+          <m:t>0</m:t>
+        </m:r>
+        <m:r>
+          <m:rPr>
+            <m:sty m:val="p"/>
+          </m:rPr>
+          <m:t>,</m:t>
+        </m:r>
+        <m:r>
+          <m:t>1</m:t>
+        </m:r>
+        <m:r>
+          <m:rPr>
+            <m:sty m:val="p"/>
+          </m:rPr>
+          <m:t>]</m:t>
+        </m:r>
+      </m:oMath>
       <w:r>
         <w:t xml:space="preserve"> </w:t>
       </w:r>
@@ -7276,19 +7311,19 @@
     </w:p>
     <w:p>
       <w:pPr>
-        <w:pStyle w:val="BodyText"/>
+        <w:pStyle w:val="CaptionedFigure"/>
       </w:pPr>
       <w:r>
         <w:drawing>
           <wp:inline>
-            <wp:extent cx="4620126" cy="3696101"/>
+            <wp:extent cx="4267200" cy="3413760"/>
             <wp:effectExtent b="0" l="0" r="0" t="0"/>
-            <wp:docPr descr="" title="" id="57" name="Picture"/>
+            <wp:docPr descr="Zoom factors for balanced metropolitan focus within a state." title="" id="57" name="Picture"/>
             <a:graphic>
               <a:graphicData uri="http://schemas.openxmlformats.org/drawingml/2006/picture">
                 <pic:pic>
                   <pic:nvPicPr>
-                    <pic:cNvPr descr="paper-mapycusmaximus_files/figure-docx/unnamed-chunk-1-1.png" id="58" name="Picture"/>
+                    <pic:cNvPr descr="paper-mapycusmaximus_files/figure-docx/zoom-factor-1.png" id="58" name="Picture"/>
                     <pic:cNvPicPr>
                       <a:picLocks noChangeArrowheads="1" noChangeAspect="1"/>
                     </pic:cNvPicPr>
@@ -7302,7 +7337,7 @@
                   <pic:spPr bwMode="auto">
                     <a:xfrm>
                       <a:off x="0" y="0"/>
-                      <a:ext cx="4620126" cy="3696101"/>
+                      <a:ext cx="4267200" cy="3413760"/>
                     </a:xfrm>
                     <a:prstGeom prst="rect">
                       <a:avLst/>
@@ -7319,6 +7354,14 @@
             </a:graphic>
           </wp:inline>
         </w:drawing>
+      </w:r>
+    </w:p>
+    <w:p>
+      <w:pPr>
+        <w:pStyle w:val="ImageCaption"/>
+      </w:pPr>
+      <w:r>
+        <w:t xml:space="preserve">Zoom factors for balanced metropolitan focus within a state.</w:t>
       </w:r>
     </w:p>
     <w:p>
@@ -8054,14 +8097,14 @@
     </w:p>
     <w:p>
       <w:pPr>
-        <w:pStyle w:val="BodyText"/>
+        <w:pStyle w:val="CaptionedFigure"/>
       </w:pPr>
       <w:r>
         <w:drawing>
           <wp:inline>
             <wp:extent cx="4620126" cy="3696101"/>
             <wp:effectExtent b="0" l="0" r="0" t="0"/>
-            <wp:docPr descr="" title="" id="63" name="Picture"/>
+            <wp:docPr descr="Map scale for different radii" title="" id="63" name="Picture"/>
             <a:graphic>
               <a:graphicData uri="http://schemas.openxmlformats.org/drawingml/2006/picture">
                 <pic:pic>
@@ -8097,6 +8140,14 @@
             </a:graphic>
           </wp:inline>
         </w:drawing>
+      </w:r>
+    </w:p>
+    <w:p>
+      <w:pPr>
+        <w:pStyle w:val="ImageCaption"/>
+      </w:pPr>
+      <w:r>
+        <w:t xml:space="preserve">Map scale for different radii</w:t>
       </w:r>
     </w:p>
     <w:p>

</xml_diff>

<commit_message>
Increase size radii plot
</commit_message>
<xml_diff>
--- a/paper-mapycusmaximus.docx
+++ b/paper-mapycusmaximus.docx
@@ -819,7 +819,7 @@
     </w:p>
     <w:bookmarkEnd w:id="33"/>
     <w:bookmarkEnd w:id="34"/>
-    <w:bookmarkStart w:id="69" w:name="methods"/>
+    <w:bookmarkStart w:id="72" w:name="methods"/>
     <w:p>
       <w:pPr>
         <w:pStyle w:val="Heading1"/>
@@ -7094,7 +7094,7 @@
       </w:r>
     </w:p>
     <w:bookmarkEnd w:id="55"/>
-    <w:bookmarkStart w:id="68" w:name="common-choices"/>
+    <w:bookmarkStart w:id="71" w:name="common-choices"/>
     <w:p>
       <w:pPr>
         <w:pStyle w:val="Heading2"/>
@@ -8097,7 +8097,7 @@
     </w:p>
     <w:p>
       <w:pPr>
-        <w:pStyle w:val="CaptionedFigure"/>
+        <w:pStyle w:val="BodyText"/>
       </w:pPr>
       <w:r>
         <w:drawing>
@@ -8141,439 +8141,17 @@
           </wp:inline>
         </w:drawing>
       </w:r>
-    </w:p>
-    <w:p>
-      <w:pPr>
-        <w:pStyle w:val="ImageCaption"/>
-      </w:pPr>
-      <w:r>
-        <w:t xml:space="preserve">Map scale for different radii</w:t>
-      </w:r>
-    </w:p>
-    <w:p>
-      <w:pPr>
-        <w:pStyle w:val="BodyText"/>
-      </w:pPr>
-      <w:r>
-        <w:t xml:space="preserve">This rule allows quick calibration: for a state with half-span 250 km, a desired 75 km focus corresponds to</w:t>
-      </w:r>
-      <w:r>
-        <w:t xml:space="preserve"> </w:t>
-      </w:r>
-      <m:oMath>
-        <m:sSub>
-          <m:e>
-            <m:r>
-              <m:t>r</m:t>
-            </m:r>
-          </m:e>
-          <m:sub>
-            <m:r>
-              <m:rPr>
-                <m:nor/>
-                <m:sty m:val="p"/>
-              </m:rPr>
-              <m:t>in</m:t>
-            </m:r>
-          </m:sub>
-        </m:sSub>
-        <m:r>
-          <m:rPr>
-            <m:sty m:val="p"/>
-          </m:rPr>
-          <m:t>≈</m:t>
-        </m:r>
-        <m:r>
-          <m:t>0.30</m:t>
-        </m:r>
-      </m:oMath>
-      <w:r>
-        <w:t xml:space="preserve">. For per-axis scaling, choose semi-axes independently:</w:t>
-      </w:r>
-      <w:r>
-        <w:t xml:space="preserve"> </w:t>
-      </w:r>
-      <m:oMath>
-        <m:sSub>
-          <m:e>
-            <m:r>
-              <m:t>r</m:t>
-            </m:r>
-          </m:e>
-          <m:sub>
-            <m:r>
-              <m:rPr>
-                <m:nor/>
-                <m:sty m:val="p"/>
-              </m:rPr>
-              <m:t>in,x</m:t>
-            </m:r>
-          </m:sub>
-        </m:sSub>
-        <m:r>
-          <m:rPr>
-            <m:sty m:val="p"/>
-          </m:rPr>
-          <m:t>=</m:t>
-        </m:r>
-        <m:sSub>
-          <m:e>
-            <m:r>
-              <m:t>d</m:t>
-            </m:r>
-          </m:e>
-          <m:sub>
-            <m:r>
-              <m:t>x</m:t>
-            </m:r>
-          </m:sub>
-        </m:sSub>
-        <m:r>
-          <m:rPr>
-            <m:sty m:val="p"/>
-          </m:rPr>
-          <m:t>/</m:t>
-        </m:r>
-        <m:sSub>
-          <m:e>
-            <m:r>
-              <m:t>s</m:t>
-            </m:r>
-          </m:e>
-          <m:sub>
-            <m:r>
-              <m:t>x</m:t>
-            </m:r>
-          </m:sub>
-        </m:sSub>
-      </m:oMath>
-      <w:r>
-        <w:t xml:space="preserve">,</w:t>
-      </w:r>
-      <w:r>
-        <w:t xml:space="preserve"> </w:t>
-      </w:r>
-      <m:oMath>
-        <m:sSub>
-          <m:e>
-            <m:r>
-              <m:t>r</m:t>
-            </m:r>
-          </m:e>
-          <m:sub>
-            <m:r>
-              <m:rPr>
-                <m:nor/>
-                <m:sty m:val="p"/>
-              </m:rPr>
-              <m:t>in,y</m:t>
-            </m:r>
-          </m:sub>
-        </m:sSub>
-        <m:r>
-          <m:rPr>
-            <m:sty m:val="p"/>
-          </m:rPr>
-          <m:t>=</m:t>
-        </m:r>
-        <m:sSub>
-          <m:e>
-            <m:r>
-              <m:t>d</m:t>
-            </m:r>
-          </m:e>
-          <m:sub>
-            <m:r>
-              <m:t>y</m:t>
-            </m:r>
-          </m:sub>
-        </m:sSub>
-        <m:r>
-          <m:rPr>
-            <m:sty m:val="p"/>
-          </m:rPr>
-          <m:t>/</m:t>
-        </m:r>
-        <m:sSub>
-          <m:e>
-            <m:r>
-              <m:t>s</m:t>
-            </m:r>
-          </m:e>
-          <m:sub>
-            <m:r>
-              <m:t>y</m:t>
-            </m:r>
-          </m:sub>
-        </m:sSub>
-      </m:oMath>
-      <w:r>
-        <w:t xml:space="preserve">, noting that the current implementation interprets</w:t>
-      </w:r>
-      <w:r>
-        <w:t xml:space="preserve"> </w:t>
-      </w:r>
-      <m:oMath>
-        <m:sSub>
-          <m:e>
-            <m:r>
-              <m:t>r</m:t>
-            </m:r>
-          </m:e>
-          <m:sub>
-            <m:r>
-              <m:rPr>
-                <m:nor/>
-                <m:sty m:val="p"/>
-              </m:rPr>
-              <m:t>in</m:t>
-            </m:r>
-          </m:sub>
-        </m:sSub>
-      </m:oMath>
-      <w:r>
-        <w:t xml:space="preserve"> </w:t>
-      </w:r>
-      <w:r>
-        <w:t xml:space="preserve">as a single scalar and therefore realises an ellipse only through</w:t>
-      </w:r>
-      <w:r>
-        <w:t xml:space="preserve"> </w:t>
-      </w:r>
-      <w:r>
-        <w:rPr>
-          <w:rStyle w:val="VerbatimChar"/>
-        </w:rPr>
-        <w:t xml:space="preserve">preserve_aspect = FALSE</w:t>
-      </w:r>
-      <w:r>
-        <w:t xml:space="preserve">.</w:t>
-      </w:r>
-    </w:p>
-    <w:p>
-      <w:pPr>
-        <w:pStyle w:val="BodyText"/>
-      </w:pPr>
-      <w:r>
-        <w:rPr>
-          <w:b/>
-          <w:bCs/>
-        </w:rPr>
-        <w:t xml:space="preserve">Centres for reproducibility.</w:t>
-      </w:r>
-      <w:r>
-        <w:t xml:space="preserve"> </w:t>
-      </w:r>
-      <w:r>
-        <w:t xml:space="preserve">To avoid ambiguity in collaborative settings, prefer specifying</w:t>
-      </w:r>
-      <w:r>
-        <w:t xml:space="preserve"> </w:t>
-      </w:r>
-      <w:r>
-        <w:rPr>
-          <w:rStyle w:val="VerbatimChar"/>
-        </w:rPr>
-        <w:t xml:space="preserve">center</w:t>
-      </w:r>
-      <w:r>
-        <w:t xml:space="preserve"> </w:t>
-      </w:r>
-      <w:r>
-        <w:t xml:space="preserve">either as an</w:t>
-      </w:r>
-      <w:r>
-        <w:t xml:space="preserve"> </w:t>
-      </w:r>
-      <w:r>
-        <w:rPr>
-          <w:rStyle w:val="VerbatimChar"/>
-        </w:rPr>
-        <w:t xml:space="preserve">sf</w:t>
-      </w:r>
-      <w:r>
-        <w:t xml:space="preserve"> </w:t>
-      </w:r>
-      <w:r>
-        <w:t xml:space="preserve">geometry (whose CRS is explicit) or as a lon/lat pair with</w:t>
-      </w:r>
-      <w:r>
-        <w:t xml:space="preserve"> </w:t>
-      </w:r>
-      <w:r>
-        <w:rPr>
-          <w:rStyle w:val="VerbatimChar"/>
-        </w:rPr>
-        <w:t xml:space="preserve">center_crs = "EPSG:4326"</w:t>
-      </w:r>
-      <w:r>
-        <w:t xml:space="preserve">. Numeric pairs without CRS are accepted but rely on heuristics. When</w:t>
-      </w:r>
-      <w:r>
-        <w:t xml:space="preserve"> </w:t>
-      </w:r>
-      <w:r>
-        <w:t xml:space="preserve">the focal area is itself a polygon or multi-polygon, passing that object as</w:t>
-      </w:r>
-      <w:r>
-        <w:t xml:space="preserve"> </w:t>
-      </w:r>
-      <w:r>
-        <w:rPr>
-          <w:rStyle w:val="VerbatimChar"/>
-        </w:rPr>
-        <w:t xml:space="preserve">center</w:t>
-      </w:r>
-      <w:r>
-        <w:t xml:space="preserve"> </w:t>
-      </w:r>
-      <w:r>
-        <w:t xml:space="preserve">ensures the</w:t>
-      </w:r>
-      <w:r>
-        <w:t xml:space="preserve"> </w:t>
-      </w:r>
-      <w:r>
-        <w:t xml:space="preserve">centroid is derived from the same dataset used for the map, improving reproducibility and intent.</w:t>
-      </w:r>
-    </w:p>
-    <w:p>
-      <w:pPr>
-        <w:pStyle w:val="BodyText"/>
-      </w:pPr>
-      <w:r>
-        <w:rPr>
-          <w:b/>
-          <w:bCs/>
-        </w:rPr>
-        <w:t xml:space="preserve">CRS considerations.</w:t>
-      </w:r>
-      <w:r>
-        <w:t xml:space="preserve"> </w:t>
-      </w:r>
-      <w:r>
-        <w:t xml:space="preserve">Leaving</w:t>
-      </w:r>
-      <w:r>
-        <w:t xml:space="preserve"> </w:t>
-      </w:r>
-      <w:r>
-        <w:rPr>
-          <w:rStyle w:val="VerbatimChar"/>
-        </w:rPr>
-        <w:t xml:space="preserve">target_crs = NULL</w:t>
-      </w:r>
-      <w:r>
-        <w:t xml:space="preserve"> </w:t>
-      </w:r>
-      <w:r>
-        <w:t xml:space="preserve">suffices for most lon/lat inputs because</w:t>
-      </w:r>
-      <w:r>
-        <w:t xml:space="preserve"> </w:t>
-      </w:r>
-      <w:r>
-        <w:t xml:space="preserve">the working CRS is chosen deterministically. Projects that maintain a standard grid (e.g., local</w:t>
-      </w:r>
-      <w:r>
-        <w:t xml:space="preserve"> </w:t>
-      </w:r>
-      <w:r>
-        <w:t xml:space="preserve">government dashboards) should specify</w:t>
-      </w:r>
-      <w:r>
-        <w:t xml:space="preserve"> </w:t>
-      </w:r>
-      <w:r>
-        <w:rPr>
-          <w:rStyle w:val="VerbatimChar"/>
-        </w:rPr>
-        <w:t xml:space="preserve">target_crs</w:t>
-      </w:r>
-      <w:r>
-        <w:t xml:space="preserve"> </w:t>
-      </w:r>
-      <w:r>
-        <w:t xml:space="preserve">to improve cross-report comparability. Avoid</w:t>
-      </w:r>
-      <w:r>
-        <w:t xml:space="preserve"> </w:t>
-      </w:r>
-      <w:r>
-        <w:t xml:space="preserve">switching working CRS between layers that will be overlaid; doing so changes the meaning of</w:t>
-      </w:r>
-      <w:r>
-        <w:t xml:space="preserve"> </w:t>
-      </w:r>
-      <w:r>
-        <w:t xml:space="preserve">normalised radii and will misalign warps.</w:t>
-      </w:r>
-    </w:p>
-    <w:p>
-      <w:pPr>
-        <w:pStyle w:val="BodyText"/>
-      </w:pPr>
-      <w:r>
-        <w:rPr>
-          <w:b/>
-          <w:bCs/>
-        </w:rPr>
-        <w:t xml:space="preserve">Publication vs. exploration.</w:t>
-      </w:r>
-      <w:r>
-        <w:t xml:space="preserve"> </w:t>
-      </w:r>
-      <w:r>
-        <w:t xml:space="preserve">For exploratory notebooks and talks, small nonzero</w:t>
-      </w:r>
-      <w:r>
-        <w:t xml:space="preserve"> </w:t>
-      </w:r>
-      <w:r>
-        <w:rPr>
-          <w:rStyle w:val="VerbatimChar"/>
-        </w:rPr>
-        <w:t xml:space="preserve">revolution</w:t>
-      </w:r>
-      <w:r>
-        <w:t xml:space="preserve"> </w:t>
-      </w:r>
-      <w:r>
-        <w:t xml:space="preserve">values (</w:t>
-      </w:r>
-      <m:oMath>
-        <m:r>
-          <m:rPr>
-            <m:sty m:val="p"/>
-          </m:rPr>
-          <m:t>≤</m:t>
-        </m:r>
-        <m:r>
-          <m:t>0.3</m:t>
-        </m:r>
-      </m:oMath>
-      <w:r>
-        <w:t xml:space="preserve"> </w:t>
-      </w:r>
-      <w:r>
-        <w:t xml:space="preserve">radians) can help audiences perceive continuity across the glue.</w:t>
-      </w:r>
-    </w:p>
-    <w:p>
-      <w:pPr>
-        <w:pStyle w:val="CaptionedFigure"/>
-      </w:pPr>
       <w:r>
         <w:drawing>
           <wp:inline>
             <wp:extent cx="4620126" cy="3696101"/>
             <wp:effectExtent b="0" l="0" r="0" t="0"/>
-            <wp:docPr descr="Fisheye with different revolutions." title="" id="66" name="Picture"/>
+            <wp:docPr descr="Map scale for different radii" title="" id="66" name="Picture"/>
             <a:graphic>
               <a:graphicData uri="http://schemas.openxmlformats.org/drawingml/2006/picture">
                 <pic:pic>
                   <pic:nvPicPr>
-                    <pic:cNvPr descr="paper-mapycusmaximus_files/figure-docx/fisheye-revolution-1.png" id="67" name="Picture"/>
+                    <pic:cNvPr descr="paper-mapycusmaximus_files/figure-docx/radii-prepare-2.png" id="67" name="Picture"/>
                     <pic:cNvPicPr>
                       <a:picLocks noChangeArrowheads="1" noChangeAspect="1"/>
                     </pic:cNvPicPr>
@@ -8608,94 +8186,411 @@
     </w:p>
     <w:p>
       <w:pPr>
-        <w:pStyle w:val="ImageCaption"/>
-      </w:pPr>
-      <w:r>
-        <w:t xml:space="preserve">Fisheye with different revolutions.</w:t>
-      </w:r>
-    </w:p>
-    <w:p>
-      <w:pPr>
         <w:pStyle w:val="BodyText"/>
       </w:pPr>
       <w:r>
-        <w:t xml:space="preserve">For manuscripts and dashboards, prefer</w:t>
-      </w:r>
-      <w:r>
-        <w:t xml:space="preserve"> </w:t>
-      </w:r>
-      <w:r>
-        <w:rPr>
-          <w:rStyle w:val="VerbatimChar"/>
-        </w:rPr>
-        <w:t xml:space="preserve">revolution = 0</w:t>
-      </w:r>
-      <w:r>
-        <w:t xml:space="preserve">. Similarly, start with</w:t>
-      </w:r>
-      <w:r>
-        <w:t xml:space="preserve"> </w:t>
-      </w:r>
-      <w:r>
-        <w:rPr>
-          <w:rStyle w:val="VerbatimChar"/>
-        </w:rPr>
-        <w:t xml:space="preserve">"expand"</w:t>
-      </w:r>
-      <w:r>
-        <w:t xml:space="preserve"> </w:t>
-      </w:r>
-      <w:r>
-        <w:t xml:space="preserve">and adopt</w:t>
-      </w:r>
-      <w:r>
-        <w:t xml:space="preserve"> </w:t>
-      </w:r>
-      <w:r>
-        <w:rPr>
-          <w:rStyle w:val="VerbatimChar"/>
-        </w:rPr>
-        <w:t xml:space="preserve">"outward"</w:t>
-      </w:r>
-      <w:r>
-        <w:t xml:space="preserve"> </w:t>
-      </w:r>
-      <w:r>
-        <w:t xml:space="preserve">only when outer stability is an explicit requirement. Always annotate or at least describe the distortion in figure captions so readers do not mistake warped areas for standard</w:t>
-      </w:r>
-      <w:r>
-        <w:t xml:space="preserve"> </w:t>
-      </w:r>
-      <w:r>
-        <w:t xml:space="preserve">projections.</w:t>
-      </w:r>
-    </w:p>
-    <w:bookmarkEnd w:id="68"/>
-    <w:bookmarkEnd w:id="69"/>
-    <w:bookmarkStart w:id="81" w:name="examples-of-use"/>
-    <w:p>
-      <w:pPr>
-        <w:pStyle w:val="Heading1"/>
-      </w:pPr>
-      <w:r>
-        <w:t xml:space="preserve">Examples of use</w:t>
-      </w:r>
-    </w:p>
-    <w:p>
-      <w:pPr>
-        <w:pStyle w:val="FirstParagraph"/>
-      </w:pPr>
-      <w:r>
-        <w:t xml:space="preserve">We present two applied scenarios to illustrate how the FGC fisheye clarifies local structure while retaining geographic context. The first uses Victorian hospital-RACF to demonstrate overplotting relief and alignment across multiple layers. The second reproduces a gridded choropleth over France to show how the transform improves legibility around dense urban cores while preserving national context.</w:t>
-      </w:r>
-    </w:p>
-    <w:bookmarkStart w:id="76" w:name="hospital-locations-within-state-context"/>
-    <w:p>
-      <w:pPr>
-        <w:pStyle w:val="Heading2"/>
-      </w:pPr>
-      <w:r>
-        <w:t xml:space="preserve">Hospital locations within state context</w:t>
+        <w:t xml:space="preserve">This rule allows quick calibration: for a state with half-span 250 km, a desired 75 km focus corresponds to</w:t>
+      </w:r>
+      <w:r>
+        <w:t xml:space="preserve"> </w:t>
+      </w:r>
+      <m:oMath>
+        <m:sSub>
+          <m:e>
+            <m:r>
+              <m:t>r</m:t>
+            </m:r>
+          </m:e>
+          <m:sub>
+            <m:r>
+              <m:rPr>
+                <m:nor/>
+                <m:sty m:val="p"/>
+              </m:rPr>
+              <m:t>in</m:t>
+            </m:r>
+          </m:sub>
+        </m:sSub>
+        <m:r>
+          <m:rPr>
+            <m:sty m:val="p"/>
+          </m:rPr>
+          <m:t>≈</m:t>
+        </m:r>
+        <m:r>
+          <m:t>0.30</m:t>
+        </m:r>
+      </m:oMath>
+      <w:r>
+        <w:t xml:space="preserve">. For per-axis scaling, choose semi-axes independently:</w:t>
+      </w:r>
+      <w:r>
+        <w:t xml:space="preserve"> </w:t>
+      </w:r>
+      <m:oMath>
+        <m:sSub>
+          <m:e>
+            <m:r>
+              <m:t>r</m:t>
+            </m:r>
+          </m:e>
+          <m:sub>
+            <m:r>
+              <m:rPr>
+                <m:nor/>
+                <m:sty m:val="p"/>
+              </m:rPr>
+              <m:t>in,x</m:t>
+            </m:r>
+          </m:sub>
+        </m:sSub>
+        <m:r>
+          <m:rPr>
+            <m:sty m:val="p"/>
+          </m:rPr>
+          <m:t>=</m:t>
+        </m:r>
+        <m:sSub>
+          <m:e>
+            <m:r>
+              <m:t>d</m:t>
+            </m:r>
+          </m:e>
+          <m:sub>
+            <m:r>
+              <m:t>x</m:t>
+            </m:r>
+          </m:sub>
+        </m:sSub>
+        <m:r>
+          <m:rPr>
+            <m:sty m:val="p"/>
+          </m:rPr>
+          <m:t>/</m:t>
+        </m:r>
+        <m:sSub>
+          <m:e>
+            <m:r>
+              <m:t>s</m:t>
+            </m:r>
+          </m:e>
+          <m:sub>
+            <m:r>
+              <m:t>x</m:t>
+            </m:r>
+          </m:sub>
+        </m:sSub>
+      </m:oMath>
+      <w:r>
+        <w:t xml:space="preserve">,</w:t>
+      </w:r>
+      <w:r>
+        <w:t xml:space="preserve"> </w:t>
+      </w:r>
+      <m:oMath>
+        <m:sSub>
+          <m:e>
+            <m:r>
+              <m:t>r</m:t>
+            </m:r>
+          </m:e>
+          <m:sub>
+            <m:r>
+              <m:rPr>
+                <m:nor/>
+                <m:sty m:val="p"/>
+              </m:rPr>
+              <m:t>in,y</m:t>
+            </m:r>
+          </m:sub>
+        </m:sSub>
+        <m:r>
+          <m:rPr>
+            <m:sty m:val="p"/>
+          </m:rPr>
+          <m:t>=</m:t>
+        </m:r>
+        <m:sSub>
+          <m:e>
+            <m:r>
+              <m:t>d</m:t>
+            </m:r>
+          </m:e>
+          <m:sub>
+            <m:r>
+              <m:t>y</m:t>
+            </m:r>
+          </m:sub>
+        </m:sSub>
+        <m:r>
+          <m:rPr>
+            <m:sty m:val="p"/>
+          </m:rPr>
+          <m:t>/</m:t>
+        </m:r>
+        <m:sSub>
+          <m:e>
+            <m:r>
+              <m:t>s</m:t>
+            </m:r>
+          </m:e>
+          <m:sub>
+            <m:r>
+              <m:t>y</m:t>
+            </m:r>
+          </m:sub>
+        </m:sSub>
+      </m:oMath>
+      <w:r>
+        <w:t xml:space="preserve">, noting that the current implementation interprets</w:t>
+      </w:r>
+      <w:r>
+        <w:t xml:space="preserve"> </w:t>
+      </w:r>
+      <m:oMath>
+        <m:sSub>
+          <m:e>
+            <m:r>
+              <m:t>r</m:t>
+            </m:r>
+          </m:e>
+          <m:sub>
+            <m:r>
+              <m:rPr>
+                <m:nor/>
+                <m:sty m:val="p"/>
+              </m:rPr>
+              <m:t>in</m:t>
+            </m:r>
+          </m:sub>
+        </m:sSub>
+      </m:oMath>
+      <w:r>
+        <w:t xml:space="preserve"> </w:t>
+      </w:r>
+      <w:r>
+        <w:t xml:space="preserve">as a single scalar and therefore realises an ellipse only through</w:t>
+      </w:r>
+      <w:r>
+        <w:t xml:space="preserve"> </w:t>
+      </w:r>
+      <w:r>
+        <w:rPr>
+          <w:rStyle w:val="VerbatimChar"/>
+        </w:rPr>
+        <w:t xml:space="preserve">preserve_aspect = FALSE</w:t>
+      </w:r>
+      <w:r>
+        <w:t xml:space="preserve">.</w:t>
+      </w:r>
+    </w:p>
+    <w:p>
+      <w:pPr>
+        <w:pStyle w:val="BodyText"/>
+      </w:pPr>
+      <w:r>
+        <w:rPr>
+          <w:b/>
+          <w:bCs/>
+        </w:rPr>
+        <w:t xml:space="preserve">Centres for reproducibility.</w:t>
+      </w:r>
+      <w:r>
+        <w:t xml:space="preserve"> </w:t>
+      </w:r>
+      <w:r>
+        <w:t xml:space="preserve">To avoid ambiguity in collaborative settings, prefer specifying</w:t>
+      </w:r>
+      <w:r>
+        <w:t xml:space="preserve"> </w:t>
+      </w:r>
+      <w:r>
+        <w:rPr>
+          <w:rStyle w:val="VerbatimChar"/>
+        </w:rPr>
+        <w:t xml:space="preserve">center</w:t>
+      </w:r>
+      <w:r>
+        <w:t xml:space="preserve"> </w:t>
+      </w:r>
+      <w:r>
+        <w:t xml:space="preserve">either as an</w:t>
+      </w:r>
+      <w:r>
+        <w:t xml:space="preserve"> </w:t>
+      </w:r>
+      <w:r>
+        <w:rPr>
+          <w:rStyle w:val="VerbatimChar"/>
+        </w:rPr>
+        <w:t xml:space="preserve">sf</w:t>
+      </w:r>
+      <w:r>
+        <w:t xml:space="preserve"> </w:t>
+      </w:r>
+      <w:r>
+        <w:t xml:space="preserve">geometry (whose CRS is explicit) or as a lon/lat pair with</w:t>
+      </w:r>
+      <w:r>
+        <w:t xml:space="preserve"> </w:t>
+      </w:r>
+      <w:r>
+        <w:rPr>
+          <w:rStyle w:val="VerbatimChar"/>
+        </w:rPr>
+        <w:t xml:space="preserve">center_crs = "EPSG:4326"</w:t>
+      </w:r>
+      <w:r>
+        <w:t xml:space="preserve">. Numeric pairs without CRS are accepted but rely on heuristics. When</w:t>
+      </w:r>
+      <w:r>
+        <w:t xml:space="preserve"> </w:t>
+      </w:r>
+      <w:r>
+        <w:t xml:space="preserve">the focal area is itself a polygon or multi-polygon, passing that object as</w:t>
+      </w:r>
+      <w:r>
+        <w:t xml:space="preserve"> </w:t>
+      </w:r>
+      <w:r>
+        <w:rPr>
+          <w:rStyle w:val="VerbatimChar"/>
+        </w:rPr>
+        <w:t xml:space="preserve">center</w:t>
+      </w:r>
+      <w:r>
+        <w:t xml:space="preserve"> </w:t>
+      </w:r>
+      <w:r>
+        <w:t xml:space="preserve">ensures the</w:t>
+      </w:r>
+      <w:r>
+        <w:t xml:space="preserve"> </w:t>
+      </w:r>
+      <w:r>
+        <w:t xml:space="preserve">centroid is derived from the same dataset used for the map, improving reproducibility and intent.</w:t>
+      </w:r>
+    </w:p>
+    <w:p>
+      <w:pPr>
+        <w:pStyle w:val="BodyText"/>
+      </w:pPr>
+      <w:r>
+        <w:rPr>
+          <w:b/>
+          <w:bCs/>
+        </w:rPr>
+        <w:t xml:space="preserve">CRS considerations.</w:t>
+      </w:r>
+      <w:r>
+        <w:t xml:space="preserve"> </w:t>
+      </w:r>
+      <w:r>
+        <w:t xml:space="preserve">Leaving</w:t>
+      </w:r>
+      <w:r>
+        <w:t xml:space="preserve"> </w:t>
+      </w:r>
+      <w:r>
+        <w:rPr>
+          <w:rStyle w:val="VerbatimChar"/>
+        </w:rPr>
+        <w:t xml:space="preserve">target_crs = NULL</w:t>
+      </w:r>
+      <w:r>
+        <w:t xml:space="preserve"> </w:t>
+      </w:r>
+      <w:r>
+        <w:t xml:space="preserve">suffices for most lon/lat inputs because</w:t>
+      </w:r>
+      <w:r>
+        <w:t xml:space="preserve"> </w:t>
+      </w:r>
+      <w:r>
+        <w:t xml:space="preserve">the working CRS is chosen deterministically. Projects that maintain a standard grid (e.g., local</w:t>
+      </w:r>
+      <w:r>
+        <w:t xml:space="preserve"> </w:t>
+      </w:r>
+      <w:r>
+        <w:t xml:space="preserve">government dashboards) should specify</w:t>
+      </w:r>
+      <w:r>
+        <w:t xml:space="preserve"> </w:t>
+      </w:r>
+      <w:r>
+        <w:rPr>
+          <w:rStyle w:val="VerbatimChar"/>
+        </w:rPr>
+        <w:t xml:space="preserve">target_crs</w:t>
+      </w:r>
+      <w:r>
+        <w:t xml:space="preserve"> </w:t>
+      </w:r>
+      <w:r>
+        <w:t xml:space="preserve">to improve cross-report comparability. Avoid</w:t>
+      </w:r>
+      <w:r>
+        <w:t xml:space="preserve"> </w:t>
+      </w:r>
+      <w:r>
+        <w:t xml:space="preserve">switching working CRS between layers that will be overlaid; doing so changes the meaning of</w:t>
+      </w:r>
+      <w:r>
+        <w:t xml:space="preserve"> </w:t>
+      </w:r>
+      <w:r>
+        <w:t xml:space="preserve">normalised radii and will misalign warps.</w:t>
+      </w:r>
+    </w:p>
+    <w:p>
+      <w:pPr>
+        <w:pStyle w:val="BodyText"/>
+      </w:pPr>
+      <w:r>
+        <w:rPr>
+          <w:b/>
+          <w:bCs/>
+        </w:rPr>
+        <w:t xml:space="preserve">Publication vs. exploration.</w:t>
+      </w:r>
+      <w:r>
+        <w:t xml:space="preserve"> </w:t>
+      </w:r>
+      <w:r>
+        <w:t xml:space="preserve">For exploratory notebooks and talks, small nonzero</w:t>
+      </w:r>
+      <w:r>
+        <w:t xml:space="preserve"> </w:t>
+      </w:r>
+      <w:r>
+        <w:rPr>
+          <w:rStyle w:val="VerbatimChar"/>
+        </w:rPr>
+        <w:t xml:space="preserve">revolution</w:t>
+      </w:r>
+      <w:r>
+        <w:t xml:space="preserve"> </w:t>
+      </w:r>
+      <w:r>
+        <w:t xml:space="preserve">values (</w:t>
+      </w:r>
+      <m:oMath>
+        <m:r>
+          <m:rPr>
+            <m:sty m:val="p"/>
+          </m:rPr>
+          <m:t>≤</m:t>
+        </m:r>
+        <m:r>
+          <m:t>0.3</m:t>
+        </m:r>
+      </m:oMath>
+      <w:r>
+        <w:t xml:space="preserve"> </w:t>
+      </w:r>
+      <w:r>
+        <w:t xml:space="preserve">radians) can help audiences perceive continuity across the glue.</w:t>
       </w:r>
     </w:p>
     <w:p>
@@ -8707,18 +8602,18 @@
           <wp:inline>
             <wp:extent cx="4620126" cy="3696101"/>
             <wp:effectExtent b="0" l="0" r="0" t="0"/>
-            <wp:docPr descr="Standard maps: hospital (red) and RACF (blue) points plotted over Victoria without fisheye." title="" id="71" name="Picture"/>
+            <wp:docPr descr="Fisheye with different revolutions." title="" id="69" name="Picture"/>
             <a:graphic>
               <a:graphicData uri="http://schemas.openxmlformats.org/drawingml/2006/picture">
                 <pic:pic>
                   <pic:nvPicPr>
-                    <pic:cNvPr descr="paper-mapycusmaximus_files/figure-docx/hospitals-basic-plot-1.png" id="72" name="Picture"/>
+                    <pic:cNvPr descr="paper-mapycusmaximus_files/figure-docx/fisheye-revolution-1.png" id="70" name="Picture"/>
                     <pic:cNvPicPr>
                       <a:picLocks noChangeArrowheads="1" noChangeAspect="1"/>
                     </pic:cNvPicPr>
                   </pic:nvPicPr>
                   <pic:blipFill>
-                    <a:blip r:embed="rId70"/>
+                    <a:blip r:embed="rId68"/>
                     <a:stretch>
                       <a:fillRect/>
                     </a:stretch>
@@ -8750,7 +8645,7 @@
         <w:pStyle w:val="ImageCaption"/>
       </w:pPr>
       <w:r>
-        <w:t xml:space="preserve">Standard maps: hospital (red) and RACF (blue) points plotted over Victoria without fisheye.</w:t>
+        <w:t xml:space="preserve">Fisheye with different revolutions.</w:t>
       </w:r>
     </w:p>
     <w:p>
@@ -8758,7 +8653,83 @@
         <w:pStyle w:val="BodyText"/>
       </w:pPr>
       <w:r>
-        <w:t xml:space="preserve">As shown in Figure @ref(fig:hospitals-basic-plot), standard maps of hospital and RACF locations quickly become cluttered in metropolitan Melbourne. Points occlude one another, and the relationship between facilities is difficult to assess. The simple pair of small-scale views indicates relative counts (many RACFs, fewer hospitals) but masks local proximity patterns and neighbourhood coverage.</w:t>
+        <w:t xml:space="preserve">For manuscripts and dashboards, prefer</w:t>
+      </w:r>
+      <w:r>
+        <w:t xml:space="preserve"> </w:t>
+      </w:r>
+      <w:r>
+        <w:rPr>
+          <w:rStyle w:val="VerbatimChar"/>
+        </w:rPr>
+        <w:t xml:space="preserve">revolution = 0</w:t>
+      </w:r>
+      <w:r>
+        <w:t xml:space="preserve">. Similarly, start with</w:t>
+      </w:r>
+      <w:r>
+        <w:t xml:space="preserve"> </w:t>
+      </w:r>
+      <w:r>
+        <w:rPr>
+          <w:rStyle w:val="VerbatimChar"/>
+        </w:rPr>
+        <w:t xml:space="preserve">"expand"</w:t>
+      </w:r>
+      <w:r>
+        <w:t xml:space="preserve"> </w:t>
+      </w:r>
+      <w:r>
+        <w:t xml:space="preserve">and adopt</w:t>
+      </w:r>
+      <w:r>
+        <w:t xml:space="preserve"> </w:t>
+      </w:r>
+      <w:r>
+        <w:rPr>
+          <w:rStyle w:val="VerbatimChar"/>
+        </w:rPr>
+        <w:t xml:space="preserve">"outward"</w:t>
+      </w:r>
+      <w:r>
+        <w:t xml:space="preserve"> </w:t>
+      </w:r>
+      <w:r>
+        <w:t xml:space="preserve">only when outer stability is an explicit requirement. Always annotate or at least describe the distortion in figure captions so readers do not mistake warped areas for standard</w:t>
+      </w:r>
+      <w:r>
+        <w:t xml:space="preserve"> </w:t>
+      </w:r>
+      <w:r>
+        <w:t xml:space="preserve">projections.</w:t>
+      </w:r>
+    </w:p>
+    <w:bookmarkEnd w:id="71"/>
+    <w:bookmarkEnd w:id="72"/>
+    <w:bookmarkStart w:id="84" w:name="examples-of-use"/>
+    <w:p>
+      <w:pPr>
+        <w:pStyle w:val="Heading1"/>
+      </w:pPr>
+      <w:r>
+        <w:t xml:space="preserve">Examples of use</w:t>
+      </w:r>
+    </w:p>
+    <w:p>
+      <w:pPr>
+        <w:pStyle w:val="FirstParagraph"/>
+      </w:pPr>
+      <w:r>
+        <w:t xml:space="preserve">We present two applied scenarios to illustrate how the FGC fisheye clarifies local structure while retaining geographic context. The first uses Victorian hospital-RACF to demonstrate overplotting relief and alignment across multiple layers. The second reproduces a gridded choropleth over France to show how the transform improves legibility around dense urban cores while preserving national context.</w:t>
+      </w:r>
+    </w:p>
+    <w:bookmarkStart w:id="79" w:name="hospital-locations-within-state-context"/>
+    <w:p>
+      <w:pPr>
+        <w:pStyle w:val="Heading2"/>
+      </w:pPr>
+      <w:r>
+        <w:t xml:space="preserve">Hospital locations within state context</w:t>
       </w:r>
     </w:p>
     <w:p>
@@ -8770,12 +8741,12 @@
           <wp:inline>
             <wp:extent cx="4620126" cy="3696101"/>
             <wp:effectExtent b="0" l="0" r="0" t="0"/>
-            <wp:docPr descr="Fisheye applied with a common centre and parameters keeps overlays aligned while magnifying the Melbourne LGA." title="" id="74" name="Picture"/>
+            <wp:docPr descr="Standard maps: hospital (red) and RACF (blue) points plotted over Victoria without fisheye." title="" id="74" name="Picture"/>
             <a:graphic>
               <a:graphicData uri="http://schemas.openxmlformats.org/drawingml/2006/picture">
                 <pic:pic>
                   <pic:nvPicPr>
-                    <pic:cNvPr descr="paper-mapycusmaximus_files/figure-docx/fisheye-plot-1.png" id="75" name="Picture"/>
+                    <pic:cNvPr descr="paper-mapycusmaximus_files/figure-docx/hospitals-basic-plot-1.png" id="75" name="Picture"/>
                     <pic:cNvPicPr>
                       <a:picLocks noChangeArrowheads="1" noChangeAspect="1"/>
                     </pic:cNvPicPr>
@@ -8813,7 +8784,7 @@
         <w:pStyle w:val="ImageCaption"/>
       </w:pPr>
       <w:r>
-        <w:t xml:space="preserve">Fisheye applied with a common centre and parameters keeps overlays aligned while magnifying the Melbourne LGA.</w:t>
+        <w:t xml:space="preserve">Standard maps: hospital (red) and RACF (blue) points plotted over Victoria without fisheye.</w:t>
       </w:r>
     </w:p>
     <w:p>
@@ -8821,100 +8792,7 @@
         <w:pStyle w:val="BodyText"/>
       </w:pPr>
       <w:r>
-        <w:t xml:space="preserve">Applying the fisheye to both features (points) and boundaries with a common centre (the MELBOURNE polygon) and shared parameters (</w:t>
-      </w:r>
-      <w:r>
-        <w:rPr>
-          <w:rStyle w:val="VerbatimChar"/>
-        </w:rPr>
-        <w:t xml:space="preserve">zoom = 20</w:t>
-      </w:r>
-      <w:r>
-        <w:t xml:space="preserve">,</w:t>
-      </w:r>
-      <w:r>
-        <w:t xml:space="preserve"> </w:t>
-      </w:r>
-      <w:r>
-        <w:rPr>
-          <w:rStyle w:val="VerbatimChar"/>
-        </w:rPr>
-        <w:t xml:space="preserve">squeeze = 0.3</w:t>
-      </w:r>
-      <w:r>
-        <w:t xml:space="preserve">, method =</w:t>
-      </w:r>
-      <w:r>
-        <w:t xml:space="preserve"> </w:t>
-      </w:r>
-      <w:r>
-        <w:t xml:space="preserve">“expand”</w:t>
-      </w:r>
-      <w:r>
-        <w:t xml:space="preserve">) yields a single, continuous map in which the Melbourne LGA is magnified while the rest of Victoria remains readable. Because all layers undergo the same warp, overlays remain aligned. The result improves visual separation of facilities and reveals local hub structures without resorting to insets. All computations on attributes remain valid—the geometry is warped for display, but feature identity, CRS metadata, and table structure are preserved. As with any lens, distances and areas inside the focus and glue are not metric and should not be used for quantitative spatial inference.</w:t>
-      </w:r>
-    </w:p>
-    <w:bookmarkEnd w:id="76"/>
-    <w:bookmarkStart w:id="80" w:name="france-example"/>
-    <w:p>
-      <w:pPr>
-        <w:pStyle w:val="Heading2"/>
-      </w:pPr>
-      <w:r>
-        <w:t xml:space="preserve">France example</w:t>
-      </w:r>
-    </w:p>
-    <w:p>
-      <w:pPr>
-        <w:pStyle w:val="FirstParagraph"/>
-      </w:pPr>
-      <w:r>
-        <w:t xml:space="preserve">The France grid example uses</w:t>
-      </w:r>
-      <w:r>
-        <w:t xml:space="preserve"> </w:t>
-      </w:r>
-      <w:r>
-        <w:rPr>
-          <w:rStyle w:val="VerbatimChar"/>
-        </w:rPr>
-        <w:t xml:space="preserve">france_sport.gpkg</w:t>
-      </w:r>
-      <w:r>
-        <w:t xml:space="preserve"> </w:t>
-      </w:r>
-      <w:r>
-        <w:t xml:space="preserve">from B. Nowak’s repository (github.com/BjnNowak/lego_map), where</w:t>
-      </w:r>
-      <w:r>
-        <w:t xml:space="preserve"> </w:t>
-      </w:r>
-      <w:r>
-        <w:rPr>
-          <w:rStyle w:val="VerbatimChar"/>
-        </w:rPr>
-        <w:t xml:space="preserve">value</w:t>
-      </w:r>
-      <w:r>
-        <w:t xml:space="preserve"> </w:t>
-      </w:r>
-      <w:r>
-        <w:t xml:space="preserve">denotes the percentage of population who are members of a sport association. We classify</w:t>
-      </w:r>
-      <w:r>
-        <w:t xml:space="preserve"> </w:t>
-      </w:r>
-      <w:r>
-        <w:rPr>
-          <w:rStyle w:val="VerbatimChar"/>
-        </w:rPr>
-        <w:t xml:space="preserve">value</w:t>
-      </w:r>
-      <w:r>
-        <w:t xml:space="preserve"> </w:t>
-      </w:r>
-      <w:r>
-        <w:t xml:space="preserve">into six bins for a gridded choropleth and overlay centroids for reference.</w:t>
+        <w:t xml:space="preserve">As shown in Figure @ref(fig:hospitals-basic-plot), standard maps of hospital and RACF locations quickly become cluttered in metropolitan Melbourne. Points occlude one another, and the relationship between facilities is difficult to assess. The simple pair of small-scale views indicates relative counts (many RACFs, fewer hospitals) but masks local proximity patterns and neighbourhood coverage.</w:t>
       </w:r>
     </w:p>
     <w:p>
@@ -8926,18 +8804,18 @@
           <wp:inline>
             <wp:extent cx="4620126" cy="3696101"/>
             <wp:effectExtent b="0" l="0" r="0" t="0"/>
-            <wp:docPr descr="France choropleth before (left) and after (right) fisheye: the lens improves legibility around the selected metropolitan area while preserving national context." title="" id="78" name="Picture"/>
+            <wp:docPr descr="Fisheye applied with a common centre and parameters keeps overlays aligned while magnifying the Melbourne LGA." title="" id="77" name="Picture"/>
             <a:graphic>
               <a:graphicData uri="http://schemas.openxmlformats.org/drawingml/2006/picture">
                 <pic:pic>
                   <pic:nvPicPr>
-                    <pic:cNvPr descr="paper-mapycusmaximus_files/figure-docx/france-comparison-1.png" id="79" name="Picture"/>
+                    <pic:cNvPr descr="paper-mapycusmaximus_files/figure-docx/fisheye-plot-1.png" id="78" name="Picture"/>
                     <pic:cNvPicPr>
                       <a:picLocks noChangeArrowheads="1" noChangeAspect="1"/>
                     </pic:cNvPicPr>
                   </pic:nvPicPr>
                   <pic:blipFill>
-                    <a:blip r:embed="rId77"/>
+                    <a:blip r:embed="rId76"/>
                     <a:stretch>
                       <a:fillRect/>
                     </a:stretch>
@@ -8969,6 +8847,162 @@
         <w:pStyle w:val="ImageCaption"/>
       </w:pPr>
       <w:r>
+        <w:t xml:space="preserve">Fisheye applied with a common centre and parameters keeps overlays aligned while magnifying the Melbourne LGA.</w:t>
+      </w:r>
+    </w:p>
+    <w:p>
+      <w:pPr>
+        <w:pStyle w:val="BodyText"/>
+      </w:pPr>
+      <w:r>
+        <w:t xml:space="preserve">Applying the fisheye to both features (points) and boundaries with a common centre (the MELBOURNE polygon) and shared parameters (</w:t>
+      </w:r>
+      <w:r>
+        <w:rPr>
+          <w:rStyle w:val="VerbatimChar"/>
+        </w:rPr>
+        <w:t xml:space="preserve">zoom = 20</w:t>
+      </w:r>
+      <w:r>
+        <w:t xml:space="preserve">,</w:t>
+      </w:r>
+      <w:r>
+        <w:t xml:space="preserve"> </w:t>
+      </w:r>
+      <w:r>
+        <w:rPr>
+          <w:rStyle w:val="VerbatimChar"/>
+        </w:rPr>
+        <w:t xml:space="preserve">squeeze = 0.3</w:t>
+      </w:r>
+      <w:r>
+        <w:t xml:space="preserve">, method =</w:t>
+      </w:r>
+      <w:r>
+        <w:t xml:space="preserve"> </w:t>
+      </w:r>
+      <w:r>
+        <w:t xml:space="preserve">“expand”</w:t>
+      </w:r>
+      <w:r>
+        <w:t xml:space="preserve">) yields a single, continuous map in which the Melbourne LGA is magnified while the rest of Victoria remains readable. Because all layers undergo the same warp, overlays remain aligned. The result improves visual separation of facilities and reveals local hub structures without resorting to insets. All computations on attributes remain valid—the geometry is warped for display, but feature identity, CRS metadata, and table structure are preserved. As with any lens, distances and areas inside the focus and glue are not metric and should not be used for quantitative spatial inference.</w:t>
+      </w:r>
+    </w:p>
+    <w:bookmarkEnd w:id="79"/>
+    <w:bookmarkStart w:id="83" w:name="france-example"/>
+    <w:p>
+      <w:pPr>
+        <w:pStyle w:val="Heading2"/>
+      </w:pPr>
+      <w:r>
+        <w:t xml:space="preserve">France example</w:t>
+      </w:r>
+    </w:p>
+    <w:p>
+      <w:pPr>
+        <w:pStyle w:val="FirstParagraph"/>
+      </w:pPr>
+      <w:r>
+        <w:t xml:space="preserve">The France grid example uses</w:t>
+      </w:r>
+      <w:r>
+        <w:t xml:space="preserve"> </w:t>
+      </w:r>
+      <w:r>
+        <w:rPr>
+          <w:rStyle w:val="VerbatimChar"/>
+        </w:rPr>
+        <w:t xml:space="preserve">france_sport.gpkg</w:t>
+      </w:r>
+      <w:r>
+        <w:t xml:space="preserve"> </w:t>
+      </w:r>
+      <w:r>
+        <w:t xml:space="preserve">from B. Nowak’s repository (github.com/BjnNowak/lego_map), where</w:t>
+      </w:r>
+      <w:r>
+        <w:t xml:space="preserve"> </w:t>
+      </w:r>
+      <w:r>
+        <w:rPr>
+          <w:rStyle w:val="VerbatimChar"/>
+        </w:rPr>
+        <w:t xml:space="preserve">value</w:t>
+      </w:r>
+      <w:r>
+        <w:t xml:space="preserve"> </w:t>
+      </w:r>
+      <w:r>
+        <w:t xml:space="preserve">denotes the percentage of population who are members of a sport association. We classify</w:t>
+      </w:r>
+      <w:r>
+        <w:t xml:space="preserve"> </w:t>
+      </w:r>
+      <w:r>
+        <w:rPr>
+          <w:rStyle w:val="VerbatimChar"/>
+        </w:rPr>
+        <w:t xml:space="preserve">value</w:t>
+      </w:r>
+      <w:r>
+        <w:t xml:space="preserve"> </w:t>
+      </w:r>
+      <w:r>
+        <w:t xml:space="preserve">into six bins for a gridded choropleth and overlay centroids for reference.</w:t>
+      </w:r>
+    </w:p>
+    <w:p>
+      <w:pPr>
+        <w:pStyle w:val="CaptionedFigure"/>
+      </w:pPr>
+      <w:r>
+        <w:drawing>
+          <wp:inline>
+            <wp:extent cx="4620126" cy="3696101"/>
+            <wp:effectExtent b="0" l="0" r="0" t="0"/>
+            <wp:docPr descr="France choropleth before (left) and after (right) fisheye: the lens improves legibility around the selected metropolitan area while preserving national context." title="" id="81" name="Picture"/>
+            <a:graphic>
+              <a:graphicData uri="http://schemas.openxmlformats.org/drawingml/2006/picture">
+                <pic:pic>
+                  <pic:nvPicPr>
+                    <pic:cNvPr descr="paper-mapycusmaximus_files/figure-docx/france-comparison-1.png" id="82" name="Picture"/>
+                    <pic:cNvPicPr>
+                      <a:picLocks noChangeArrowheads="1" noChangeAspect="1"/>
+                    </pic:cNvPicPr>
+                  </pic:nvPicPr>
+                  <pic:blipFill>
+                    <a:blip r:embed="rId80"/>
+                    <a:stretch>
+                      <a:fillRect/>
+                    </a:stretch>
+                  </pic:blipFill>
+                  <pic:spPr bwMode="auto">
+                    <a:xfrm>
+                      <a:off x="0" y="0"/>
+                      <a:ext cx="4620126" cy="3696101"/>
+                    </a:xfrm>
+                    <a:prstGeom prst="rect">
+                      <a:avLst/>
+                    </a:prstGeom>
+                    <a:noFill/>
+                    <a:ln w="9525">
+                      <a:noFill/>
+                      <a:headEnd/>
+                      <a:tailEnd/>
+                    </a:ln>
+                  </pic:spPr>
+                </pic:pic>
+              </a:graphicData>
+            </a:graphic>
+          </wp:inline>
+        </w:drawing>
+      </w:r>
+    </w:p>
+    <w:p>
+      <w:pPr>
+        <w:pStyle w:val="ImageCaption"/>
+      </w:pPr>
+      <w:r>
         <w:t xml:space="preserve">France choropleth before (left) and after (right) fisheye: the lens improves legibility around the selected metropolitan area while preserving national context.</w:t>
       </w:r>
     </w:p>
@@ -8980,9 +9014,9 @@
         <w:t xml:space="preserve">In Figure @ref(fig:france-comparison), the gridded choropleth is transformed with the same fisheye, yielding enhanced detail in the selected metropolitan region while preserving national context and class boundaries. Classification and legend semantics are unchanged because attributes are not altered; only the geometry is warped. The paired before/after view illustrates how the lens aids interpretation near dense urban centres without fragmenting the map or sacrificing continuity.</w:t>
       </w:r>
     </w:p>
-    <w:bookmarkEnd w:id="80"/>
-    <w:bookmarkEnd w:id="81"/>
-    <w:bookmarkStart w:id="82" w:name="discussion"/>
+    <w:bookmarkEnd w:id="83"/>
+    <w:bookmarkEnd w:id="84"/>
+    <w:bookmarkStart w:id="85" w:name="discussion"/>
     <w:p>
       <w:pPr>
         <w:pStyle w:val="Heading1"/>
@@ -9132,8 +9166,8 @@
         <w:t xml:space="preserve">) so that multiple layers can be warped with identical scale and then returned transformed. Performance improvements via vectorised geometry walkers or GPU acceleration would benefit dense polygonal datasets. Clear figure captions and scale disclaimers remain essential to communicate the presence and intent of distortion.</w:t>
       </w:r>
     </w:p>
-    <w:bookmarkEnd w:id="82"/>
-    <w:bookmarkStart w:id="83" w:name="conclusion"/>
+    <w:bookmarkEnd w:id="85"/>
+    <w:bookmarkStart w:id="86" w:name="conclusion"/>
     <w:p>
       <w:pPr>
         <w:pStyle w:val="Heading1"/>
@@ -9150,8 +9184,8 @@
         <w:t xml:space="preserve">FGC fisheye transformations offer a concise, CRS‑aware way to emphasise local structure without losing geographic context. By starting from a point‑wise radial map and integrating carefully with sf for geometry reconstruction, the approach keeps figures continuous and overlays aligned. The examples demonstrate clearer narratives for metropolitan focus while maintaining state‑ or nation‑level context.</w:t>
       </w:r>
     </w:p>
-    <w:bookmarkEnd w:id="83"/>
-    <w:bookmarkStart w:id="84" w:name="ai-use-declaration"/>
+    <w:bookmarkEnd w:id="86"/>
+    <w:bookmarkStart w:id="87" w:name="ai-use-declaration"/>
     <w:p>
       <w:pPr>
         <w:pStyle w:val="Heading1"/>
@@ -9168,8 +9202,8 @@
         <w:t xml:space="preserve">We used AI tools to assist with code refactoring and drafting portions of the text. All methods, parameter settings, and claims were designed and reviewed by the authors, and we verified outputs with the package’s test suite and example renders.</w:t>
       </w:r>
     </w:p>
-    <w:bookmarkEnd w:id="84"/>
-    <w:bookmarkStart w:id="117" w:name="resources"/>
+    <w:bookmarkEnd w:id="87"/>
+    <w:bookmarkStart w:id="120" w:name="resources"/>
     <w:p>
       <w:pPr>
         <w:pStyle w:val="Heading1"/>
@@ -9188,7 +9222,7 @@
       <w:r>
         <w:t xml:space="preserve"> </w:t>
       </w:r>
-      <w:hyperlink r:id="rId85">
+      <w:hyperlink r:id="rId88">
         <w:r>
           <w:rPr>
             <w:rStyle w:val="Hyperlink"/>
@@ -9210,7 +9244,7 @@
       <w:r>
         <w:t xml:space="preserve"> </w:t>
       </w:r>
-      <w:hyperlink r:id="rId86">
+      <w:hyperlink r:id="rId89">
         <w:r>
           <w:rPr>
             <w:rStyle w:val="Hyperlink"/>
@@ -9232,7 +9266,7 @@
       <w:r>
         <w:t xml:space="preserve"> </w:t>
       </w:r>
-      <w:hyperlink r:id="rId87">
+      <w:hyperlink r:id="rId90">
         <w:r>
           <w:rPr>
             <w:rStyle w:val="Hyperlink"/>
@@ -9244,8 +9278,8 @@
         <w:t xml:space="preserve">.</w:t>
       </w:r>
     </w:p>
-    <w:bookmarkStart w:id="116" w:name="refs"/>
-    <w:bookmarkStart w:id="89" w:name="ref-bier1993"/>
+    <w:bookmarkStart w:id="119" w:name="refs"/>
+    <w:bookmarkStart w:id="92" w:name="ref-bier1993"/>
     <w:p>
       <w:pPr>
         <w:pStyle w:val="Bibliography"/>
@@ -9281,7 +9315,7 @@
       <w:r>
         <w:t xml:space="preserve"> </w:t>
       </w:r>
-      <w:hyperlink r:id="rId88">
+      <w:hyperlink r:id="rId91">
         <w:r>
           <w:rPr>
             <w:rStyle w:val="Hyperlink"/>
@@ -9293,8 +9327,8 @@
         <w:t xml:space="preserve">.</w:t>
       </w:r>
     </w:p>
-    <w:bookmarkEnd w:id="89"/>
-    <w:bookmarkStart w:id="91" w:name="ref-carpendale2001"/>
+    <w:bookmarkEnd w:id="92"/>
+    <w:bookmarkStart w:id="94" w:name="ref-carpendale2001"/>
     <w:p>
       <w:pPr>
         <w:pStyle w:val="Bibliography"/>
@@ -9330,7 +9364,7 @@
       <w:r>
         <w:t xml:space="preserve"> </w:t>
       </w:r>
-      <w:hyperlink r:id="rId90">
+      <w:hyperlink r:id="rId93">
         <w:r>
           <w:rPr>
             <w:rStyle w:val="Hyperlink"/>
@@ -9342,8 +9376,8 @@
         <w:t xml:space="preserve">.</w:t>
       </w:r>
     </w:p>
-    <w:bookmarkEnd w:id="91"/>
-    <w:bookmarkStart w:id="93" w:name="ref-cockburn2008"/>
+    <w:bookmarkEnd w:id="94"/>
+    <w:bookmarkStart w:id="96" w:name="ref-cockburn2008"/>
     <w:p>
       <w:pPr>
         <w:pStyle w:val="Bibliography"/>
@@ -9376,7 +9410,7 @@
       <w:r>
         <w:t xml:space="preserve"> </w:t>
       </w:r>
-      <w:hyperlink r:id="rId92">
+      <w:hyperlink r:id="rId95">
         <w:r>
           <w:rPr>
             <w:rStyle w:val="Hyperlink"/>
@@ -9388,8 +9422,8 @@
         <w:t xml:space="preserve">.</w:t>
       </w:r>
     </w:p>
-    <w:bookmarkEnd w:id="93"/>
-    <w:bookmarkStart w:id="95" w:name="ref-furnas1986"/>
+    <w:bookmarkEnd w:id="96"/>
+    <w:bookmarkStart w:id="98" w:name="ref-furnas1986"/>
     <w:p>
       <w:pPr>
         <w:pStyle w:val="Bibliography"/>
@@ -9425,7 +9459,7 @@
       <w:r>
         <w:t xml:space="preserve"> </w:t>
       </w:r>
-      <w:hyperlink r:id="rId94">
+      <w:hyperlink r:id="rId97">
         <w:r>
           <w:rPr>
             <w:rStyle w:val="Hyperlink"/>
@@ -9437,8 +9471,8 @@
         <w:t xml:space="preserve">.</w:t>
       </w:r>
     </w:p>
-    <w:bookmarkEnd w:id="95"/>
-    <w:bookmarkStart w:id="97" w:name="ref-gastner2004"/>
+    <w:bookmarkEnd w:id="98"/>
+    <w:bookmarkStart w:id="100" w:name="ref-gastner2004"/>
     <w:p>
       <w:pPr>
         <w:pStyle w:val="Bibliography"/>
@@ -9471,7 +9505,7 @@
       <w:r>
         <w:t xml:space="preserve"> </w:t>
       </w:r>
-      <w:hyperlink r:id="rId96">
+      <w:hyperlink r:id="rId99">
         <w:r>
           <w:rPr>
             <w:rStyle w:val="Hyperlink"/>
@@ -9483,8 +9517,8 @@
         <w:t xml:space="preserve">.</w:t>
       </w:r>
     </w:p>
-    <w:bookmarkEnd w:id="97"/>
-    <w:bookmarkStart w:id="98" w:name="ref-harrie2002"/>
+    <w:bookmarkEnd w:id="100"/>
+    <w:bookmarkStart w:id="101" w:name="ref-harrie2002"/>
     <w:p>
       <w:pPr>
         <w:pStyle w:val="Bibliography"/>
@@ -9518,8 +9552,8 @@
         <w:t xml:space="preserve">, 1–6.</w:t>
       </w:r>
     </w:p>
-    <w:bookmarkEnd w:id="98"/>
-    <w:bookmarkStart w:id="100" w:name="ref-lamping1995"/>
+    <w:bookmarkEnd w:id="101"/>
+    <w:bookmarkStart w:id="103" w:name="ref-lamping1995"/>
     <w:p>
       <w:pPr>
         <w:pStyle w:val="Bibliography"/>
@@ -9555,7 +9589,7 @@
       <w:r>
         <w:t xml:space="preserve"> </w:t>
       </w:r>
-      <w:hyperlink r:id="rId99">
+      <w:hyperlink r:id="rId102">
         <w:r>
           <w:rPr>
             <w:rStyle w:val="Hyperlink"/>
@@ -9567,8 +9601,8 @@
         <w:t xml:space="preserve">.</w:t>
       </w:r>
     </w:p>
-    <w:bookmarkEnd w:id="100"/>
-    <w:bookmarkStart w:id="102" w:name="ref-RJ-2018-009"/>
+    <w:bookmarkEnd w:id="103"/>
+    <w:bookmarkStart w:id="105" w:name="ref-RJ-2018-009"/>
     <w:p>
       <w:pPr>
         <w:pStyle w:val="Bibliography"/>
@@ -9601,7 +9635,7 @@
       <w:r>
         <w:t xml:space="preserve"> </w:t>
       </w:r>
-      <w:hyperlink r:id="rId101">
+      <w:hyperlink r:id="rId104">
         <w:r>
           <w:rPr>
             <w:rStyle w:val="Hyperlink"/>
@@ -9613,8 +9647,8 @@
         <w:t xml:space="preserve">.</w:t>
       </w:r>
     </w:p>
-    <w:bookmarkEnd w:id="102"/>
-    <w:bookmarkStart w:id="104" w:name="ref-sarkar1992"/>
+    <w:bookmarkEnd w:id="105"/>
+    <w:bookmarkStart w:id="107" w:name="ref-sarkar1992"/>
     <w:p>
       <w:pPr>
         <w:pStyle w:val="Bibliography"/>
@@ -9650,7 +9684,7 @@
       <w:r>
         <w:t xml:space="preserve"> </w:t>
       </w:r>
-      <w:hyperlink r:id="rId103">
+      <w:hyperlink r:id="rId106">
         <w:r>
           <w:rPr>
             <w:rStyle w:val="Hyperlink"/>
@@ -9662,8 +9696,8 @@
         <w:t xml:space="preserve">.</w:t>
       </w:r>
     </w:p>
-    <w:bookmarkEnd w:id="104"/>
-    <w:bookmarkStart w:id="106" w:name="ref-sarkar1994"/>
+    <w:bookmarkEnd w:id="107"/>
+    <w:bookmarkStart w:id="109" w:name="ref-sarkar1994"/>
     <w:p>
       <w:pPr>
         <w:pStyle w:val="Bibliography"/>
@@ -9696,7 +9730,7 @@
       <w:r>
         <w:t xml:space="preserve"> </w:t>
       </w:r>
-      <w:hyperlink r:id="rId105">
+      <w:hyperlink r:id="rId108">
         <w:r>
           <w:rPr>
             <w:rStyle w:val="Hyperlink"/>
@@ -9708,8 +9742,8 @@
         <w:t xml:space="preserve">.</w:t>
       </w:r>
     </w:p>
-    <w:bookmarkEnd w:id="106"/>
-    <w:bookmarkStart w:id="107" w:name="ref-snyder1987"/>
+    <w:bookmarkEnd w:id="109"/>
+    <w:bookmarkStart w:id="110" w:name="ref-snyder1987"/>
     <w:p>
       <w:pPr>
         <w:pStyle w:val="Bibliography"/>
@@ -9740,8 +9774,8 @@
         <w:t xml:space="preserve">14 (1): 61–68.</w:t>
       </w:r>
     </w:p>
-    <w:bookmarkEnd w:id="107"/>
-    <w:bookmarkStart w:id="109" w:name="ref-wickham2016"/>
+    <w:bookmarkEnd w:id="110"/>
+    <w:bookmarkStart w:id="112" w:name="ref-wickham2016"/>
     <w:p>
       <w:pPr>
         <w:pStyle w:val="Bibliography"/>
@@ -9765,7 +9799,7 @@
       <w:r>
         <w:t xml:space="preserve"> </w:t>
       </w:r>
-      <w:hyperlink r:id="rId108">
+      <w:hyperlink r:id="rId111">
         <w:r>
           <w:rPr>
             <w:rStyle w:val="Hyperlink"/>
@@ -9777,8 +9811,8 @@
         <w:t xml:space="preserve">.</w:t>
       </w:r>
     </w:p>
-    <w:bookmarkEnd w:id="109"/>
-    <w:bookmarkStart w:id="111" w:name="ref-cowplot"/>
+    <w:bookmarkEnd w:id="112"/>
+    <w:bookmarkStart w:id="114" w:name="ref-cowplot"/>
     <w:p>
       <w:pPr>
         <w:pStyle w:val="Bibliography"/>
@@ -9802,7 +9836,7 @@
       <w:r>
         <w:t xml:space="preserve"> </w:t>
       </w:r>
-      <w:hyperlink r:id="rId110">
+      <w:hyperlink r:id="rId113">
         <w:r>
           <w:rPr>
             <w:rStyle w:val="Hyperlink"/>
@@ -9814,8 +9848,8 @@
         <w:t xml:space="preserve">.</w:t>
       </w:r>
     </w:p>
-    <w:bookmarkEnd w:id="111"/>
-    <w:bookmarkStart w:id="113" w:name="ref-yamamoto2009"/>
+    <w:bookmarkEnd w:id="114"/>
+    <w:bookmarkStart w:id="116" w:name="ref-yamamoto2009"/>
     <w:p>
       <w:pPr>
         <w:pStyle w:val="Bibliography"/>
@@ -9848,7 +9882,7 @@
       <w:r>
         <w:t xml:space="preserve">, edited by A. Stewart Carswell James D.and Fotheringham and Gavin McArdle, 153–70. Berlin, Heidelberg: Springer Berlin Heidelberg. https://doi.org/</w:t>
       </w:r>
-      <w:hyperlink r:id="rId112">
+      <w:hyperlink r:id="rId115">
         <w:r>
           <w:rPr>
             <w:rStyle w:val="Hyperlink"/>
@@ -9860,8 +9894,8 @@
         <w:t xml:space="preserve">.</w:t>
       </w:r>
     </w:p>
-    <w:bookmarkEnd w:id="113"/>
-    <w:bookmarkStart w:id="115" w:name="ref-yamamoto2012"/>
+    <w:bookmarkEnd w:id="116"/>
+    <w:bookmarkStart w:id="118" w:name="ref-yamamoto2012"/>
     <w:p>
       <w:pPr>
         <w:pStyle w:val="Bibliography"/>
@@ -9897,7 +9931,7 @@
       <w:r>
         <w:t xml:space="preserve"> </w:t>
       </w:r>
-      <w:hyperlink r:id="rId114">
+      <w:hyperlink r:id="rId117">
         <w:r>
           <w:rPr>
             <w:rStyle w:val="Hyperlink"/>
@@ -9909,9 +9943,9 @@
         <w:t xml:space="preserve">.</w:t>
       </w:r>
     </w:p>
-    <w:bookmarkEnd w:id="115"/>
-    <w:bookmarkEnd w:id="116"/>
-    <w:bookmarkEnd w:id="117"/>
+    <w:bookmarkEnd w:id="118"/>
+    <w:bookmarkEnd w:id="119"/>
+    <w:bookmarkEnd w:id="120"/>
     <w:sectPr>
       <w:footnotePr>
         <w:numRestart w:val="eachSect"/>

</xml_diff>